<commit_message>
Lab2 & Lab4 fibo mult exmp
</commit_message>
<xml_diff>
--- a/Lab5/Lab5.docx
+++ b/Lab5/Lab5.docx
@@ -56,29 +56,11 @@
           <w:rFonts w:hint="cs"/>
           <w:rtl/>
         </w:rPr>
-        <w:t xml:space="preserve"> למעבד יש 2 </w:t>
-      </w:r>
-      <w:proofErr w:type="spellStart"/>
-      <w:r>
-        <w:rPr>
-          <w:rFonts w:hint="cs"/>
-          <w:rtl/>
-        </w:rPr>
-        <w:t>זכרונות</w:t>
-      </w:r>
-      <w:proofErr w:type="spellEnd"/>
-      <w:r>
-        <w:rPr>
-          <w:rFonts w:hint="cs"/>
-          <w:rtl/>
-        </w:rPr>
-        <w:t xml:space="preserve"> </w:t>
-      </w:r>
-      <w:proofErr w:type="spellStart"/>
+        <w:t xml:space="preserve"> למעבד יש 2 זכרונות </w:t>
+      </w:r>
       <w:r>
         <w:t>sram</w:t>
       </w:r>
-      <w:proofErr w:type="spellEnd"/>
       <w:r>
         <w:rPr>
           <w:rFonts w:hint="cs"/>
@@ -86,11 +68,9 @@
         </w:rPr>
         <w:t xml:space="preserve"> בגודל המקורי של </w:t>
       </w:r>
-      <w:proofErr w:type="spellStart"/>
       <w:r>
         <w:t>sram</w:t>
       </w:r>
-      <w:proofErr w:type="spellEnd"/>
       <w:r>
         <w:rPr>
           <w:rFonts w:hint="cs"/>
@@ -98,11 +78,9 @@
         </w:rPr>
         <w:t xml:space="preserve">, אחד להוראות: </w:t>
       </w:r>
-      <w:proofErr w:type="spellStart"/>
       <w:r>
         <w:t>srami</w:t>
       </w:r>
-      <w:proofErr w:type="spellEnd"/>
       <w:r>
         <w:rPr>
           <w:rFonts w:hint="cs"/>
@@ -110,11 +88,9 @@
         </w:rPr>
         <w:t xml:space="preserve"> ואחד למידע: </w:t>
       </w:r>
-      <w:proofErr w:type="spellStart"/>
       <w:r>
         <w:t>sramd</w:t>
       </w:r>
-      <w:proofErr w:type="spellEnd"/>
       <w:r>
         <w:rPr>
           <w:rFonts w:hint="cs"/>
@@ -233,23 +209,7 @@
           <w:rFonts w:hint="cs"/>
           <w:rtl/>
         </w:rPr>
-        <w:t xml:space="preserve">צריך לתמוך בכתיבות וקריאות ל2 </w:t>
-      </w:r>
-      <w:proofErr w:type="spellStart"/>
-      <w:r>
-        <w:rPr>
-          <w:rFonts w:hint="cs"/>
-          <w:rtl/>
-        </w:rPr>
-        <w:t>זכרונות</w:t>
-      </w:r>
-      <w:proofErr w:type="spellEnd"/>
-      <w:r>
-        <w:rPr>
-          <w:rFonts w:hint="cs"/>
-          <w:rtl/>
-        </w:rPr>
-        <w:t xml:space="preserve"> שונים - ללא דריסות זיכרון </w:t>
+        <w:t xml:space="preserve">צריך לתמוך בכתיבות וקריאות ל2 זכרונות שונים - ללא דריסות זיכרון </w:t>
       </w:r>
     </w:p>
     <w:p>
@@ -555,23 +515,7 @@
           <w:rFonts w:hint="cs"/>
           <w:rtl/>
         </w:rPr>
-        <w:t xml:space="preserve"> - כאשר קיימות 2 פעולות ברצף שהראשונה מכניסה מידע לרגיסטר </w:t>
-      </w:r>
-      <w:proofErr w:type="spellStart"/>
-      <w:r>
-        <w:rPr>
-          <w:rFonts w:hint="cs"/>
-          <w:rtl/>
-        </w:rPr>
-        <w:t>מסויים</w:t>
-      </w:r>
-      <w:proofErr w:type="spellEnd"/>
-      <w:r>
-        <w:rPr>
-          <w:rFonts w:hint="cs"/>
-          <w:rtl/>
-        </w:rPr>
-        <w:t xml:space="preserve"> (</w:t>
+        <w:t xml:space="preserve"> - כאשר קיימות 2 פעולות ברצף שהראשונה מכניסה מידע לרגיסטר מסויים (</w:t>
       </w:r>
       <w:r>
         <w:rPr>
@@ -605,46 +549,14 @@
           <w:rFonts w:hint="cs"/>
           <w:rtl/>
         </w:rPr>
-        <w:t xml:space="preserve">), </w:t>
-      </w:r>
-      <w:proofErr w:type="spellStart"/>
-      <w:r>
-        <w:rPr>
-          <w:rFonts w:hint="cs"/>
-          <w:rtl/>
-        </w:rPr>
-        <w:t>והשניה</w:t>
-      </w:r>
-      <w:proofErr w:type="spellEnd"/>
-      <w:r>
-        <w:rPr>
-          <w:rFonts w:hint="cs"/>
-          <w:rtl/>
-        </w:rPr>
-        <w:t xml:space="preserve"> משתמשת במידע שנכתב</w:t>
-      </w:r>
-      <w:r>
-        <w:rPr>
-          <w:rFonts w:hint="cs"/>
-          <w:rtl/>
-        </w:rPr>
-        <w:t xml:space="preserve"> לרגיסטר </w:t>
-      </w:r>
-      <w:proofErr w:type="spellStart"/>
-      <w:r>
-        <w:rPr>
-          <w:rFonts w:hint="cs"/>
-          <w:rtl/>
-        </w:rPr>
-        <w:t>המסויים</w:t>
-      </w:r>
-      <w:proofErr w:type="spellEnd"/>
-      <w:r>
-        <w:rPr>
-          <w:rFonts w:hint="cs"/>
-          <w:rtl/>
-        </w:rPr>
-        <w:t>.</w:t>
+        <w:t>), והשניה משתמשת במידע שנכתב</w:t>
+      </w:r>
+      <w:r>
+        <w:rPr>
+          <w:rFonts w:hint="cs"/>
+          <w:rtl/>
+        </w:rPr>
+        <w:t xml:space="preserve"> לרגיסטר המסויים.</w:t>
       </w:r>
     </w:p>
     <w:p>
@@ -1032,39 +944,14 @@
           <w:rFonts w:hint="cs"/>
           <w:rtl/>
         </w:rPr>
-        <w:t xml:space="preserve"> מצב בו הפעולה הראשונה, שקוראת מרגיסטר </w:t>
-      </w:r>
-      <w:proofErr w:type="spellStart"/>
-      <w:r>
-        <w:rPr>
-          <w:rFonts w:hint="cs"/>
-          <w:rtl/>
-        </w:rPr>
-        <w:t>מסויים</w:t>
-      </w:r>
-      <w:proofErr w:type="spellEnd"/>
-      <w:r>
-        <w:rPr>
-          <w:rFonts w:hint="cs"/>
-          <w:rtl/>
-        </w:rPr>
-        <w:t xml:space="preserve">, מתעכבת. והפעולה אחריה, שכותבת לאותו רגיסטר, מסיימת קודם. ואז יכול לקרות מצב בו הרגיסטר שיקרא בפעולה הראשונה יכיל את המידע שנכתב אליו בפקודה </w:t>
-      </w:r>
-      <w:proofErr w:type="spellStart"/>
-      <w:r>
-        <w:rPr>
-          <w:rFonts w:hint="cs"/>
-          <w:rtl/>
-        </w:rPr>
-        <w:t>השניה</w:t>
-      </w:r>
-      <w:proofErr w:type="spellEnd"/>
-      <w:r>
-        <w:rPr>
-          <w:rFonts w:hint="cs"/>
-          <w:rtl/>
-        </w:rPr>
-        <w:t>, ולא את המידע המקורי.</w:t>
+        <w:t xml:space="preserve"> מצב בו הפעולה הראשונה, שקוראת מרגיסטר מסויים</w:t>
+      </w:r>
+      <w:r>
+        <w:rPr>
+          <w:rFonts w:hint="cs"/>
+          <w:rtl/>
+        </w:rPr>
+        <w:t>, מתעכבת. והפעולה אחריה, שכותבת לאותו רגיסטר, מסיימת קודם. ואז יכול לקרות מצב בו הרגיסטר שיקרא בפעולה הראשונה יכיל את המידע שנכתב אליו בפקודה השניה, ולא את המידע המקורי.</w:t>
       </w:r>
     </w:p>
     <w:p>
@@ -1230,39 +1117,7 @@
           <w:rFonts w:hint="cs"/>
           <w:rtl/>
         </w:rPr>
-        <w:t xml:space="preserve">מצב בו הפעולה הראשונה, שכותבת לרגיסטר </w:t>
-      </w:r>
-      <w:proofErr w:type="spellStart"/>
-      <w:r>
-        <w:rPr>
-          <w:rFonts w:hint="cs"/>
-          <w:rtl/>
-        </w:rPr>
-        <w:t>מסויים</w:t>
-      </w:r>
-      <w:proofErr w:type="spellEnd"/>
-      <w:r>
-        <w:rPr>
-          <w:rFonts w:hint="cs"/>
-          <w:rtl/>
-        </w:rPr>
-        <w:t xml:space="preserve">, מתעכבת. והפעולה אחריה, שכותבת לאותו רגיסטר, מסיימת קודם. ואז יכול לקרות מצב בו הערך שישמר ברגיסטר אחרי 2 הפעולות יהיה של המידע בפעולה הראשונה, ולא בפעולה </w:t>
-      </w:r>
-      <w:proofErr w:type="spellStart"/>
-      <w:r>
-        <w:rPr>
-          <w:rFonts w:hint="cs"/>
-          <w:rtl/>
-        </w:rPr>
-        <w:t>השניה</w:t>
-      </w:r>
-      <w:proofErr w:type="spellEnd"/>
-      <w:r>
-        <w:rPr>
-          <w:rFonts w:hint="cs"/>
-          <w:rtl/>
-        </w:rPr>
-        <w:t>, כפי שהיינו מצפים.</w:t>
+        <w:t>מצב בו הפעולה הראשונה, שכותבת לרגיסטר מסויים, מתעכבת. והפעולה אחריה, שכותבת לאותו רגיסטר, מסיימת קודם. ואז יכול לקרות מצב בו הערך שישמר ברגיסטר אחרי 2 הפעולות יהיה של המידע בפעולה הראשונה, ולא בפעולה השניה, כפי שהיינו מצפים.</w:t>
       </w:r>
     </w:p>
     <w:p>
@@ -1414,23 +1269,7 @@
           <w:rFonts w:hint="cs"/>
           <w:rtl/>
         </w:rPr>
-        <w:t xml:space="preserve"> אנו יודעים שמדובר </w:t>
-      </w:r>
-      <w:proofErr w:type="spellStart"/>
-      <w:r>
-        <w:rPr>
-          <w:rFonts w:hint="cs"/>
-          <w:rtl/>
-        </w:rPr>
-        <w:t>בברנץ</w:t>
-      </w:r>
-      <w:proofErr w:type="spellEnd"/>
-      <w:r>
-        <w:rPr>
-          <w:rFonts w:hint="cs"/>
-          <w:rtl/>
-        </w:rPr>
-        <w:t xml:space="preserve"> (באמצעות משוון) וחוזים אם צריך לקפוץ.</w:t>
+        <w:t xml:space="preserve"> אנו יודעים שמדובר בברנץ (באמצעות משוון) וחוזים אם צריך לקפוץ.</w:t>
       </w:r>
     </w:p>
     <w:p>
@@ -1479,23 +1318,7 @@
           <w:rFonts w:hint="cs"/>
           <w:rtl/>
         </w:rPr>
-        <w:t xml:space="preserve"> של </w:t>
-      </w:r>
-      <w:proofErr w:type="spellStart"/>
-      <w:r>
-        <w:rPr>
-          <w:rFonts w:hint="cs"/>
-          <w:rtl/>
-        </w:rPr>
-        <w:t>ברנצים</w:t>
-      </w:r>
-      <w:proofErr w:type="spellEnd"/>
-      <w:r>
-        <w:rPr>
-          <w:rFonts w:hint="cs"/>
-          <w:rtl/>
-        </w:rPr>
-        <w:t xml:space="preserve">. בכל פעם שתתבצע קפיצה נוסיף לו 1 (אלא אם הוא כבר במקסימום), ובכל פעם שלא תתקיים קפיצה נחסיר ממנו 1 (אלא אם הוא כבר אפס). </w:t>
+        <w:t xml:space="preserve"> של ברנצים. בכל פעם שתתבצע קפיצה נוסיף לו 1 (אלא אם הוא כבר במקסימום), ובכל פעם שלא תתקיים קפיצה נחסיר ממנו 1 (אלא אם הוא כבר אפס). </w:t>
       </w:r>
     </w:p>
     <w:p>
@@ -1577,11 +1400,9 @@
         </w:rPr>
         <w:t xml:space="preserve"> ומביאים את הפעולה בכתובת שב</w:t>
       </w:r>
-      <w:proofErr w:type="spellStart"/>
       <w:r>
         <w:t>immediat</w:t>
       </w:r>
-      <w:proofErr w:type="spellEnd"/>
       <w:r>
         <w:rPr>
           <w:rFonts w:hint="cs"/>
@@ -1634,39 +1455,7 @@
           <w:rFonts w:hint="cs"/>
           <w:rtl/>
         </w:rPr>
-        <w:t xml:space="preserve"> יודעים אם </w:t>
-      </w:r>
-      <w:proofErr w:type="spellStart"/>
-      <w:r>
-        <w:rPr>
-          <w:rFonts w:hint="cs"/>
-          <w:rtl/>
-        </w:rPr>
-        <w:t>הברנץ</w:t>
-      </w:r>
-      <w:proofErr w:type="spellEnd"/>
-      <w:r>
-        <w:rPr>
-          <w:rFonts w:hint="cs"/>
-          <w:rtl/>
-        </w:rPr>
-        <w:t xml:space="preserve"> באמת היה צריך </w:t>
-      </w:r>
-      <w:proofErr w:type="spellStart"/>
-      <w:r>
-        <w:rPr>
-          <w:rFonts w:hint="cs"/>
-          <w:rtl/>
-        </w:rPr>
-        <w:t>להלקח</w:t>
-      </w:r>
-      <w:proofErr w:type="spellEnd"/>
-      <w:r>
-        <w:rPr>
-          <w:rFonts w:hint="cs"/>
-          <w:rtl/>
-        </w:rPr>
-        <w:t>.</w:t>
+        <w:t xml:space="preserve"> יודעים אם הברנץ באמת היה צריך להלקח.</w:t>
       </w:r>
       <w:r>
         <w:rPr>
@@ -2144,41 +1933,86 @@
     <w:p>
       <w:pPr>
         <w:rPr>
+          <w:rFonts w:hint="cs"/>
+        </w:rPr>
+      </w:pPr>
+      <w:r>
+        <w:rPr>
+          <w:rFonts w:hint="cs"/>
+          <w:rtl/>
+        </w:rPr>
+        <w:t>מצ"ב</w:t>
+      </w:r>
+      <w:r>
+        <w:rPr>
+          <w:rFonts w:hint="cs"/>
+          <w:rtl/>
+        </w:rPr>
+        <w:t>.</w:t>
+      </w:r>
+    </w:p>
+    <w:p>
+      <w:pPr>
+        <w:rPr>
+          <w:rFonts w:hint="cs"/>
           <w:u w:val="single"/>
-        </w:rPr>
-      </w:pPr>
-    </w:p>
-    <w:p>
-      <w:pPr>
-        <w:rPr>
+          <w:rtl/>
+        </w:rPr>
+      </w:pPr>
+      <w:r>
+        <w:rPr>
+          <w:rFonts w:hint="cs"/>
           <w:u w:val="single"/>
           <w:rtl/>
         </w:rPr>
-      </w:pPr>
-      <w:r>
+        <w:t>שאלה 5</w:t>
+      </w:r>
+    </w:p>
+    <w:p>
+      <w:pPr>
+        <w:rPr>
+          <w:rFonts w:hint="cs"/>
+        </w:rPr>
+      </w:pPr>
+      <w:r>
+        <w:rPr>
+          <w:rFonts w:hint="cs"/>
+          <w:rtl/>
+        </w:rPr>
+        <w:t>מצ"ב</w:t>
+      </w:r>
+      <w:r>
+        <w:rPr>
+          <w:rFonts w:hint="cs"/>
+          <w:rtl/>
+        </w:rPr>
+        <w:t>.</w:t>
+      </w:r>
+    </w:p>
+    <w:p>
+      <w:pPr>
         <w:rPr>
           <w:rFonts w:hint="cs"/>
           <w:u w:val="single"/>
           <w:rtl/>
         </w:rPr>
-        <w:t>שאלה 5</w:t>
-      </w:r>
-    </w:p>
-    <w:p>
-      <w:pPr>
-        <w:rPr>
+      </w:pPr>
+      <w:r>
+        <w:rPr>
+          <w:rFonts w:hint="cs"/>
           <w:u w:val="single"/>
           <w:rtl/>
         </w:rPr>
-      </w:pPr>
-      <w:r>
-        <w:rPr>
-          <w:rFonts w:hint="cs"/>
+        <w:t>שאלה 6</w:t>
+      </w:r>
+    </w:p>
+    <w:p>
+      <w:pPr>
+        <w:rPr>
           <w:u w:val="single"/>
           <w:rtl/>
         </w:rPr>
-        <w:t>שאלה 6</w:t>
-      </w:r>
+      </w:pPr>
     </w:p>
     <w:p>
       <w:pPr>

</xml_diff>

<commit_message>
final commit in full total degreeeeee
</commit_message>
<xml_diff>
--- a/Lab5/Lab5.docx
+++ b/Lab5/Lab5.docx
@@ -1,11 +1,10 @@
 
 <file path=word/document.xml><?xml version="1.0" encoding="utf-8"?>
-<w:document xmlns:ve="http://schemas.openxmlformats.org/markup-compatibility/2006" xmlns:o="urn:schemas-microsoft-com:office:office" xmlns:r="http://schemas.openxmlformats.org/officeDocument/2006/relationships" xmlns:m="http://schemas.openxmlformats.org/officeDocument/2006/math" xmlns:v="urn:schemas-microsoft-com:vml" xmlns:wp="http://schemas.openxmlformats.org/drawingml/2006/wordprocessingDrawing" xmlns:w10="urn:schemas-microsoft-com:office:word" xmlns:w="http://schemas.openxmlformats.org/wordprocessingml/2006/main" xmlns:wne="http://schemas.microsoft.com/office/word/2006/wordml">
+<w:document xmlns:wpc="http://schemas.microsoft.com/office/word/2010/wordprocessingCanvas" xmlns:cx="http://schemas.microsoft.com/office/drawing/2014/chartex" xmlns:cx1="http://schemas.microsoft.com/office/drawing/2015/9/8/chartex" xmlns:cx2="http://schemas.microsoft.com/office/drawing/2015/10/21/chartex" xmlns:cx3="http://schemas.microsoft.com/office/drawing/2016/5/9/chartex" xmlns:cx4="http://schemas.microsoft.com/office/drawing/2016/5/10/chartex" xmlns:cx5="http://schemas.microsoft.com/office/drawing/2016/5/11/chartex" xmlns:cx6="http://schemas.microsoft.com/office/drawing/2016/5/12/chartex" xmlns:cx7="http://schemas.microsoft.com/office/drawing/2016/5/13/chartex" xmlns:cx8="http://schemas.microsoft.com/office/drawing/2016/5/14/chartex" xmlns:mc="http://schemas.openxmlformats.org/markup-compatibility/2006" xmlns:aink="http://schemas.microsoft.com/office/drawing/2016/ink" xmlns:am3d="http://schemas.microsoft.com/office/drawing/2017/model3d" xmlns:o="urn:schemas-microsoft-com:office:office" xmlns:r="http://schemas.openxmlformats.org/officeDocument/2006/relationships" xmlns:m="http://schemas.openxmlformats.org/officeDocument/2006/math" xmlns:v="urn:schemas-microsoft-com:vml" xmlns:wp14="http://schemas.microsoft.com/office/word/2010/wordprocessingDrawing" xmlns:wp="http://schemas.openxmlformats.org/drawingml/2006/wordprocessingDrawing" xmlns:w10="urn:schemas-microsoft-com:office:word" xmlns:w="http://schemas.openxmlformats.org/wordprocessingml/2006/main" xmlns:w14="http://schemas.microsoft.com/office/word/2010/wordml" xmlns:w15="http://schemas.microsoft.com/office/word/2012/wordml" xmlns:w16cid="http://schemas.microsoft.com/office/word/2016/wordml/cid" xmlns:w16se="http://schemas.microsoft.com/office/word/2015/wordml/symex" xmlns:wpg="http://schemas.microsoft.com/office/word/2010/wordprocessingGroup" xmlns:wpi="http://schemas.microsoft.com/office/word/2010/wordprocessingInk" xmlns:wne="http://schemas.microsoft.com/office/word/2006/wordml" xmlns:wps="http://schemas.microsoft.com/office/word/2010/wordprocessingShape" mc:Ignorable="w14 w15 w16se w16cid wp14">
   <w:body>
     <w:p>
       <w:pPr>
         <w:rPr>
-          <w:rFonts w:hint="cs"/>
           <w:b/>
           <w:bCs/>
           <w:sz w:val="32"/>
@@ -28,7 +27,6 @@
     <w:p>
       <w:pPr>
         <w:rPr>
-          <w:rFonts w:hint="cs"/>
           <w:sz w:val="24"/>
           <w:szCs w:val="24"/>
           <w:u w:val="single"/>
@@ -49,7 +47,6 @@
     <w:p>
       <w:pPr>
         <w:rPr>
-          <w:rFonts w:hint="cs"/>
           <w:sz w:val="24"/>
           <w:szCs w:val="24"/>
           <w:rtl/>
@@ -62,19 +59,17 @@
           <w:szCs w:val="24"/>
           <w:rtl/>
         </w:rPr>
-        <w:t xml:space="preserve">חן </w:t>
-      </w:r>
-      <w:proofErr w:type="spellStart"/>
-      <w:r>
-        <w:rPr>
-          <w:rFonts w:hint="cs"/>
+        <w:t>חן אילון - 201617032</w:t>
+      </w:r>
+    </w:p>
+    <w:p>
+      <w:pPr>
+        <w:rPr>
           <w:sz w:val="24"/>
           <w:szCs w:val="24"/>
           <w:rtl/>
         </w:rPr>
-        <w:t>אילון</w:t>
-      </w:r>
-      <w:proofErr w:type="spellEnd"/>
+      </w:pPr>
       <w:r>
         <w:rPr>
           <w:rFonts w:hint="cs"/>
@@ -82,32 +77,12 @@
           <w:szCs w:val="24"/>
           <w:rtl/>
         </w:rPr>
-        <w:t xml:space="preserve"> - 201617032</w:t>
-      </w:r>
-    </w:p>
-    <w:p>
-      <w:pPr>
-        <w:rPr>
-          <w:rFonts w:hint="cs"/>
-          <w:sz w:val="24"/>
-          <w:szCs w:val="24"/>
-          <w:rtl/>
-        </w:rPr>
-      </w:pPr>
-      <w:r>
-        <w:rPr>
-          <w:rFonts w:hint="cs"/>
-          <w:sz w:val="24"/>
-          <w:szCs w:val="24"/>
-          <w:rtl/>
-        </w:rPr>
         <w:t>גל קשי - 204572861</w:t>
       </w:r>
     </w:p>
     <w:p>
       <w:pPr>
         <w:rPr>
-          <w:rFonts w:hint="cs"/>
           <w:b/>
           <w:bCs/>
           <w:sz w:val="24"/>
@@ -153,15 +128,11 @@
           <w:rFonts w:hint="cs"/>
           <w:rtl/>
         </w:rPr>
-        <w:t xml:space="preserve"> למעבד יש 2 </w:t>
+        <w:t xml:space="preserve"> למעבד יש 2 זכרונות </w:t>
       </w:r>
       <w:proofErr w:type="spellStart"/>
       <w:r>
-        <w:rPr>
-          <w:rFonts w:hint="cs"/>
-          <w:rtl/>
-        </w:rPr>
-        <w:t>זכרונות</w:t>
+        <w:t>sram</w:t>
       </w:r>
       <w:proofErr w:type="spellEnd"/>
       <w:r>
@@ -169,7 +140,7 @@
           <w:rFonts w:hint="cs"/>
           <w:rtl/>
         </w:rPr>
-        <w:t xml:space="preserve"> </w:t>
+        <w:t xml:space="preserve"> בגודל המקורי של </w:t>
       </w:r>
       <w:proofErr w:type="spellStart"/>
       <w:r>
@@ -181,11 +152,11 @@
           <w:rFonts w:hint="cs"/>
           <w:rtl/>
         </w:rPr>
-        <w:t xml:space="preserve"> בגודל המקורי של </w:t>
+        <w:t xml:space="preserve">, אחד להוראות: </w:t>
       </w:r>
       <w:proofErr w:type="spellStart"/>
       <w:r>
-        <w:t>sram</w:t>
+        <w:t>srami</w:t>
       </w:r>
       <w:proofErr w:type="spellEnd"/>
       <w:r>
@@ -193,11 +164,11 @@
           <w:rFonts w:hint="cs"/>
           <w:rtl/>
         </w:rPr>
-        <w:t xml:space="preserve">, אחד להוראות: </w:t>
+        <w:t xml:space="preserve"> ואחד למידע: </w:t>
       </w:r>
       <w:proofErr w:type="spellStart"/>
       <w:r>
-        <w:t>srami</w:t>
+        <w:t>sramd</w:t>
       </w:r>
       <w:proofErr w:type="spellEnd"/>
       <w:r>
@@ -205,18 +176,6 @@
           <w:rFonts w:hint="cs"/>
           <w:rtl/>
         </w:rPr>
-        <w:t xml:space="preserve"> ואחד למידע: </w:t>
-      </w:r>
-      <w:proofErr w:type="spellStart"/>
-      <w:r>
-        <w:t>sramd</w:t>
-      </w:r>
-      <w:proofErr w:type="spellEnd"/>
-      <w:r>
-        <w:rPr>
-          <w:rFonts w:hint="cs"/>
-          <w:rtl/>
-        </w:rPr>
         <w:t>.</w:t>
       </w:r>
     </w:p>
@@ -236,7 +195,7 @@
     </w:p>
     <w:p>
       <w:pPr>
-        <w:pStyle w:val="a"/>
+        <w:pStyle w:val="ListBullet"/>
       </w:pPr>
       <w:r>
         <w:rPr>
@@ -279,7 +238,7 @@
     </w:p>
     <w:p>
       <w:pPr>
-        <w:pStyle w:val="a"/>
+        <w:pStyle w:val="ListBullet"/>
         <w:rPr>
           <w:rtl/>
         </w:rPr>
@@ -308,7 +267,7 @@
     </w:p>
     <w:p>
       <w:pPr>
-        <w:pStyle w:val="a"/>
+        <w:pStyle w:val="ListBullet"/>
       </w:pPr>
       <w:r>
         <w:rPr>
@@ -320,33 +279,17 @@
     </w:p>
     <w:p>
       <w:pPr>
-        <w:pStyle w:val="a"/>
-        <w:rPr>
-          <w:rtl/>
-        </w:rPr>
-      </w:pPr>
-      <w:r>
-        <w:rPr>
-          <w:rFonts w:hint="cs"/>
-          <w:rtl/>
-        </w:rPr>
-        <w:t xml:space="preserve">צריך לתמוך בכתיבות וקריאות ל2 </w:t>
-      </w:r>
-      <w:proofErr w:type="spellStart"/>
-      <w:r>
-        <w:rPr>
-          <w:rFonts w:hint="cs"/>
-          <w:rtl/>
-        </w:rPr>
-        <w:t>זכרונות</w:t>
-      </w:r>
-      <w:proofErr w:type="spellEnd"/>
-      <w:r>
-        <w:rPr>
-          <w:rFonts w:hint="cs"/>
-          <w:rtl/>
-        </w:rPr>
-        <w:t xml:space="preserve"> שונים - ללא דריסות זיכרון </w:t>
+        <w:pStyle w:val="ListBullet"/>
+        <w:rPr>
+          <w:rtl/>
+        </w:rPr>
+      </w:pPr>
+      <w:r>
+        <w:rPr>
+          <w:rFonts w:hint="cs"/>
+          <w:rtl/>
+        </w:rPr>
+        <w:t xml:space="preserve">צריך לתמוך בכתיבות וקריאות ל2 זכרונות שונים - ללא דריסות זיכרון </w:t>
       </w:r>
     </w:p>
     <w:p>
@@ -430,7 +373,7 @@
     </w:p>
     <w:p>
       <w:pPr>
-        <w:pStyle w:val="a"/>
+        <w:pStyle w:val="ListBullet"/>
       </w:pPr>
       <w:r>
         <w:rPr>
@@ -519,7 +462,7 @@
     </w:p>
     <w:p>
       <w:pPr>
-        <w:pStyle w:val="a"/>
+        <w:pStyle w:val="ListBullet"/>
         <w:numPr>
           <w:ilvl w:val="0"/>
           <w:numId w:val="0"/>
@@ -529,7 +472,7 @@
     </w:p>
     <w:p>
       <w:pPr>
-        <w:pStyle w:val="a"/>
+        <w:pStyle w:val="ListBullet"/>
         <w:numPr>
           <w:ilvl w:val="0"/>
           <w:numId w:val="0"/>
@@ -540,7 +483,7 @@
         </w:rPr>
       </w:pPr>
       <w:r>
-        <w:pict>
+        <w:pict w14:anchorId="7AE6AC6B">
           <v:shapetype id="_x0000_t75" coordsize="21600,21600" o:spt="75" o:preferrelative="t" path="m@4@5l@4@11@9@11@9@5xe" filled="f" stroked="f">
             <v:stroke joinstyle="miter"/>
             <v:formulas>
@@ -560,7 +503,7 @@
             <v:path o:extrusionok="f" gradientshapeok="t" o:connecttype="rect"/>
             <o:lock v:ext="edit" aspectratio="t"/>
           </v:shapetype>
-          <v:shape id="_x0000_i1025" type="#_x0000_t75" style="width:363.15pt;height:43.2pt">
+          <v:shape id="_x0000_i1025" type="#_x0000_t75" style="width:363pt;height:43.2pt">
             <v:imagedata r:id="rId5" o:title="WhatsApp Image 2019-01-15 at 10"/>
           </v:shape>
         </w:pict>
@@ -568,7 +511,7 @@
     </w:p>
     <w:p>
       <w:pPr>
-        <w:pStyle w:val="a"/>
+        <w:pStyle w:val="ListBullet"/>
         <w:numPr>
           <w:ilvl w:val="0"/>
           <w:numId w:val="0"/>
@@ -581,7 +524,7 @@
     </w:p>
     <w:p>
       <w:pPr>
-        <w:pStyle w:val="a"/>
+        <w:pStyle w:val="ListBullet"/>
         <w:numPr>
           <w:ilvl w:val="0"/>
           <w:numId w:val="0"/>
@@ -601,7 +544,7 @@
     </w:p>
     <w:p>
       <w:pPr>
-        <w:pStyle w:val="a"/>
+        <w:pStyle w:val="ListBullet"/>
         <w:numPr>
           <w:ilvl w:val="0"/>
           <w:numId w:val="0"/>
@@ -609,8 +552,8 @@
         <w:ind w:left="360"/>
       </w:pPr>
       <w:r>
-        <w:pict>
-          <v:shape id="_x0000_i1026" type="#_x0000_t75" style="width:413.2pt;height:43.2pt">
+        <w:pict w14:anchorId="7E717496">
+          <v:shape id="_x0000_i1026" type="#_x0000_t75" style="width:413.4pt;height:43.2pt">
             <v:imagedata r:id="rId6" o:title="WhatsApp Image 2019-01-15 at 10"/>
           </v:shape>
         </w:pict>
@@ -639,7 +582,7 @@
     </w:p>
     <w:p>
       <w:pPr>
-        <w:pStyle w:val="a"/>
+        <w:pStyle w:val="ListBullet"/>
       </w:pPr>
       <w:r>
         <w:rPr>
@@ -653,23 +596,7 @@
           <w:rFonts w:hint="cs"/>
           <w:rtl/>
         </w:rPr>
-        <w:t xml:space="preserve"> - כאשר קיימות 2 פעולות ברצף שהראשונה מכניסה מידע לרגיסטר </w:t>
-      </w:r>
-      <w:proofErr w:type="spellStart"/>
-      <w:r>
-        <w:rPr>
-          <w:rFonts w:hint="cs"/>
-          <w:rtl/>
-        </w:rPr>
-        <w:t>מסויים</w:t>
-      </w:r>
-      <w:proofErr w:type="spellEnd"/>
-      <w:r>
-        <w:rPr>
-          <w:rFonts w:hint="cs"/>
-          <w:rtl/>
-        </w:rPr>
-        <w:t xml:space="preserve"> (</w:t>
+        <w:t xml:space="preserve"> - כאשר קיימות 2 פעולות ברצף שהראשונה מכניסה מידע לרגיסטר מסויים (</w:t>
       </w:r>
       <w:r>
         <w:rPr>
@@ -703,51 +630,19 @@
           <w:rFonts w:hint="cs"/>
           <w:rtl/>
         </w:rPr>
-        <w:t xml:space="preserve">), </w:t>
-      </w:r>
-      <w:proofErr w:type="spellStart"/>
-      <w:r>
-        <w:rPr>
-          <w:rFonts w:hint="cs"/>
-          <w:rtl/>
-        </w:rPr>
-        <w:t>והשניה</w:t>
-      </w:r>
-      <w:proofErr w:type="spellEnd"/>
-      <w:r>
-        <w:rPr>
-          <w:rFonts w:hint="cs"/>
-          <w:rtl/>
-        </w:rPr>
-        <w:t xml:space="preserve"> משתמשת במידע שנכתב</w:t>
-      </w:r>
-      <w:r>
-        <w:rPr>
-          <w:rFonts w:hint="cs"/>
-          <w:rtl/>
-        </w:rPr>
-        <w:t xml:space="preserve"> לרגיסטר </w:t>
-      </w:r>
-      <w:proofErr w:type="spellStart"/>
-      <w:r>
-        <w:rPr>
-          <w:rFonts w:hint="cs"/>
-          <w:rtl/>
-        </w:rPr>
-        <w:t>המסויים</w:t>
-      </w:r>
-      <w:proofErr w:type="spellEnd"/>
-      <w:r>
-        <w:rPr>
-          <w:rFonts w:hint="cs"/>
-          <w:rtl/>
-        </w:rPr>
-        <w:t>.</w:t>
-      </w:r>
-    </w:p>
-    <w:p>
-      <w:pPr>
-        <w:pStyle w:val="a"/>
+        <w:t>), והשניה משתמשת במידע שנכתב</w:t>
+      </w:r>
+      <w:r>
+        <w:rPr>
+          <w:rFonts w:hint="cs"/>
+          <w:rtl/>
+        </w:rPr>
+        <w:t xml:space="preserve"> לרגיסטר המסויים.</w:t>
+      </w:r>
+    </w:p>
+    <w:p>
+      <w:pPr>
+        <w:pStyle w:val="ListBullet"/>
         <w:numPr>
           <w:ilvl w:val="0"/>
           <w:numId w:val="0"/>
@@ -764,7 +659,7 @@
     </w:p>
     <w:p>
       <w:pPr>
-        <w:pStyle w:val="a"/>
+        <w:pStyle w:val="ListBullet"/>
         <w:numPr>
           <w:ilvl w:val="0"/>
           <w:numId w:val="0"/>
@@ -780,7 +675,7 @@
           <w:noProof/>
         </w:rPr>
         <w:drawing>
-          <wp:inline distT="0" distB="0" distL="0" distR="0">
+          <wp:inline distT="0" distB="0" distL="0" distR="0" wp14:anchorId="61929819" wp14:editId="4FE1EFCA">
             <wp:extent cx="4612005" cy="548640"/>
             <wp:effectExtent l="19050" t="0" r="0" b="0"/>
             <wp:docPr id="5" name="תמונה 5" descr="C:\Users\DELL1\AppData\Local\Microsoft\Windows\INetCache\Content.Word\WhatsApp Image 2019-01-15 at 11.07.19.jpeg"/>
@@ -828,7 +723,7 @@
     </w:p>
     <w:p>
       <w:pPr>
-        <w:pStyle w:val="a"/>
+        <w:pStyle w:val="ListBullet"/>
         <w:numPr>
           <w:ilvl w:val="0"/>
           <w:numId w:val="0"/>
@@ -841,7 +736,7 @@
     </w:p>
     <w:p>
       <w:pPr>
-        <w:pStyle w:val="a"/>
+        <w:pStyle w:val="ListBullet"/>
         <w:numPr>
           <w:ilvl w:val="0"/>
           <w:numId w:val="0"/>
@@ -861,7 +756,7 @@
     </w:p>
     <w:p>
       <w:pPr>
-        <w:pStyle w:val="a"/>
+        <w:pStyle w:val="ListBullet"/>
         <w:numPr>
           <w:ilvl w:val="0"/>
           <w:numId w:val="0"/>
@@ -877,7 +772,7 @@
           <w:noProof/>
         </w:rPr>
         <w:drawing>
-          <wp:inline distT="0" distB="0" distL="0" distR="0">
+          <wp:inline distT="0" distB="0" distL="0" distR="0" wp14:anchorId="29B90A20" wp14:editId="3AC63D20">
             <wp:extent cx="5274310" cy="516393"/>
             <wp:effectExtent l="19050" t="0" r="2540" b="0"/>
             <wp:docPr id="8" name="תמונה 8" descr="C:\Users\DELL1\AppData\Local\Microsoft\Windows\INetCache\Content.Word\WhatsApp Image 2019-01-15 at 11.15.26.jpeg"/>
@@ -925,7 +820,7 @@
     </w:p>
     <w:p>
       <w:pPr>
-        <w:pStyle w:val="a"/>
+        <w:pStyle w:val="ListBullet"/>
         <w:numPr>
           <w:ilvl w:val="0"/>
           <w:numId w:val="0"/>
@@ -938,7 +833,7 @@
     </w:p>
     <w:p>
       <w:pPr>
-        <w:pStyle w:val="a"/>
+        <w:pStyle w:val="ListBullet"/>
         <w:numPr>
           <w:ilvl w:val="0"/>
           <w:numId w:val="0"/>
@@ -951,7 +846,7 @@
     </w:p>
     <w:p>
       <w:pPr>
-        <w:pStyle w:val="a"/>
+        <w:pStyle w:val="ListBullet"/>
         <w:numPr>
           <w:ilvl w:val="0"/>
           <w:numId w:val="0"/>
@@ -971,7 +866,7 @@
     </w:p>
     <w:p>
       <w:pPr>
-        <w:pStyle w:val="a"/>
+        <w:pStyle w:val="ListBullet"/>
         <w:numPr>
           <w:ilvl w:val="0"/>
           <w:numId w:val="0"/>
@@ -987,7 +882,7 @@
           <w:noProof/>
         </w:rPr>
         <w:drawing>
-          <wp:inline distT="0" distB="0" distL="0" distR="0">
+          <wp:inline distT="0" distB="0" distL="0" distR="0" wp14:anchorId="6223C3BF" wp14:editId="11196F66">
             <wp:extent cx="5160645" cy="731520"/>
             <wp:effectExtent l="19050" t="0" r="1905" b="0"/>
             <wp:docPr id="11" name="תמונה 11" descr="C:\Users\DELL1\AppData\Local\Microsoft\Windows\INetCache\Content.Word\WhatsApp Image 2019-01-15 at 11.23.59.jpeg"/>
@@ -1035,7 +930,7 @@
     </w:p>
     <w:p>
       <w:pPr>
-        <w:pStyle w:val="a"/>
+        <w:pStyle w:val="ListBullet"/>
         <w:numPr>
           <w:ilvl w:val="0"/>
           <w:numId w:val="0"/>
@@ -1048,7 +943,7 @@
     </w:p>
     <w:p>
       <w:pPr>
-        <w:pStyle w:val="a"/>
+        <w:pStyle w:val="ListBullet"/>
         <w:numPr>
           <w:ilvl w:val="0"/>
           <w:numId w:val="0"/>
@@ -1068,7 +963,7 @@
     </w:p>
     <w:p>
       <w:pPr>
-        <w:pStyle w:val="a"/>
+        <w:pStyle w:val="ListBullet"/>
         <w:numPr>
           <w:ilvl w:val="0"/>
           <w:numId w:val="0"/>
@@ -1076,8 +971,8 @@
         <w:ind w:left="360"/>
       </w:pPr>
       <w:r>
-        <w:pict>
-          <v:shape id="_x0000_i1027" type="#_x0000_t75" style="width:415.7pt;height:53.2pt">
+        <w:pict w14:anchorId="17D35CF2">
+          <v:shape id="_x0000_i1027" type="#_x0000_t75" style="width:415.5pt;height:53.1pt">
             <v:imagedata r:id="rId10" o:title="WhatsApp Image 2019-01-15 at 11"/>
           </v:shape>
         </w:pict>
@@ -1085,7 +980,7 @@
     </w:p>
     <w:p>
       <w:pPr>
-        <w:pStyle w:val="a"/>
+        <w:pStyle w:val="ListBullet"/>
         <w:numPr>
           <w:ilvl w:val="0"/>
           <w:numId w:val="0"/>
@@ -1097,7 +992,7 @@
     </w:p>
     <w:p>
       <w:pPr>
-        <w:pStyle w:val="a"/>
+        <w:pStyle w:val="ListBullet"/>
         <w:numPr>
           <w:ilvl w:val="0"/>
           <w:numId w:val="0"/>
@@ -1109,7 +1004,7 @@
     </w:p>
     <w:p>
       <w:pPr>
-        <w:pStyle w:val="a"/>
+        <w:pStyle w:val="ListBullet"/>
       </w:pPr>
       <w:r>
         <w:rPr>
@@ -1122,51 +1017,42 @@
           <w:rFonts w:hint="cs"/>
           <w:rtl/>
         </w:rPr>
-        <w:t xml:space="preserve"> - </w:t>
-      </w:r>
-      <w:r>
-        <w:rPr>
-          <w:rFonts w:hint="cs"/>
-          <w:rtl/>
-        </w:rPr>
-        <w:t xml:space="preserve"> מצב בו הפעולה הראשונה, שקוראת מרגיסטר </w:t>
-      </w:r>
-      <w:proofErr w:type="spellStart"/>
-      <w:r>
-        <w:rPr>
-          <w:rFonts w:hint="cs"/>
-          <w:rtl/>
-        </w:rPr>
-        <w:t>מסויים</w:t>
-      </w:r>
-      <w:proofErr w:type="spellEnd"/>
-      <w:r>
-        <w:rPr>
-          <w:rFonts w:hint="cs"/>
-          <w:rtl/>
-        </w:rPr>
-        <w:t xml:space="preserve">, מתעכבת. והפעולה אחריה, שכותבת לאותו רגיסטר, מסיימת קודם. ואז יכול לקרות מצב בו הרגיסטר שיקרא בפעולה הראשונה יכיל את המידע שנכתב אליו בפקודה </w:t>
-      </w:r>
-      <w:proofErr w:type="spellStart"/>
-      <w:r>
-        <w:rPr>
-          <w:rFonts w:hint="cs"/>
-          <w:rtl/>
-        </w:rPr>
-        <w:t>השניה</w:t>
-      </w:r>
-      <w:proofErr w:type="spellEnd"/>
-      <w:r>
-        <w:rPr>
-          <w:rFonts w:hint="cs"/>
-          <w:rtl/>
-        </w:rPr>
-        <w:t>, ולא את המידע המקורי.</w:t>
-      </w:r>
-    </w:p>
-    <w:p>
-      <w:pPr>
-        <w:pStyle w:val="a"/>
+        <w:t xml:space="preserve"> </w:t>
+      </w:r>
+      <w:proofErr w:type="gramStart"/>
+      <w:r>
+        <w:rPr>
+          <w:rFonts w:hint="cs"/>
+          <w:rtl/>
+        </w:rPr>
+        <w:t xml:space="preserve">- </w:t>
+      </w:r>
+      <w:r>
+        <w:rPr>
+          <w:rFonts w:hint="cs"/>
+          <w:rtl/>
+        </w:rPr>
+        <w:t xml:space="preserve"> מצב</w:t>
+      </w:r>
+      <w:proofErr w:type="gramEnd"/>
+      <w:r>
+        <w:rPr>
+          <w:rFonts w:hint="cs"/>
+          <w:rtl/>
+        </w:rPr>
+        <w:t xml:space="preserve"> בו הפעולה הראשונה, שקוראת מרגיסטר מסויים</w:t>
+      </w:r>
+      <w:r>
+        <w:rPr>
+          <w:rFonts w:hint="cs"/>
+          <w:rtl/>
+        </w:rPr>
+        <w:t>, מתעכבת. והפעולה אחריה, שכותבת לאותו רגיסטר, מסיימת קודם. ואז יכול לקרות מצב בו הרגיסטר שיקרא בפעולה הראשונה יכיל את המידע שנכתב אליו בפקודה השניה, ולא את המידע המקורי.</w:t>
+      </w:r>
+    </w:p>
+    <w:p>
+      <w:pPr>
+        <w:pStyle w:val="ListBullet"/>
         <w:numPr>
           <w:ilvl w:val="0"/>
           <w:numId w:val="0"/>
@@ -1181,8 +1067,8 @@
         <w:t xml:space="preserve">לדוגמה - </w:t>
       </w:r>
       <w:r>
-        <w:pict>
-          <v:shape id="_x0000_i1028" type="#_x0000_t75" style="width:415.7pt;height:36.95pt">
+        <w:pict w14:anchorId="22A16EEE">
+          <v:shape id="_x0000_i1028" type="#_x0000_t75" style="width:415.5pt;height:36.9pt">
             <v:imagedata r:id="rId11" o:title="WhatsApp Image 2019-01-15 at 11"/>
           </v:shape>
         </w:pict>
@@ -1190,7 +1076,7 @@
     </w:p>
     <w:p>
       <w:pPr>
-        <w:pStyle w:val="a"/>
+        <w:pStyle w:val="ListBullet"/>
         <w:numPr>
           <w:ilvl w:val="0"/>
           <w:numId w:val="0"/>
@@ -1203,7 +1089,7 @@
     </w:p>
     <w:p>
       <w:pPr>
-        <w:pStyle w:val="a"/>
+        <w:pStyle w:val="ListBullet"/>
         <w:numPr>
           <w:ilvl w:val="0"/>
           <w:numId w:val="0"/>
@@ -1223,7 +1109,7 @@
     </w:p>
     <w:p>
       <w:pPr>
-        <w:pStyle w:val="a"/>
+        <w:pStyle w:val="ListBullet"/>
         <w:numPr>
           <w:ilvl w:val="0"/>
           <w:numId w:val="0"/>
@@ -1236,7 +1122,7 @@
           <w:noProof/>
         </w:rPr>
         <w:drawing>
-          <wp:inline distT="0" distB="0" distL="0" distR="0">
+          <wp:inline distT="0" distB="0" distL="0" distR="0" wp14:anchorId="26297116" wp14:editId="1EE41D8E">
             <wp:extent cx="5274310" cy="428847"/>
             <wp:effectExtent l="19050" t="0" r="2540" b="0"/>
             <wp:docPr id="17" name="תמונה 17" descr="C:\Users\DELL1\AppData\Local\Microsoft\Windows\INetCache\Content.Word\WhatsApp Image 2019-01-15 at 11.33.07.jpeg"/>
@@ -1284,7 +1170,7 @@
     </w:p>
     <w:p>
       <w:pPr>
-        <w:pStyle w:val="a"/>
+        <w:pStyle w:val="ListBullet"/>
         <w:numPr>
           <w:ilvl w:val="0"/>
           <w:numId w:val="0"/>
@@ -1297,7 +1183,7 @@
     </w:p>
     <w:p>
       <w:pPr>
-        <w:pStyle w:val="a"/>
+        <w:pStyle w:val="ListBullet"/>
         <w:numPr>
           <w:ilvl w:val="0"/>
           <w:numId w:val="0"/>
@@ -1307,7 +1193,7 @@
     </w:p>
     <w:p>
       <w:pPr>
-        <w:pStyle w:val="a"/>
+        <w:pStyle w:val="ListBullet"/>
       </w:pPr>
       <w:r>
         <w:rPr>
@@ -1327,44 +1213,12 @@
           <w:rFonts w:hint="cs"/>
           <w:rtl/>
         </w:rPr>
-        <w:t xml:space="preserve">מצב בו הפעולה הראשונה, שכותבת לרגיסטר </w:t>
-      </w:r>
-      <w:proofErr w:type="spellStart"/>
-      <w:r>
-        <w:rPr>
-          <w:rFonts w:hint="cs"/>
-          <w:rtl/>
-        </w:rPr>
-        <w:t>מסויים</w:t>
-      </w:r>
-      <w:proofErr w:type="spellEnd"/>
-      <w:r>
-        <w:rPr>
-          <w:rFonts w:hint="cs"/>
-          <w:rtl/>
-        </w:rPr>
-        <w:t xml:space="preserve">, מתעכבת. והפעולה אחריה, שכותבת לאותו רגיסטר, מסיימת קודם. ואז יכול לקרות מצב בו הערך שישמר ברגיסטר אחרי 2 הפעולות יהיה של המידע בפעולה הראשונה, ולא בפעולה </w:t>
-      </w:r>
-      <w:proofErr w:type="spellStart"/>
-      <w:r>
-        <w:rPr>
-          <w:rFonts w:hint="cs"/>
-          <w:rtl/>
-        </w:rPr>
-        <w:t>השניה</w:t>
-      </w:r>
-      <w:proofErr w:type="spellEnd"/>
-      <w:r>
-        <w:rPr>
-          <w:rFonts w:hint="cs"/>
-          <w:rtl/>
-        </w:rPr>
-        <w:t>, כפי שהיינו מצפים.</w:t>
-      </w:r>
-    </w:p>
-    <w:p>
-      <w:pPr>
-        <w:pStyle w:val="a"/>
+        <w:t>מצב בו הפעולה הראשונה, שכותבת לרגיסטר מסויים, מתעכבת. והפעולה אחריה, שכותבת לאותו רגיסטר, מסיימת קודם. ואז יכול לקרות מצב בו הערך שישמר ברגיסטר אחרי 2 הפעולות יהיה של המידע בפעולה הראשונה, ולא בפעולה השניה, כפי שהיינו מצפים.</w:t>
+      </w:r>
+    </w:p>
+    <w:p>
+      <w:pPr>
+        <w:pStyle w:val="ListBullet"/>
         <w:numPr>
           <w:ilvl w:val="0"/>
           <w:numId w:val="0"/>
@@ -1382,8 +1236,8 @@
         <w:t xml:space="preserve">לדוגמה - </w:t>
       </w:r>
       <w:r>
-        <w:pict>
-          <v:shape id="_x0000_i1029" type="#_x0000_t75" style="width:363.15pt;height:43.2pt">
+        <w:pict w14:anchorId="304E8BC8">
+          <v:shape id="_x0000_i1029" type="#_x0000_t75" style="width:363pt;height:43.2pt">
             <v:imagedata r:id="rId13" o:title="WhatsApp Image 2019-01-15 at 11"/>
           </v:shape>
         </w:pict>
@@ -1391,7 +1245,7 @@
     </w:p>
     <w:p>
       <w:pPr>
-        <w:pStyle w:val="a"/>
+        <w:pStyle w:val="ListBullet"/>
         <w:numPr>
           <w:ilvl w:val="0"/>
           <w:numId w:val="0"/>
@@ -1404,7 +1258,7 @@
     </w:p>
     <w:p>
       <w:pPr>
-        <w:pStyle w:val="a"/>
+        <w:pStyle w:val="ListBullet"/>
         <w:numPr>
           <w:ilvl w:val="0"/>
           <w:numId w:val="0"/>
@@ -1425,7 +1279,7 @@
     </w:p>
     <w:p>
       <w:pPr>
-        <w:pStyle w:val="a"/>
+        <w:pStyle w:val="ListBullet"/>
         <w:numPr>
           <w:ilvl w:val="0"/>
           <w:numId w:val="0"/>
@@ -1436,8 +1290,8 @@
         </w:rPr>
       </w:pPr>
       <w:r>
-        <w:pict>
-          <v:shape id="_x0000_i1030" type="#_x0000_t75" style="width:406.35pt;height:43.2pt">
+        <w:pict w14:anchorId="50553E2A">
+          <v:shape id="_x0000_i1030" type="#_x0000_t75" style="width:406.5pt;height:43.2pt">
             <v:imagedata r:id="rId14" o:title="WhatsApp Image 2019-01-15 at 11"/>
           </v:shape>
         </w:pict>
@@ -1491,7 +1345,7 @@
     </w:p>
     <w:p>
       <w:pPr>
-        <w:pStyle w:val="a"/>
+        <w:pStyle w:val="ListBullet"/>
       </w:pPr>
       <w:r>
         <w:rPr>
@@ -1511,28 +1365,12 @@
           <w:rFonts w:hint="cs"/>
           <w:rtl/>
         </w:rPr>
-        <w:t xml:space="preserve"> אנו יודעים שמדובר </w:t>
-      </w:r>
-      <w:proofErr w:type="spellStart"/>
-      <w:r>
-        <w:rPr>
-          <w:rFonts w:hint="cs"/>
-          <w:rtl/>
-        </w:rPr>
-        <w:t>בברנץ</w:t>
-      </w:r>
-      <w:proofErr w:type="spellEnd"/>
-      <w:r>
-        <w:rPr>
-          <w:rFonts w:hint="cs"/>
-          <w:rtl/>
-        </w:rPr>
-        <w:t xml:space="preserve"> (באמצעות משוון) וחוזים אם צריך לקפוץ.</w:t>
-      </w:r>
-    </w:p>
-    <w:p>
-      <w:pPr>
-        <w:pStyle w:val="a"/>
+        <w:t xml:space="preserve"> אנו יודעים שמדובר בברנץ (באמצעות משוון) וחוזים אם צריך לקפוץ.</w:t>
+      </w:r>
+    </w:p>
+    <w:p>
+      <w:pPr>
+        <w:pStyle w:val="ListBullet"/>
       </w:pPr>
       <w:r>
         <w:rPr>
@@ -1554,7 +1392,7 @@
     </w:p>
     <w:p>
       <w:pPr>
-        <w:pStyle w:val="a"/>
+        <w:pStyle w:val="ListBullet"/>
         <w:tabs>
           <w:tab w:val="clear" w:pos="360"/>
           <w:tab w:val="num" w:pos="720"/>
@@ -1576,28 +1414,12 @@
           <w:rFonts w:hint="cs"/>
           <w:rtl/>
         </w:rPr>
-        <w:t xml:space="preserve"> של </w:t>
-      </w:r>
-      <w:proofErr w:type="spellStart"/>
-      <w:r>
-        <w:rPr>
-          <w:rFonts w:hint="cs"/>
-          <w:rtl/>
-        </w:rPr>
-        <w:t>ברנצים</w:t>
-      </w:r>
-      <w:proofErr w:type="spellEnd"/>
-      <w:r>
-        <w:rPr>
-          <w:rFonts w:hint="cs"/>
-          <w:rtl/>
-        </w:rPr>
-        <w:t xml:space="preserve">. בכל פעם שתתבצע קפיצה נוסיף לו 1 (אלא אם הוא כבר במקסימום), ובכל פעם שלא תתקיים קפיצה נחסיר ממנו 1 (אלא אם הוא כבר אפס). </w:t>
-      </w:r>
-    </w:p>
-    <w:p>
-      <w:pPr>
-        <w:pStyle w:val="a"/>
+        <w:t xml:space="preserve"> של ברנצים. בכל פעם שתתבצע קפיצה נוסיף לו 1 (אלא אם הוא כבר במקסימום), ובכל פעם שלא תתקיים קפיצה נחסיר ממנו 1 (אלא אם הוא כבר אפס). </w:t>
+      </w:r>
+    </w:p>
+    <w:p>
+      <w:pPr>
+        <w:pStyle w:val="ListBullet"/>
         <w:numPr>
           <w:ilvl w:val="0"/>
           <w:numId w:val="0"/>
@@ -1617,7 +1439,7 @@
     </w:p>
     <w:p>
       <w:pPr>
-        <w:pStyle w:val="a"/>
+        <w:pStyle w:val="ListBullet"/>
         <w:tabs>
           <w:tab w:val="clear" w:pos="360"/>
           <w:tab w:val="num" w:pos="720"/>
@@ -1689,7 +1511,7 @@
     </w:p>
     <w:p>
       <w:pPr>
-        <w:pStyle w:val="a"/>
+        <w:pStyle w:val="ListBullet"/>
         <w:tabs>
           <w:tab w:val="clear" w:pos="360"/>
           <w:tab w:val="num" w:pos="720"/>
@@ -1731,39 +1553,7 @@
           <w:rFonts w:hint="cs"/>
           <w:rtl/>
         </w:rPr>
-        <w:t xml:space="preserve"> יודעים אם </w:t>
-      </w:r>
-      <w:proofErr w:type="spellStart"/>
-      <w:r>
-        <w:rPr>
-          <w:rFonts w:hint="cs"/>
-          <w:rtl/>
-        </w:rPr>
-        <w:t>הברנץ</w:t>
-      </w:r>
-      <w:proofErr w:type="spellEnd"/>
-      <w:r>
-        <w:rPr>
-          <w:rFonts w:hint="cs"/>
-          <w:rtl/>
-        </w:rPr>
-        <w:t xml:space="preserve"> באמת היה צריך </w:t>
-      </w:r>
-      <w:proofErr w:type="spellStart"/>
-      <w:r>
-        <w:rPr>
-          <w:rFonts w:hint="cs"/>
-          <w:rtl/>
-        </w:rPr>
-        <w:t>להלקח</w:t>
-      </w:r>
-      <w:proofErr w:type="spellEnd"/>
-      <w:r>
-        <w:rPr>
-          <w:rFonts w:hint="cs"/>
-          <w:rtl/>
-        </w:rPr>
-        <w:t>.</w:t>
+        <w:t xml:space="preserve"> יודעים אם הברנץ באמת היה צריך להלקח.</w:t>
       </w:r>
       <w:r>
         <w:rPr>
@@ -1835,7 +1625,7 @@
     </w:p>
     <w:p>
       <w:pPr>
-        <w:pStyle w:val="a"/>
+        <w:pStyle w:val="ListBullet"/>
       </w:pPr>
       <w:r>
         <w:rPr>
@@ -1867,7 +1657,7 @@
     </w:p>
     <w:p>
       <w:pPr>
-        <w:pStyle w:val="a"/>
+        <w:pStyle w:val="ListBullet"/>
         <w:tabs>
           <w:tab w:val="clear" w:pos="360"/>
           <w:tab w:val="num" w:pos="720"/>
@@ -1894,7 +1684,7 @@
     </w:p>
     <w:p>
       <w:pPr>
-        <w:pStyle w:val="a"/>
+        <w:pStyle w:val="ListBullet"/>
         <w:numPr>
           <w:ilvl w:val="0"/>
           <w:numId w:val="0"/>
@@ -1907,7 +1697,7 @@
     </w:p>
     <w:p>
       <w:pPr>
-        <w:pStyle w:val="a"/>
+        <w:pStyle w:val="ListBullet"/>
         <w:numPr>
           <w:ilvl w:val="0"/>
           <w:numId w:val="0"/>
@@ -1940,7 +1730,7 @@
     </w:p>
     <w:p>
       <w:pPr>
-        <w:pStyle w:val="a"/>
+        <w:pStyle w:val="ListBullet"/>
         <w:numPr>
           <w:ilvl w:val="0"/>
           <w:numId w:val="0"/>
@@ -1950,8 +1740,8 @@
         <w:rPr>
           <w:noProof/>
         </w:rPr>
-        <w:pict>
-          <v:shape id="_x0000_i1031" type="#_x0000_t75" style="width:120.85pt;height:201.6pt">
+        <w:pict w14:anchorId="713EA82C">
+          <v:shape id="_x0000_i1031" type="#_x0000_t75" style="width:120.9pt;height:201.6pt">
             <v:imagedata r:id="rId15" o:title="WhatsApp Image 2019-01-15 at 12"/>
           </v:shape>
         </w:pict>
@@ -1959,7 +1749,7 @@
     </w:p>
     <w:p>
       <w:pPr>
-        <w:pStyle w:val="a"/>
+        <w:pStyle w:val="ListBullet"/>
         <w:numPr>
           <w:ilvl w:val="0"/>
           <w:numId w:val="0"/>
@@ -1971,7 +1761,7 @@
     </w:p>
     <w:p>
       <w:pPr>
-        <w:pStyle w:val="a"/>
+        <w:pStyle w:val="ListBullet"/>
         <w:numPr>
           <w:ilvl w:val="0"/>
           <w:numId w:val="0"/>
@@ -1983,7 +1773,7 @@
     </w:p>
     <w:p>
       <w:pPr>
-        <w:pStyle w:val="a"/>
+        <w:pStyle w:val="ListBullet"/>
         <w:numPr>
           <w:ilvl w:val="0"/>
           <w:numId w:val="0"/>
@@ -2025,7 +1815,7 @@
     </w:p>
     <w:p>
       <w:pPr>
-        <w:pStyle w:val="a"/>
+        <w:pStyle w:val="ListBullet"/>
         <w:numPr>
           <w:ilvl w:val="0"/>
           <w:numId w:val="0"/>
@@ -2037,7 +1827,7 @@
     </w:p>
     <w:p>
       <w:pPr>
-        <w:pStyle w:val="a"/>
+        <w:pStyle w:val="ListBullet"/>
         <w:numPr>
           <w:ilvl w:val="0"/>
           <w:numId w:val="0"/>
@@ -2053,7 +1843,7 @@
         </w:rPr>
         <w:lastRenderedPageBreak/>
         <w:drawing>
-          <wp:inline distT="0" distB="0" distL="0" distR="0">
+          <wp:inline distT="0" distB="0" distL="0" distR="0" wp14:anchorId="0BC694CD" wp14:editId="5C4736D7">
             <wp:extent cx="5274310" cy="992819"/>
             <wp:effectExtent l="19050" t="0" r="2540" b="0"/>
             <wp:docPr id="34" name="תמונה 34" descr="C:\Users\DELL1\AppData\Local\Microsoft\Windows\INetCache\Content.Word\WhatsApp Image 2019-01-15 at 13.16.57.jpeg"/>
@@ -2101,7 +1891,7 @@
     </w:p>
     <w:p>
       <w:pPr>
-        <w:pStyle w:val="a"/>
+        <w:pStyle w:val="ListBullet"/>
         <w:numPr>
           <w:ilvl w:val="0"/>
           <w:numId w:val="0"/>
@@ -2113,7 +1903,7 @@
     </w:p>
     <w:p>
       <w:pPr>
-        <w:pStyle w:val="a"/>
+        <w:pStyle w:val="ListBullet"/>
         <w:numPr>
           <w:ilvl w:val="0"/>
           <w:numId w:val="0"/>
@@ -2125,7 +1915,7 @@
     </w:p>
     <w:p>
       <w:pPr>
-        <w:pStyle w:val="a"/>
+        <w:pStyle w:val="ListBullet"/>
         <w:numPr>
           <w:ilvl w:val="0"/>
           <w:numId w:val="0"/>
@@ -2167,7 +1957,7 @@
     </w:p>
     <w:p>
       <w:pPr>
-        <w:pStyle w:val="a"/>
+        <w:pStyle w:val="ListBullet"/>
         <w:numPr>
           <w:ilvl w:val="0"/>
           <w:numId w:val="0"/>
@@ -2176,15 +1966,15 @@
     </w:p>
     <w:p>
       <w:pPr>
-        <w:pStyle w:val="a"/>
+        <w:pStyle w:val="ListBullet"/>
         <w:numPr>
           <w:ilvl w:val="0"/>
           <w:numId w:val="0"/>
         </w:numPr>
       </w:pPr>
       <w:r>
-        <w:pict>
-          <v:shape id="_x0000_i1032" type="#_x0000_t75" style="width:415.7pt;height:78.25pt">
+        <w:pict w14:anchorId="330FC30D">
+          <v:shape id="_x0000_i1032" type="#_x0000_t75" style="width:415.5pt;height:78.3pt">
             <v:imagedata r:id="rId17" o:title="WhatsApp Image 2019-01-15 at 13"/>
           </v:shape>
         </w:pict>
@@ -2192,7 +1982,7 @@
     </w:p>
     <w:p>
       <w:pPr>
-        <w:pStyle w:val="a"/>
+        <w:pStyle w:val="ListBullet"/>
         <w:numPr>
           <w:ilvl w:val="0"/>
           <w:numId w:val="0"/>
@@ -2204,7 +1994,7 @@
     </w:p>
     <w:p>
       <w:pPr>
-        <w:pStyle w:val="a"/>
+        <w:pStyle w:val="ListBullet"/>
         <w:numPr>
           <w:ilvl w:val="0"/>
           <w:numId w:val="0"/>
@@ -2231,11 +2021,6 @@
       </w:r>
     </w:p>
     <w:p>
-      <w:pPr>
-        <w:rPr>
-          <w:rFonts w:hint="cs"/>
-        </w:rPr>
-      </w:pPr>
       <w:r>
         <w:rPr>
           <w:rFonts w:hint="cs"/>
@@ -2254,7 +2039,6 @@
     <w:p>
       <w:pPr>
         <w:rPr>
-          <w:rFonts w:hint="cs"/>
           <w:u w:val="single"/>
           <w:rtl/>
         </w:rPr>
@@ -2263,7 +2047,6 @@
     <w:p>
       <w:pPr>
         <w:rPr>
-          <w:rFonts w:hint="cs"/>
           <w:u w:val="single"/>
           <w:rtl/>
         </w:rPr>
@@ -2280,7 +2063,6 @@
     <w:p>
       <w:pPr>
         <w:rPr>
-          <w:rFonts w:hint="cs"/>
           <w:rtl/>
         </w:rPr>
       </w:pPr>
@@ -2295,7 +2077,6 @@
     <w:p>
       <w:pPr>
         <w:rPr>
-          <w:rFonts w:hint="cs"/>
           <w:rtl/>
         </w:rPr>
       </w:pPr>
@@ -2354,7 +2135,6 @@
     <w:p>
       <w:pPr>
         <w:rPr>
-          <w:rFonts w:hint="cs"/>
           <w:u w:val="single"/>
           <w:rtl/>
         </w:rPr>
@@ -2363,7 +2143,6 @@
     <w:p>
       <w:pPr>
         <w:rPr>
-          <w:rFonts w:hint="cs"/>
           <w:u w:val="single"/>
           <w:rtl/>
         </w:rPr>
@@ -2380,7 +2159,6 @@
     <w:p>
       <w:pPr>
         <w:rPr>
-          <w:rFonts w:hint="cs"/>
           <w:u w:val="single"/>
           <w:rtl/>
         </w:rPr>
@@ -2396,10 +2174,7 @@
     </w:p>
     <w:p>
       <w:pPr>
-        <w:pStyle w:val="a"/>
-        <w:rPr>
-          <w:rFonts w:hint="cs"/>
-        </w:rPr>
+        <w:pStyle w:val="ListBullet"/>
       </w:pPr>
       <w:proofErr w:type="spellStart"/>
       <w:r>
@@ -2416,15 +2191,12 @@
     </w:p>
     <w:p>
       <w:pPr>
-        <w:pStyle w:val="a"/>
+        <w:pStyle w:val="ListBullet"/>
         <w:tabs>
           <w:tab w:val="clear" w:pos="360"/>
           <w:tab w:val="num" w:pos="720"/>
         </w:tabs>
         <w:ind w:left="720"/>
-        <w:rPr>
-          <w:rFonts w:hint="cs"/>
-        </w:rPr>
       </w:pPr>
       <w:r>
         <w:rPr>
@@ -2436,14 +2208,13 @@
     </w:p>
     <w:p>
       <w:pPr>
-        <w:pStyle w:val="a"/>
+        <w:pStyle w:val="ListBullet"/>
         <w:tabs>
           <w:tab w:val="clear" w:pos="360"/>
           <w:tab w:val="num" w:pos="720"/>
         </w:tabs>
         <w:ind w:left="720"/>
         <w:rPr>
-          <w:rFonts w:hint="cs"/>
           <w:rtl/>
         </w:rPr>
       </w:pPr>
@@ -2464,7 +2235,6 @@
         </w:rPr>
         <w:t xml:space="preserve"> </w:t>
       </w:r>
-      <w:proofErr w:type="spellStart"/>
       <w:r>
         <w:rPr>
           <w:rFonts w:hint="cs"/>
@@ -2472,7 +2242,6 @@
         </w:rPr>
         <w:t>וב</w:t>
       </w:r>
-      <w:proofErr w:type="spellEnd"/>
       <w:r>
         <w:t>Lab4</w:t>
       </w:r>
@@ -2493,14 +2262,13 @@
     </w:p>
     <w:p>
       <w:pPr>
-        <w:pStyle w:val="a"/>
+        <w:pStyle w:val="ListBullet"/>
         <w:tabs>
           <w:tab w:val="clear" w:pos="360"/>
           <w:tab w:val="num" w:pos="720"/>
         </w:tabs>
         <w:ind w:left="720"/>
         <w:rPr>
-          <w:rFonts w:hint="cs"/>
           <w:rtl/>
         </w:rPr>
       </w:pPr>
@@ -2531,14 +2299,13 @@
     </w:p>
     <w:p>
       <w:pPr>
-        <w:pStyle w:val="a"/>
+        <w:pStyle w:val="ListBullet"/>
         <w:tabs>
           <w:tab w:val="clear" w:pos="360"/>
           <w:tab w:val="num" w:pos="720"/>
         </w:tabs>
         <w:ind w:left="720"/>
         <w:rPr>
-          <w:rFonts w:hint="cs"/>
           <w:rtl/>
         </w:rPr>
       </w:pPr>
@@ -2603,24 +2370,20 @@
     </w:p>
     <w:p>
       <w:pPr>
-        <w:pStyle w:val="a"/>
+        <w:pStyle w:val="ListBullet"/>
         <w:numPr>
           <w:ilvl w:val="0"/>
           <w:numId w:val="0"/>
         </w:numPr>
         <w:ind w:left="360"/>
         <w:rPr>
-          <w:rFonts w:hint="cs"/>
-          <w:rtl/>
-        </w:rPr>
-      </w:pPr>
-    </w:p>
-    <w:p>
-      <w:pPr>
-        <w:pStyle w:val="a"/>
-        <w:rPr>
-          <w:rFonts w:hint="cs"/>
-        </w:rPr>
+          <w:rtl/>
+        </w:rPr>
+      </w:pPr>
+    </w:p>
+    <w:p>
+      <w:pPr>
+        <w:pStyle w:val="ListBullet"/>
       </w:pPr>
       <w:proofErr w:type="spellStart"/>
       <w:r>
@@ -2637,15 +2400,12 @@
     </w:p>
     <w:p>
       <w:pPr>
-        <w:pStyle w:val="a"/>
+        <w:pStyle w:val="ListBullet"/>
         <w:tabs>
           <w:tab w:val="clear" w:pos="360"/>
           <w:tab w:val="num" w:pos="720"/>
         </w:tabs>
         <w:ind w:left="720"/>
-        <w:rPr>
-          <w:rFonts w:hint="cs"/>
-        </w:rPr>
       </w:pPr>
       <w:r>
         <w:rPr>
@@ -2657,14 +2417,13 @@
     </w:p>
     <w:p>
       <w:pPr>
-        <w:pStyle w:val="a"/>
+        <w:pStyle w:val="ListBullet"/>
         <w:tabs>
           <w:tab w:val="clear" w:pos="360"/>
           <w:tab w:val="num" w:pos="720"/>
         </w:tabs>
         <w:ind w:left="720"/>
         <w:rPr>
-          <w:rFonts w:hint="cs"/>
           <w:rtl/>
         </w:rPr>
       </w:pPr>
@@ -2685,7 +2444,6 @@
         </w:rPr>
         <w:t xml:space="preserve"> </w:t>
       </w:r>
-      <w:proofErr w:type="spellStart"/>
       <w:r>
         <w:rPr>
           <w:rFonts w:hint="cs"/>
@@ -2693,7 +2451,6 @@
         </w:rPr>
         <w:t>וב</w:t>
       </w:r>
-      <w:proofErr w:type="spellEnd"/>
       <w:r>
         <w:t>Lab4</w:t>
       </w:r>
@@ -2721,14 +2478,13 @@
     </w:p>
     <w:p>
       <w:pPr>
-        <w:pStyle w:val="a"/>
+        <w:pStyle w:val="ListBullet"/>
         <w:tabs>
           <w:tab w:val="clear" w:pos="360"/>
           <w:tab w:val="num" w:pos="720"/>
         </w:tabs>
         <w:ind w:left="720"/>
         <w:rPr>
-          <w:rFonts w:hint="cs"/>
           <w:rtl/>
         </w:rPr>
       </w:pPr>
@@ -2759,14 +2515,13 @@
     </w:p>
     <w:p>
       <w:pPr>
-        <w:pStyle w:val="a"/>
+        <w:pStyle w:val="ListBullet"/>
         <w:tabs>
           <w:tab w:val="clear" w:pos="360"/>
           <w:tab w:val="num" w:pos="720"/>
         </w:tabs>
         <w:ind w:left="720"/>
         <w:rPr>
-          <w:rFonts w:hint="cs"/>
           <w:rtl/>
         </w:rPr>
       </w:pPr>
@@ -2831,24 +2586,20 @@
     </w:p>
     <w:p>
       <w:pPr>
-        <w:pStyle w:val="a"/>
+        <w:pStyle w:val="ListBullet"/>
         <w:numPr>
           <w:ilvl w:val="0"/>
           <w:numId w:val="0"/>
         </w:numPr>
         <w:ind w:left="360" w:hanging="360"/>
         <w:rPr>
-          <w:rFonts w:hint="cs"/>
-          <w:rtl/>
-        </w:rPr>
-      </w:pPr>
-    </w:p>
-    <w:p>
-      <w:pPr>
-        <w:pStyle w:val="a"/>
-        <w:rPr>
-          <w:rFonts w:hint="cs"/>
-        </w:rPr>
+          <w:rtl/>
+        </w:rPr>
+      </w:pPr>
+    </w:p>
+    <w:p>
+      <w:pPr>
+        <w:pStyle w:val="ListBullet"/>
       </w:pPr>
       <w:r>
         <w:t>Example</w:t>
@@ -2863,15 +2614,12 @@
     </w:p>
     <w:p>
       <w:pPr>
-        <w:pStyle w:val="a"/>
+        <w:pStyle w:val="ListBullet"/>
         <w:tabs>
           <w:tab w:val="clear" w:pos="360"/>
           <w:tab w:val="num" w:pos="720"/>
         </w:tabs>
         <w:ind w:left="720"/>
-        <w:rPr>
-          <w:rFonts w:hint="cs"/>
-        </w:rPr>
       </w:pPr>
       <w:r>
         <w:rPr>
@@ -2884,14 +2632,13 @@
     </w:p>
     <w:p>
       <w:pPr>
-        <w:pStyle w:val="a"/>
+        <w:pStyle w:val="ListBullet"/>
         <w:tabs>
           <w:tab w:val="clear" w:pos="360"/>
           <w:tab w:val="num" w:pos="720"/>
         </w:tabs>
         <w:ind w:left="720"/>
         <w:rPr>
-          <w:rFonts w:hint="cs"/>
           <w:rtl/>
         </w:rPr>
       </w:pPr>
@@ -2912,7 +2659,6 @@
         </w:rPr>
         <w:t xml:space="preserve"> </w:t>
       </w:r>
-      <w:proofErr w:type="spellStart"/>
       <w:r>
         <w:rPr>
           <w:rFonts w:hint="cs"/>
@@ -2920,7 +2666,6 @@
         </w:rPr>
         <w:t>וב</w:t>
       </w:r>
-      <w:proofErr w:type="spellEnd"/>
       <w:r>
         <w:t>Lab4</w:t>
       </w:r>
@@ -2941,14 +2686,13 @@
     </w:p>
     <w:p>
       <w:pPr>
-        <w:pStyle w:val="a"/>
+        <w:pStyle w:val="ListBullet"/>
         <w:tabs>
           <w:tab w:val="clear" w:pos="360"/>
           <w:tab w:val="num" w:pos="720"/>
         </w:tabs>
         <w:ind w:left="720"/>
         <w:rPr>
-          <w:rFonts w:hint="cs"/>
           <w:rtl/>
         </w:rPr>
       </w:pPr>
@@ -2979,14 +2723,13 @@
     </w:p>
     <w:p>
       <w:pPr>
-        <w:pStyle w:val="a"/>
+        <w:pStyle w:val="ListBullet"/>
         <w:tabs>
           <w:tab w:val="clear" w:pos="360"/>
           <w:tab w:val="num" w:pos="720"/>
         </w:tabs>
         <w:ind w:left="720"/>
         <w:rPr>
-          <w:rFonts w:hint="cs"/>
           <w:rtl/>
         </w:rPr>
       </w:pPr>
@@ -3051,58 +2794,49 @@
     </w:p>
     <w:p>
       <w:pPr>
-        <w:pStyle w:val="a"/>
+        <w:pStyle w:val="ListBullet"/>
         <w:numPr>
           <w:ilvl w:val="0"/>
           <w:numId w:val="0"/>
         </w:numPr>
         <w:ind w:left="360" w:hanging="360"/>
-        <w:rPr>
-          <w:rFonts w:hint="cs"/>
-        </w:rPr>
-      </w:pPr>
-    </w:p>
-    <w:p>
-      <w:pPr>
-        <w:pStyle w:val="a"/>
+      </w:pPr>
+    </w:p>
+    <w:p>
+      <w:pPr>
+        <w:pStyle w:val="ListBullet"/>
         <w:numPr>
           <w:ilvl w:val="0"/>
           <w:numId w:val="0"/>
         </w:numPr>
         <w:ind w:left="360" w:hanging="360"/>
         <w:rPr>
-          <w:rFonts w:hint="cs"/>
-          <w:rtl/>
-        </w:rPr>
-      </w:pPr>
-    </w:p>
-    <w:p>
-      <w:pPr>
-        <w:pStyle w:val="a"/>
+          <w:rtl/>
+        </w:rPr>
+      </w:pPr>
+    </w:p>
+    <w:p>
+      <w:pPr>
+        <w:pStyle w:val="ListBullet"/>
         <w:numPr>
           <w:ilvl w:val="0"/>
           <w:numId w:val="0"/>
         </w:numPr>
         <w:ind w:left="360" w:hanging="360"/>
         <w:rPr>
-          <w:rFonts w:hint="cs"/>
-          <w:rtl/>
-        </w:rPr>
-      </w:pPr>
-      <w:r>
-        <w:rPr>
-          <w:rFonts w:hint="cs"/>
-          <w:rtl/>
-        </w:rPr>
-        <w:t xml:space="preserve">*הערה - מצאנו באג בתוכנית </w:t>
+          <w:rtl/>
+        </w:rPr>
+      </w:pPr>
+      <w:r>
+        <w:rPr>
+          <w:rFonts w:hint="cs"/>
+          <w:rtl/>
+        </w:rPr>
+        <w:t xml:space="preserve">*הערה - מצאנו באג בתוכנית האסמבלי </w:t>
       </w:r>
       <w:proofErr w:type="spellStart"/>
       <w:r>
-        <w:rPr>
-          <w:rFonts w:hint="cs"/>
-          <w:rtl/>
-        </w:rPr>
-        <w:t>האסמבלי</w:t>
+        <w:t>mul</w:t>
       </w:r>
       <w:proofErr w:type="spellEnd"/>
       <w:r>
@@ -3110,11 +2844,74 @@
           <w:rFonts w:hint="cs"/>
           <w:rtl/>
         </w:rPr>
-        <w:t xml:space="preserve"> </w:t>
-      </w:r>
+        <w:t xml:space="preserve"> מהמעבדות הקודמות. תיקנו אותו והצאנו לוגים שוב.</w:t>
+      </w:r>
+    </w:p>
+    <w:p>
+      <w:pPr>
+        <w:rPr>
+          <w:u w:val="single"/>
+          <w:rtl/>
+        </w:rPr>
+      </w:pPr>
+      <w:r>
+        <w:rPr>
+          <w:rFonts w:hint="cs"/>
+          <w:u w:val="single"/>
+          <w:rtl/>
+        </w:rPr>
+        <w:t>חלק 2</w:t>
+      </w:r>
+      <w:r>
+        <w:rPr>
+          <w:rFonts w:hint="cs"/>
+          <w:u w:val="single"/>
+          <w:rtl/>
+        </w:rPr>
+        <w:t xml:space="preserve"> - </w:t>
+      </w:r>
+    </w:p>
+    <w:p>
+      <w:pPr>
+        <w:rPr>
+          <w:rtl/>
+        </w:rPr>
+      </w:pPr>
+      <w:r>
+        <w:rPr>
+          <w:rFonts w:hint="cs"/>
+          <w:rtl/>
+        </w:rPr>
+        <w:t xml:space="preserve">נחשב </w:t>
+      </w:r>
+      <w:r>
+        <w:rPr>
+          <w:rFonts w:hint="cs"/>
+          <w:rtl/>
+        </w:rPr>
+        <w:t>את ה</w:t>
+      </w:r>
+      <w:r>
+        <w:rPr>
+          <w:rFonts w:hint="cs"/>
+        </w:rPr>
+        <w:t>CPI</w:t>
+      </w:r>
+      <w:r>
+        <w:rPr>
+          <w:rFonts w:hint="cs"/>
+          <w:rtl/>
+        </w:rPr>
+        <w:t xml:space="preserve"> פר תוכנית:</w:t>
+      </w:r>
+    </w:p>
+    <w:p>
+      <w:pPr>
+        <w:pStyle w:val="ListBullet"/>
+      </w:pPr>
       <w:proofErr w:type="spellStart"/>
       <w:r>
-        <w:t>mul</w:t>
+        <w:t>Mult</w:t>
       </w:r>
       <w:proofErr w:type="spellEnd"/>
       <w:r>
@@ -3122,116 +2919,17 @@
           <w:rFonts w:hint="cs"/>
           <w:rtl/>
         </w:rPr>
-        <w:t xml:space="preserve"> מהמעבדות הקודמות. תיקנו אותו </w:t>
-      </w:r>
-      <w:proofErr w:type="spellStart"/>
-      <w:r>
-        <w:rPr>
-          <w:rFonts w:hint="cs"/>
-          <w:rtl/>
-        </w:rPr>
-        <w:t>והצאנו</w:t>
-      </w:r>
-      <w:proofErr w:type="spellEnd"/>
-      <w:r>
-        <w:rPr>
-          <w:rFonts w:hint="cs"/>
-          <w:rtl/>
-        </w:rPr>
-        <w:t xml:space="preserve"> לוגים שוב.</w:t>
-      </w:r>
-    </w:p>
-    <w:p>
-      <w:pPr>
-        <w:rPr>
-          <w:rFonts w:hint="cs"/>
-          <w:u w:val="single"/>
-          <w:rtl/>
-        </w:rPr>
-      </w:pPr>
-      <w:r>
-        <w:rPr>
-          <w:rFonts w:hint="cs"/>
-          <w:u w:val="single"/>
-          <w:rtl/>
-        </w:rPr>
-        <w:t>חלק 2</w:t>
-      </w:r>
-      <w:r>
-        <w:rPr>
-          <w:rFonts w:hint="cs"/>
-          <w:u w:val="single"/>
-          <w:rtl/>
-        </w:rPr>
         <w:t xml:space="preserve"> - </w:t>
       </w:r>
     </w:p>
     <w:p>
       <w:pPr>
-        <w:rPr>
-          <w:rFonts w:hint="cs"/>
-          <w:rtl/>
-        </w:rPr>
-      </w:pPr>
-      <w:r>
-        <w:rPr>
-          <w:rFonts w:hint="cs"/>
-          <w:rtl/>
-        </w:rPr>
-        <w:t xml:space="preserve">נחשב </w:t>
-      </w:r>
-      <w:r>
-        <w:rPr>
-          <w:rFonts w:hint="cs"/>
-          <w:rtl/>
-        </w:rPr>
-        <w:t>את ה</w:t>
-      </w:r>
-      <w:r>
-        <w:rPr>
-          <w:rFonts w:hint="cs"/>
-        </w:rPr>
-        <w:t>CPI</w:t>
-      </w:r>
-      <w:r>
-        <w:rPr>
-          <w:rFonts w:hint="cs"/>
-          <w:rtl/>
-        </w:rPr>
-        <w:t xml:space="preserve"> פר תוכנית:</w:t>
-      </w:r>
-    </w:p>
-    <w:p>
-      <w:pPr>
-        <w:pStyle w:val="a"/>
-        <w:rPr>
-          <w:rFonts w:hint="cs"/>
-        </w:rPr>
-      </w:pPr>
-      <w:proofErr w:type="spellStart"/>
-      <w:r>
-        <w:t>Mult</w:t>
-      </w:r>
-      <w:proofErr w:type="spellEnd"/>
-      <w:r>
-        <w:rPr>
-          <w:rFonts w:hint="cs"/>
-          <w:rtl/>
-        </w:rPr>
-        <w:t xml:space="preserve"> - </w:t>
-      </w:r>
-    </w:p>
-    <w:p>
-      <w:pPr>
-        <w:pStyle w:val="a"/>
+        <w:pStyle w:val="ListBullet"/>
         <w:tabs>
           <w:tab w:val="clear" w:pos="360"/>
           <w:tab w:val="num" w:pos="720"/>
         </w:tabs>
         <w:ind w:left="720"/>
-        <w:rPr>
-          <w:rFonts w:hint="cs"/>
-        </w:rPr>
       </w:pPr>
       <w:r>
         <w:rPr>
@@ -3243,17 +2941,17 @@
     </w:p>
     <w:p>
       <w:pPr>
-        <w:pStyle w:val="a"/>
+        <w:pStyle w:val="ListBullet"/>
         <w:tabs>
           <w:tab w:val="clear" w:pos="360"/>
           <w:tab w:val="num" w:pos="720"/>
         </w:tabs>
         <w:ind w:left="720"/>
         <w:rPr>
-          <w:rFonts w:hint="cs"/>
-          <w:rtl/>
-        </w:rPr>
-      </w:pPr>
+          <w:rtl/>
+        </w:rPr>
+      </w:pPr>
+      <w:proofErr w:type="gramStart"/>
       <w:r>
         <w:rPr>
           <w:rFonts w:hint="cs"/>
@@ -3267,6 +2965,7 @@
         </w:rPr>
         <w:t xml:space="preserve">  ב</w:t>
       </w:r>
+      <w:proofErr w:type="gramEnd"/>
       <w:r>
         <w:t>Lab2</w:t>
       </w:r>
@@ -3275,17 +2974,8 @@
           <w:rFonts w:hint="cs"/>
           <w:rtl/>
         </w:rPr>
-        <w:t xml:space="preserve"> </w:t>
-      </w:r>
-      <w:proofErr w:type="spellStart"/>
-      <w:r>
-        <w:rPr>
-          <w:rFonts w:hint="cs"/>
-          <w:rtl/>
-        </w:rPr>
-        <w:t>וב</w:t>
-      </w:r>
-      <w:proofErr w:type="spellEnd"/>
+        <w:t xml:space="preserve"> וב</w:t>
+      </w:r>
       <w:r>
         <w:t>Lab4</w:t>
       </w:r>
@@ -3333,14 +3023,13 @@
     </w:p>
     <w:p>
       <w:pPr>
-        <w:pStyle w:val="a"/>
+        <w:pStyle w:val="ListBullet"/>
         <w:tabs>
           <w:tab w:val="clear" w:pos="360"/>
           <w:tab w:val="num" w:pos="720"/>
         </w:tabs>
         <w:ind w:left="720"/>
         <w:rPr>
-          <w:rFonts w:hint="cs"/>
           <w:rtl/>
         </w:rPr>
       </w:pPr>
@@ -3404,24 +3093,20 @@
     </w:p>
     <w:p>
       <w:pPr>
-        <w:pStyle w:val="a"/>
+        <w:pStyle w:val="ListBullet"/>
         <w:numPr>
           <w:ilvl w:val="0"/>
           <w:numId w:val="0"/>
         </w:numPr>
         <w:ind w:left="360"/>
         <w:rPr>
-          <w:rFonts w:hint="cs"/>
-          <w:rtl/>
-        </w:rPr>
-      </w:pPr>
-    </w:p>
-    <w:p>
-      <w:pPr>
-        <w:pStyle w:val="a"/>
-        <w:rPr>
-          <w:rFonts w:hint="cs"/>
-        </w:rPr>
+          <w:rtl/>
+        </w:rPr>
+      </w:pPr>
+    </w:p>
+    <w:p>
+      <w:pPr>
+        <w:pStyle w:val="ListBullet"/>
       </w:pPr>
       <w:proofErr w:type="spellStart"/>
       <w:r>
@@ -3438,15 +3123,12 @@
     </w:p>
     <w:p>
       <w:pPr>
-        <w:pStyle w:val="a"/>
+        <w:pStyle w:val="ListBullet"/>
         <w:tabs>
           <w:tab w:val="clear" w:pos="360"/>
           <w:tab w:val="num" w:pos="720"/>
         </w:tabs>
         <w:ind w:left="720"/>
-        <w:rPr>
-          <w:rFonts w:hint="cs"/>
-        </w:rPr>
       </w:pPr>
       <w:r>
         <w:rPr>
@@ -3458,17 +3140,17 @@
     </w:p>
     <w:p>
       <w:pPr>
-        <w:pStyle w:val="a"/>
+        <w:pStyle w:val="ListBullet"/>
         <w:tabs>
           <w:tab w:val="clear" w:pos="360"/>
           <w:tab w:val="num" w:pos="720"/>
         </w:tabs>
         <w:ind w:left="720"/>
         <w:rPr>
-          <w:rFonts w:hint="cs"/>
-          <w:rtl/>
-        </w:rPr>
-      </w:pPr>
+          <w:rtl/>
+        </w:rPr>
+      </w:pPr>
+      <w:proofErr w:type="gramStart"/>
       <w:r>
         <w:rPr>
           <w:rFonts w:hint="cs"/>
@@ -3482,6 +3164,7 @@
         </w:rPr>
         <w:t xml:space="preserve">  ב</w:t>
       </w:r>
+      <w:proofErr w:type="gramEnd"/>
       <w:r>
         <w:t>Lab2</w:t>
       </w:r>
@@ -3490,17 +3173,8 @@
           <w:rFonts w:hint="cs"/>
           <w:rtl/>
         </w:rPr>
-        <w:t xml:space="preserve"> </w:t>
-      </w:r>
-      <w:proofErr w:type="spellStart"/>
-      <w:r>
-        <w:rPr>
-          <w:rFonts w:hint="cs"/>
-          <w:rtl/>
-        </w:rPr>
-        <w:t>וב</w:t>
-      </w:r>
-      <w:proofErr w:type="spellEnd"/>
+        <w:t xml:space="preserve"> וב</w:t>
+      </w:r>
       <w:r>
         <w:t>Lab4</w:t>
       </w:r>
@@ -3552,15 +3226,12 @@
     </w:p>
     <w:p>
       <w:pPr>
-        <w:pStyle w:val="a"/>
+        <w:pStyle w:val="ListBullet"/>
         <w:tabs>
           <w:tab w:val="clear" w:pos="360"/>
           <w:tab w:val="num" w:pos="720"/>
         </w:tabs>
         <w:ind w:left="720"/>
-        <w:rPr>
-          <w:rFonts w:hint="cs"/>
-        </w:rPr>
       </w:pPr>
       <w:r>
         <w:rPr>
@@ -3626,24 +3297,20 @@
     </w:p>
     <w:p>
       <w:pPr>
-        <w:pStyle w:val="a"/>
+        <w:pStyle w:val="ListBullet"/>
         <w:numPr>
           <w:ilvl w:val="0"/>
           <w:numId w:val="0"/>
         </w:numPr>
         <w:ind w:left="360" w:hanging="360"/>
         <w:rPr>
-          <w:rFonts w:hint="cs"/>
-          <w:rtl/>
-        </w:rPr>
-      </w:pPr>
-    </w:p>
-    <w:p>
-      <w:pPr>
-        <w:pStyle w:val="a"/>
-        <w:rPr>
-          <w:rFonts w:hint="cs"/>
-        </w:rPr>
+          <w:rtl/>
+        </w:rPr>
+      </w:pPr>
+    </w:p>
+    <w:p>
+      <w:pPr>
+        <w:pStyle w:val="ListBullet"/>
       </w:pPr>
       <w:r>
         <w:t>Example</w:t>
@@ -3658,15 +3325,12 @@
     </w:p>
     <w:p>
       <w:pPr>
-        <w:pStyle w:val="a"/>
+        <w:pStyle w:val="ListBullet"/>
         <w:tabs>
           <w:tab w:val="clear" w:pos="360"/>
           <w:tab w:val="num" w:pos="720"/>
         </w:tabs>
         <w:ind w:left="720"/>
-        <w:rPr>
-          <w:rFonts w:hint="cs"/>
-        </w:rPr>
       </w:pPr>
       <w:r>
         <w:rPr>
@@ -3678,17 +3342,17 @@
     </w:p>
     <w:p>
       <w:pPr>
-        <w:pStyle w:val="a"/>
+        <w:pStyle w:val="ListBullet"/>
         <w:tabs>
           <w:tab w:val="clear" w:pos="360"/>
           <w:tab w:val="num" w:pos="720"/>
         </w:tabs>
         <w:ind w:left="720"/>
         <w:rPr>
-          <w:rFonts w:hint="cs"/>
-          <w:rtl/>
-        </w:rPr>
-      </w:pPr>
+          <w:rtl/>
+        </w:rPr>
+      </w:pPr>
+      <w:proofErr w:type="gramStart"/>
       <w:r>
         <w:rPr>
           <w:rFonts w:hint="cs"/>
@@ -3702,6 +3366,7 @@
         </w:rPr>
         <w:t xml:space="preserve">  ב</w:t>
       </w:r>
+      <w:proofErr w:type="gramEnd"/>
       <w:r>
         <w:t>Lab2</w:t>
       </w:r>
@@ -3710,17 +3375,8 @@
           <w:rFonts w:hint="cs"/>
           <w:rtl/>
         </w:rPr>
-        <w:t xml:space="preserve"> </w:t>
-      </w:r>
-      <w:proofErr w:type="spellStart"/>
-      <w:r>
-        <w:rPr>
-          <w:rFonts w:hint="cs"/>
-          <w:rtl/>
-        </w:rPr>
-        <w:t>וב</w:t>
-      </w:r>
-      <w:proofErr w:type="spellEnd"/>
+        <w:t xml:space="preserve"> וב</w:t>
+      </w:r>
       <w:r>
         <w:t>Lab4</w:t>
       </w:r>
@@ -3768,15 +3424,12 @@
     </w:p>
     <w:p>
       <w:pPr>
-        <w:pStyle w:val="a"/>
+        <w:pStyle w:val="ListBullet"/>
         <w:tabs>
           <w:tab w:val="clear" w:pos="360"/>
           <w:tab w:val="num" w:pos="720"/>
         </w:tabs>
         <w:ind w:left="720"/>
-        <w:rPr>
-          <w:rFonts w:hint="cs"/>
-        </w:rPr>
       </w:pPr>
       <w:r>
         <w:rPr>
@@ -3838,28 +3491,26 @@
     </w:p>
     <w:p>
       <w:pPr>
-        <w:pStyle w:val="a"/>
+        <w:pStyle w:val="ListBullet"/>
         <w:numPr>
           <w:ilvl w:val="0"/>
           <w:numId w:val="0"/>
         </w:numPr>
         <w:ind w:left="360" w:hanging="360"/>
         <w:rPr>
-          <w:rFonts w:hint="cs"/>
-          <w:rtl/>
-        </w:rPr>
-      </w:pPr>
-    </w:p>
-    <w:p>
-      <w:pPr>
-        <w:pStyle w:val="a"/>
+          <w:rtl/>
+        </w:rPr>
+      </w:pPr>
+    </w:p>
+    <w:p>
+      <w:pPr>
+        <w:pStyle w:val="ListBullet"/>
         <w:numPr>
           <w:ilvl w:val="0"/>
           <w:numId w:val="0"/>
         </w:numPr>
         <w:spacing w:after="0"/>
         <w:rPr>
-          <w:rFonts w:hint="cs"/>
           <w:rtl/>
         </w:rPr>
       </w:pPr>
@@ -3899,14 +3550,13 @@
     </w:p>
     <w:p>
       <w:pPr>
-        <w:pStyle w:val="a"/>
+        <w:pStyle w:val="ListBullet"/>
         <w:numPr>
           <w:ilvl w:val="0"/>
           <w:numId w:val="0"/>
         </w:numPr>
         <w:ind w:left="360" w:hanging="360"/>
         <w:rPr>
-          <w:rFonts w:hint="cs"/>
           <w:rtl/>
         </w:rPr>
       </w:pPr>
@@ -3920,10 +3570,7 @@
     </w:p>
     <w:p>
       <w:pPr>
-        <w:pStyle w:val="a"/>
-        <w:rPr>
-          <w:rFonts w:hint="cs"/>
-        </w:rPr>
+        <w:pStyle w:val="ListBullet"/>
       </w:pPr>
       <w:r>
         <w:t>stalls</w:t>
@@ -3938,7 +3585,7 @@
     </w:p>
     <w:p>
       <w:pPr>
-        <w:pStyle w:val="a"/>
+        <w:pStyle w:val="ListBullet"/>
       </w:pPr>
       <w:r>
         <w:rPr>
@@ -3979,7 +3626,6 @@
     <w:p>
       <w:pPr>
         <w:rPr>
-          <w:rFonts w:hint="cs"/>
           <w:u w:val="single"/>
           <w:rtl/>
         </w:rPr>
@@ -3996,7 +3642,6 @@
     <w:p>
       <w:pPr>
         <w:rPr>
-          <w:rFonts w:hint="cs"/>
           <w:rtl/>
         </w:rPr>
       </w:pPr>
@@ -4030,10 +3675,7 @@
     </w:p>
     <w:p>
       <w:pPr>
-        <w:pStyle w:val="a"/>
-        <w:rPr>
-          <w:rFonts w:hint="cs"/>
-        </w:rPr>
+        <w:pStyle w:val="ListBullet"/>
       </w:pPr>
       <w:r>
         <w:rPr>
@@ -4075,15 +3717,12 @@
     </w:p>
     <w:p>
       <w:pPr>
-        <w:pStyle w:val="a"/>
+        <w:pStyle w:val="ListBullet"/>
         <w:tabs>
           <w:tab w:val="clear" w:pos="360"/>
           <w:tab w:val="num" w:pos="720"/>
         </w:tabs>
         <w:ind w:left="720"/>
-        <w:rPr>
-          <w:rFonts w:hint="cs"/>
-        </w:rPr>
       </w:pPr>
       <w:r>
         <w:rPr>
@@ -4103,23 +3742,7 @@
           <w:rFonts w:hint="cs"/>
           <w:rtl/>
         </w:rPr>
-        <w:t xml:space="preserve"> ובהיסטוריית שליחות פר-</w:t>
-      </w:r>
-      <w:proofErr w:type="spellStart"/>
-      <w:r>
-        <w:rPr>
-          <w:rFonts w:hint="cs"/>
-          <w:rtl/>
-        </w:rPr>
-        <w:t>ברנץ</w:t>
-      </w:r>
-      <w:proofErr w:type="spellEnd"/>
-      <w:r>
-        <w:rPr>
-          <w:rFonts w:hint="cs"/>
-          <w:rtl/>
-        </w:rPr>
-        <w:t xml:space="preserve"> - ייתכן כי לכל </w:t>
+        <w:t xml:space="preserve"> ובהיסטוריית שליחות פר-ברנץ - ייתכן כי לכל </w:t>
       </w:r>
       <w:r>
         <w:t>branch</w:t>
@@ -4129,59 +3752,24 @@
           <w:rFonts w:hint="cs"/>
           <w:rtl/>
         </w:rPr>
-        <w:t xml:space="preserve"> בקוד קיימת התנהגות אופיינית לו. ועל כן יהיה יעיל יותר לאפיין התנהגות עבור קפיצה </w:t>
-      </w:r>
-      <w:proofErr w:type="spellStart"/>
-      <w:r>
-        <w:rPr>
-          <w:rFonts w:hint="cs"/>
-          <w:rtl/>
-        </w:rPr>
-        <w:t>מסויימת</w:t>
-      </w:r>
-      <w:proofErr w:type="spellEnd"/>
-      <w:r>
-        <w:rPr>
-          <w:rFonts w:hint="cs"/>
-          <w:rtl/>
-        </w:rPr>
-        <w:t xml:space="preserve"> בקוד.</w:t>
-      </w:r>
-    </w:p>
-    <w:p>
-      <w:pPr>
-        <w:pStyle w:val="a"/>
+        <w:t xml:space="preserve"> בקוד קיימת התנהגות אופיינית לו. ועל כן יהיה יעיל יותר לאפיין התנהגות עבור קפיצה מסויימת בקוד.</w:t>
+      </w:r>
+    </w:p>
+    <w:p>
+      <w:pPr>
+        <w:pStyle w:val="ListBullet"/>
         <w:tabs>
           <w:tab w:val="clear" w:pos="360"/>
           <w:tab w:val="num" w:pos="720"/>
         </w:tabs>
         <w:ind w:left="720"/>
-        <w:rPr>
-          <w:rFonts w:hint="cs"/>
-        </w:rPr>
-      </w:pPr>
-      <w:r>
-        <w:rPr>
-          <w:rFonts w:hint="cs"/>
-          <w:rtl/>
-        </w:rPr>
-        <w:t xml:space="preserve">שמירת יותר ביטים </w:t>
-      </w:r>
-      <w:proofErr w:type="spellStart"/>
-      <w:r>
-        <w:rPr>
-          <w:rFonts w:hint="cs"/>
-          <w:rtl/>
-        </w:rPr>
-        <w:t>בהיסטורייה</w:t>
-      </w:r>
-      <w:proofErr w:type="spellEnd"/>
-      <w:r>
-        <w:rPr>
-          <w:rFonts w:hint="cs"/>
-          <w:rtl/>
-        </w:rPr>
-        <w:t xml:space="preserve"> (אנו השתמשנו ב</w:t>
+      </w:pPr>
+      <w:r>
+        <w:rPr>
+          <w:rFonts w:hint="cs"/>
+          <w:rtl/>
+        </w:rPr>
+        <w:t>שמירת יותר ביטים בהיסטורייה (אנו השתמשנו ב</w:t>
       </w:r>
       <w:r>
         <w:t>2bit predictor</w:t>
@@ -4196,10 +3784,7 @@
     </w:p>
     <w:p>
       <w:pPr>
-        <w:pStyle w:val="a"/>
-        <w:rPr>
-          <w:rFonts w:hint="cs"/>
-        </w:rPr>
+        <w:pStyle w:val="ListBullet"/>
       </w:pPr>
       <w:r>
         <w:rPr>
@@ -4239,15 +3824,12 @@
     </w:p>
     <w:p>
       <w:pPr>
-        <w:pStyle w:val="a"/>
+        <w:pStyle w:val="ListBullet"/>
         <w:tabs>
           <w:tab w:val="clear" w:pos="360"/>
           <w:tab w:val="num" w:pos="720"/>
         </w:tabs>
         <w:ind w:left="720"/>
-        <w:rPr>
-          <w:rFonts w:hint="cs"/>
-        </w:rPr>
       </w:pPr>
       <w:r>
         <w:rPr>
@@ -4371,10 +3953,7 @@
     </w:p>
     <w:p>
       <w:pPr>
-        <w:pStyle w:val="a"/>
-        <w:rPr>
-          <w:rFonts w:hint="cs"/>
-        </w:rPr>
+        <w:pStyle w:val="ListBullet"/>
       </w:pPr>
       <w:r>
         <w:rPr>
@@ -4396,15 +3975,12 @@
     </w:p>
     <w:p>
       <w:pPr>
-        <w:pStyle w:val="a"/>
+        <w:pStyle w:val="ListBullet"/>
         <w:tabs>
           <w:tab w:val="clear" w:pos="360"/>
           <w:tab w:val="num" w:pos="720"/>
         </w:tabs>
         <w:ind w:left="720"/>
-        <w:rPr>
-          <w:rFonts w:hint="cs"/>
-        </w:rPr>
       </w:pPr>
       <w:r>
         <w:rPr>
@@ -4416,39 +3992,19 @@
     </w:p>
     <w:p>
       <w:pPr>
-        <w:pStyle w:val="a"/>
-        <w:rPr>
-          <w:rFonts w:hint="cs"/>
-        </w:rPr>
-      </w:pPr>
-      <w:r>
-        <w:rPr>
-          <w:rFonts w:hint="cs"/>
-          <w:rtl/>
-        </w:rPr>
-        <w:t xml:space="preserve">שיפור נוסף יכול להיות הכפלת החומרה והרצת תוכניות ,או חלקים שלהן, באופן מקבילי. למשל ע"י אלגוריתם </w:t>
-      </w:r>
-      <w:proofErr w:type="spellStart"/>
-      <w:r>
-        <w:rPr>
-          <w:rFonts w:hint="cs"/>
-          <w:rtl/>
-        </w:rPr>
-        <w:t>טומסולו</w:t>
-      </w:r>
-      <w:proofErr w:type="spellEnd"/>
-      <w:r>
-        <w:rPr>
-          <w:rFonts w:hint="cs"/>
-          <w:rtl/>
-        </w:rPr>
-        <w:t>.</w:t>
-      </w:r>
-    </w:p>
-    <w:p>
-      <w:pPr>
-        <w:rPr>
-          <w:rFonts w:hint="cs"/>
+        <w:pStyle w:val="ListBullet"/>
+      </w:pPr>
+      <w:r>
+        <w:rPr>
+          <w:rFonts w:hint="cs"/>
+          <w:rtl/>
+        </w:rPr>
+        <w:t>שיפור נוסף יכול להיות הכפלת החומרה והרצת תוכניות ,או חלקים שלהן, באופן מקבילי. למשל ע"י אלגוריתם טומסולו.</w:t>
+      </w:r>
+    </w:p>
+    <w:p>
+      <w:pPr>
+        <w:rPr>
           <w:u w:val="single"/>
           <w:rtl/>
         </w:rPr>
@@ -4472,41 +4028,33 @@
     <w:p>
       <w:pPr>
         <w:rPr>
-          <w:rFonts w:hint="cs"/>
-          <w:rtl/>
-        </w:rPr>
-      </w:pPr>
-      <w:r>
-        <w:rPr>
-          <w:rFonts w:hint="cs"/>
-          <w:rtl/>
-        </w:rPr>
-        <w:t xml:space="preserve">תזכורת - </w:t>
-      </w:r>
-    </w:p>
-    <w:p>
-      <w:pPr>
-        <w:rPr>
-          <w:rFonts w:hint="cs"/>
-          <w:rtl/>
-        </w:rPr>
-      </w:pPr>
-      <w:r>
-        <w:rPr>
-          <w:rtl/>
-        </w:rPr>
-        <w:t>על מנת להשתמש ביחידת ה</w:t>
-      </w:r>
-      <w:r>
-        <w:t xml:space="preserve">-DMA </w:t>
-      </w:r>
-      <w:r>
-        <w:rPr>
-          <w:rtl/>
-        </w:rPr>
-        <w:t>הוספנו 2 הוראות חדשות ל</w:t>
-      </w:r>
-      <w:r>
+          <w:rtl/>
+        </w:rPr>
+      </w:pPr>
+      <w:r>
+        <w:rPr>
+          <w:rFonts w:hint="cs"/>
+          <w:rtl/>
+        </w:rPr>
+        <w:t>על מנת להשתמש ביחידת ה-</w:t>
+      </w:r>
+      <w:r>
+        <w:rPr>
+          <w:rFonts w:hint="cs"/>
+        </w:rPr>
+        <w:t>DMA</w:t>
+      </w:r>
+      <w:r>
+        <w:rPr>
+          <w:rFonts w:hint="cs"/>
+          <w:rtl/>
+        </w:rPr>
+        <w:t xml:space="preserve"> הוספנו 2 הוראות חדשות ל-</w:t>
+      </w:r>
+      <w:r>
+        <w:rPr>
+          <w:rFonts w:hint="cs"/>
+        </w:rPr>
         <w:t>IS</w:t>
       </w:r>
       <w:r>
@@ -4519,24 +4067,61 @@
     </w:p>
     <w:p>
       <w:pPr>
-        <w:pStyle w:val="a7"/>
+        <w:pStyle w:val="ListParagraph"/>
         <w:numPr>
           <w:ilvl w:val="0"/>
-          <w:numId w:val="5"/>
+          <w:numId w:val="6"/>
         </w:numPr>
-        <w:rPr>
-          <w:rFonts w:hint="cs"/>
-        </w:rPr>
-      </w:pPr>
-      <w:r>
-        <w:t>DMA(30)</w:t>
-      </w:r>
-      <w:r>
-        <w:rPr>
-          <w:rFonts w:hint="cs"/>
-          <w:rtl/>
-        </w:rPr>
-        <w:t xml:space="preserve"> - </w:t>
+        <w:spacing w:after="160" w:line="259" w:lineRule="auto"/>
+      </w:pPr>
+      <w:r>
+        <w:rPr>
+          <w:rFonts w:hint="cs"/>
+        </w:rPr>
+        <w:t>DMA</w:t>
+      </w:r>
+      <w:r>
+        <w:t xml:space="preserve"> (30)</w:t>
+      </w:r>
+      <w:r>
+        <w:rPr>
+          <w:rFonts w:hint="cs"/>
+          <w:rtl/>
+        </w:rPr>
+        <w:t xml:space="preserve"> </w:t>
+      </w:r>
+      <w:r>
+        <w:rPr>
+          <w:rtl/>
+        </w:rPr>
+        <w:t>–</w:t>
+      </w:r>
+      <w:r>
+        <w:rPr>
+          <w:rFonts w:hint="cs"/>
+          <w:rtl/>
+        </w:rPr>
+        <w:t xml:space="preserve"> מעתיק </w:t>
+      </w:r>
+      <w:r>
+        <w:t>R[src0]</w:t>
+      </w:r>
+      <w:r>
+        <w:rPr>
+          <w:rFonts w:hint="cs"/>
+          <w:rtl/>
+        </w:rPr>
+        <w:t xml:space="preserve"> מילים מהמקור החל מכתובת </w:t>
+      </w:r>
+      <w:r>
+        <w:t>R[src1]</w:t>
+      </w:r>
+      <w:r>
+        <w:rPr>
+          <w:rFonts w:hint="cs"/>
+          <w:rtl/>
+        </w:rPr>
+        <w:t xml:space="preserve"> ליעד החל מכתובת </w:t>
       </w:r>
       <w:r>
         <w:t>R[</w:t>
@@ -4547,31 +4132,7 @@
       </w:r>
       <w:proofErr w:type="spellEnd"/>
       <w:r>
-        <w:t xml:space="preserve">] </w:t>
-      </w:r>
-      <w:r>
-        <w:rPr>
-          <w:rtl/>
-        </w:rPr>
-        <w:t>מכתובת החל ליעד</w:t>
-      </w:r>
-      <w:r>
-        <w:t xml:space="preserve"> R[src1] </w:t>
-      </w:r>
-      <w:r>
-        <w:rPr>
-          <w:rtl/>
-        </w:rPr>
-        <w:t>מכתובת החל מהמקור מילים</w:t>
-      </w:r>
-      <w:r>
-        <w:t xml:space="preserve"> R[src0] </w:t>
-      </w:r>
-      <w:r>
-        <w:rPr>
-          <w:rtl/>
-        </w:rPr>
-        <w:t>מעתיק</w:t>
+        <w:t>]</w:t>
       </w:r>
       <w:r>
         <w:rPr>
@@ -4583,33 +4144,38 @@
     </w:p>
     <w:p>
       <w:pPr>
-        <w:pStyle w:val="a7"/>
+        <w:pStyle w:val="ListParagraph"/>
         <w:numPr>
           <w:ilvl w:val="0"/>
-          <w:numId w:val="5"/>
+          <w:numId w:val="6"/>
         </w:numPr>
-        <w:rPr>
-          <w:rFonts w:hint="cs"/>
-        </w:rPr>
-      </w:pPr>
-      <w:r>
-        <w:t>POL(31)</w:t>
-      </w:r>
-      <w:r>
-        <w:rPr>
-          <w:rFonts w:hint="cs"/>
-          <w:rtl/>
-        </w:rPr>
-        <w:t xml:space="preserve"> - </w:t>
-      </w:r>
-      <w:r>
-        <w:rPr>
-          <w:rtl/>
-        </w:rPr>
-        <w:t>קובע את הערך של</w:t>
-      </w:r>
-      <w:r>
-        <w:t xml:space="preserve"> R[</w:t>
+        <w:spacing w:after="160" w:line="259" w:lineRule="auto"/>
+      </w:pPr>
+      <w:r>
+        <w:t>POL (31)</w:t>
+      </w:r>
+      <w:r>
+        <w:rPr>
+          <w:rFonts w:hint="cs"/>
+          <w:rtl/>
+        </w:rPr>
+        <w:t xml:space="preserve"> </w:t>
+      </w:r>
+      <w:r>
+        <w:rPr>
+          <w:rtl/>
+        </w:rPr>
+        <w:t>–</w:t>
+      </w:r>
+      <w:r>
+        <w:rPr>
+          <w:rFonts w:hint="cs"/>
+          <w:rtl/>
+        </w:rPr>
+        <w:t xml:space="preserve"> קובע את הערך של </w:t>
+      </w:r>
+      <w:r>
+        <w:t>R[</w:t>
       </w:r>
       <w:proofErr w:type="spellStart"/>
       <w:r>
@@ -4617,99 +4183,78 @@
       </w:r>
       <w:proofErr w:type="spellEnd"/>
       <w:r>
-        <w:t xml:space="preserve">] </w:t>
-      </w:r>
-      <w:r>
-        <w:rPr>
-          <w:rtl/>
-        </w:rPr>
-        <w:t>להיות 1 אם קיימת פעולת</w:t>
-      </w:r>
-      <w:r>
-        <w:t xml:space="preserve"> DMA </w:t>
-      </w:r>
-      <w:r>
-        <w:rPr>
-          <w:rtl/>
-        </w:rPr>
-        <w:t>פעילה. אחרת, קובעת את הערך להיות 0 .באחריות המפתח לבדוק שלא קיימת פעולת</w:t>
-      </w:r>
-      <w:r>
-        <w:t xml:space="preserve"> DMA </w:t>
-      </w:r>
-      <w:r>
-        <w:rPr>
-          <w:rtl/>
-        </w:rPr>
-        <w:t>פעילה לפני קריאה נוספת ל</w:t>
-      </w:r>
-      <w:r>
-        <w:t xml:space="preserve"> DMA </w:t>
-      </w:r>
-      <w:r>
-        <w:rPr>
-          <w:rtl/>
-        </w:rPr>
-        <w:t xml:space="preserve">גישה </w:t>
+        <w:t>]</w:t>
+      </w:r>
+      <w:r>
+        <w:rPr>
+          <w:rFonts w:hint="cs"/>
+          <w:rtl/>
+        </w:rPr>
+        <w:t xml:space="preserve"> להיות 1 אם קיימת פעולת </w:t>
+      </w:r>
+      <w:r>
+        <w:rPr>
+          <w:rFonts w:hint="cs"/>
+        </w:rPr>
+        <w:t>DMA</w:t>
+      </w:r>
+      <w:r>
+        <w:rPr>
+          <w:rFonts w:hint="cs"/>
+          <w:rtl/>
+        </w:rPr>
+        <w:t xml:space="preserve"> פעילה. אחרת, קובעת את הערך להיות 0. באחריות המפתח לבדוק שלא קיימת פעולת </w:t>
+      </w:r>
+      <w:r>
+        <w:rPr>
+          <w:rFonts w:hint="cs"/>
+        </w:rPr>
+        <w:t>DMA</w:t>
+      </w:r>
+      <w:r>
+        <w:rPr>
+          <w:rFonts w:hint="cs"/>
+          <w:rtl/>
+        </w:rPr>
+        <w:t xml:space="preserve"> פעילה לפני קריאה נוספת ל-</w:t>
+      </w:r>
+      <w:r>
+        <w:rPr>
+          <w:rFonts w:hint="cs"/>
+        </w:rPr>
+        <w:t>DMA</w:t>
+      </w:r>
+      <w:r>
+        <w:rPr>
+          <w:rFonts w:hint="cs"/>
+          <w:rtl/>
+        </w:rPr>
+        <w:t>, גישה לזכרון שעליו רצה הפעולה, או סיום התוכנית.</w:t>
+      </w:r>
+    </w:p>
+    <w:p>
+      <w:pPr>
+        <w:rPr>
+          <w:rtl/>
+        </w:rPr>
+      </w:pPr>
+      <w:r>
+        <w:rPr>
+          <w:rFonts w:hint="cs"/>
+          <w:rtl/>
+        </w:rPr>
+        <w:t>נשים לב כי לפקודות לעיל יכולות להיות גם תלויות מבניות עם הזיכרון, וגם תלויות של דאטא (קוראים מ</w:t>
+      </w:r>
+      <w:r>
+        <w:t xml:space="preserve">src0, src1, </w:t>
       </w:r>
       <w:proofErr w:type="spellStart"/>
       <w:r>
-        <w:rPr>
-          <w:rtl/>
-        </w:rPr>
-        <w:t>לזכרון</w:t>
+        <w:t>dst</w:t>
       </w:r>
       <w:proofErr w:type="spellEnd"/>
       <w:r>
         <w:rPr>
-          <w:rtl/>
-        </w:rPr>
-        <w:t xml:space="preserve"> שעליו רצה הפעולה, או סיום התוכנית</w:t>
-      </w:r>
-      <w:r>
-        <w:t>.</w:t>
-      </w:r>
-    </w:p>
-    <w:p>
-      <w:pPr>
-        <w:rPr>
-          <w:rFonts w:hint="cs"/>
-          <w:rtl/>
-        </w:rPr>
-      </w:pPr>
-      <w:r>
-        <w:rPr>
-          <w:rFonts w:hint="cs"/>
-          <w:rtl/>
-        </w:rPr>
-        <w:t xml:space="preserve">נשים לב כי לפקודות לעיל יכולות להיות גם תלויות מבניות עם הזיכרון, וגם תלויות של </w:t>
-      </w:r>
-      <w:proofErr w:type="spellStart"/>
-      <w:r>
-        <w:rPr>
-          <w:rFonts w:hint="cs"/>
-          <w:rtl/>
-        </w:rPr>
-        <w:t>דאטא</w:t>
-      </w:r>
-      <w:proofErr w:type="spellEnd"/>
-      <w:r>
-        <w:rPr>
-          <w:rFonts w:hint="cs"/>
-          <w:rtl/>
-        </w:rPr>
-        <w:t xml:space="preserve"> (קוראים מ</w:t>
-      </w:r>
-      <w:r>
-        <w:t xml:space="preserve">src0, src1, </w:t>
-      </w:r>
-      <w:proofErr w:type="spellStart"/>
-      <w:r>
-        <w:t>dst</w:t>
-      </w:r>
-      <w:proofErr w:type="spellEnd"/>
-      <w:r>
-        <w:rPr>
           <w:rFonts w:hint="cs"/>
           <w:rtl/>
         </w:rPr>
@@ -4719,7 +4264,6 @@
     <w:p>
       <w:pPr>
         <w:rPr>
-          <w:rFonts w:hint="cs"/>
           <w:rtl/>
         </w:rPr>
       </w:pPr>
@@ -4822,19 +4366,29 @@
           <w:szCs w:val="20"/>
           <w:highlight w:val="white"/>
         </w:rPr>
-        <w:t>DMA, 3, 1, 2, 100   // 2: Copy MEM[R2:R2+100] to MEM[R3:R3+1</w:t>
-      </w:r>
-      <w:bookmarkStart w:id="0" w:name="_GoBack"/>
-      <w:bookmarkEnd w:id="0"/>
-      <w:r>
-        <w:rPr>
-          <w:rFonts w:ascii="Courier New" w:hAnsi="Courier New" w:cs="Courier New"/>
-          <w:color w:val="000000"/>
-          <w:sz w:val="20"/>
-          <w:szCs w:val="20"/>
-          <w:highlight w:val="white"/>
-        </w:rPr>
-        <w:t>00]</w:t>
+        <w:t xml:space="preserve">DMA, 3, 1, 2, 100   // 2: Copy </w:t>
+      </w:r>
+      <w:proofErr w:type="gramStart"/>
+      <w:r>
+        <w:rPr>
+          <w:rFonts w:ascii="Courier New" w:hAnsi="Courier New" w:cs="Courier New"/>
+          <w:color w:val="000000"/>
+          <w:sz w:val="20"/>
+          <w:szCs w:val="20"/>
+          <w:highlight w:val="white"/>
+        </w:rPr>
+        <w:t>MEM[</w:t>
+      </w:r>
+      <w:proofErr w:type="gramEnd"/>
+      <w:r>
+        <w:rPr>
+          <w:rFonts w:ascii="Courier New" w:hAnsi="Courier New" w:cs="Courier New"/>
+          <w:color w:val="000000"/>
+          <w:sz w:val="20"/>
+          <w:szCs w:val="20"/>
+          <w:highlight w:val="white"/>
+        </w:rPr>
+        <w:t>R2:R2+100] to MEM[R3:R3+100]</w:t>
       </w:r>
     </w:p>
     <w:p>
@@ -4956,15 +4510,27 @@
           <w:highlight w:val="white"/>
         </w:rPr>
       </w:pPr>
-      <w:r>
-        <w:rPr>
-          <w:rFonts w:ascii="Courier New" w:hAnsi="Courier New" w:cs="Courier New"/>
-          <w:color w:val="000000"/>
-          <w:sz w:val="20"/>
-          <w:szCs w:val="20"/>
-          <w:highlight w:val="white"/>
-        </w:rPr>
-        <w:t>LD,  5, 0, 2, 0     // 7: R5 = MEM[R2]</w:t>
+      <w:proofErr w:type="gramStart"/>
+      <w:r>
+        <w:rPr>
+          <w:rFonts w:ascii="Courier New" w:hAnsi="Courier New" w:cs="Courier New"/>
+          <w:color w:val="000000"/>
+          <w:sz w:val="20"/>
+          <w:szCs w:val="20"/>
+          <w:highlight w:val="white"/>
+        </w:rPr>
+        <w:t>LD,  5</w:t>
+      </w:r>
+      <w:proofErr w:type="gramEnd"/>
+      <w:r>
+        <w:rPr>
+          <w:rFonts w:ascii="Courier New" w:hAnsi="Courier New" w:cs="Courier New"/>
+          <w:color w:val="000000"/>
+          <w:sz w:val="20"/>
+          <w:szCs w:val="20"/>
+          <w:highlight w:val="white"/>
+        </w:rPr>
+        <w:t>, 0, 2, 0     // 7: R5 = MEM[R2]</w:t>
       </w:r>
     </w:p>
     <w:p>
@@ -5008,15 +4574,27 @@
           <w:highlight w:val="white"/>
         </w:rPr>
       </w:pPr>
-      <w:r>
-        <w:rPr>
-          <w:rFonts w:ascii="Courier New" w:hAnsi="Courier New" w:cs="Courier New"/>
-          <w:color w:val="000000"/>
-          <w:sz w:val="20"/>
-          <w:szCs w:val="20"/>
-          <w:highlight w:val="white"/>
-        </w:rPr>
-        <w:t>LD,  6, 0, 2, 0     // 9: R6 = MEM[R2]</w:t>
+      <w:proofErr w:type="gramStart"/>
+      <w:r>
+        <w:rPr>
+          <w:rFonts w:ascii="Courier New" w:hAnsi="Courier New" w:cs="Courier New"/>
+          <w:color w:val="000000"/>
+          <w:sz w:val="20"/>
+          <w:szCs w:val="20"/>
+          <w:highlight w:val="white"/>
+        </w:rPr>
+        <w:t>LD,  6</w:t>
+      </w:r>
+      <w:proofErr w:type="gramEnd"/>
+      <w:r>
+        <w:rPr>
+          <w:rFonts w:ascii="Courier New" w:hAnsi="Courier New" w:cs="Courier New"/>
+          <w:color w:val="000000"/>
+          <w:sz w:val="20"/>
+          <w:szCs w:val="20"/>
+          <w:highlight w:val="white"/>
+        </w:rPr>
+        <w:t>, 0, 2, 0     // 9: R6 = MEM[R2]</w:t>
       </w:r>
     </w:p>
     <w:p>
@@ -5060,15 +4638,27 @@
           <w:highlight w:val="white"/>
         </w:rPr>
       </w:pPr>
-      <w:r>
-        <w:rPr>
-          <w:rFonts w:ascii="Courier New" w:hAnsi="Courier New" w:cs="Courier New"/>
-          <w:color w:val="000000"/>
-          <w:sz w:val="20"/>
-          <w:szCs w:val="20"/>
-          <w:highlight w:val="white"/>
-        </w:rPr>
-        <w:t>ST,  0, 6, 2, 0     // 11: MEM[R2] = R6</w:t>
+      <w:proofErr w:type="gramStart"/>
+      <w:r>
+        <w:rPr>
+          <w:rFonts w:ascii="Courier New" w:hAnsi="Courier New" w:cs="Courier New"/>
+          <w:color w:val="000000"/>
+          <w:sz w:val="20"/>
+          <w:szCs w:val="20"/>
+          <w:highlight w:val="white"/>
+        </w:rPr>
+        <w:t>ST,  0</w:t>
+      </w:r>
+      <w:proofErr w:type="gramEnd"/>
+      <w:r>
+        <w:rPr>
+          <w:rFonts w:ascii="Courier New" w:hAnsi="Courier New" w:cs="Courier New"/>
+          <w:color w:val="000000"/>
+          <w:sz w:val="20"/>
+          <w:szCs w:val="20"/>
+          <w:highlight w:val="white"/>
+        </w:rPr>
+        <w:t>, 6, 2, 0     // 11: MEM[R2] = R6</w:t>
       </w:r>
     </w:p>
     <w:p>
@@ -5172,7 +4762,29 @@
           <w:szCs w:val="20"/>
           <w:highlight w:val="white"/>
         </w:rPr>
-        <w:t>JNE, 0, 2, 0, 14    // 15: PC = 14 if R2 != 0</w:t>
+        <w:t>JNE, 0, 2, 0, 14    // 15: PC = 14 if R</w:t>
+      </w:r>
+      <w:proofErr w:type="gramStart"/>
+      <w:r>
+        <w:rPr>
+          <w:rFonts w:ascii="Courier New" w:hAnsi="Courier New" w:cs="Courier New"/>
+          <w:color w:val="000000"/>
+          <w:sz w:val="20"/>
+          <w:szCs w:val="20"/>
+          <w:highlight w:val="white"/>
+        </w:rPr>
+        <w:t>2 !</w:t>
+      </w:r>
+      <w:proofErr w:type="gramEnd"/>
+      <w:r>
+        <w:rPr>
+          <w:rFonts w:ascii="Courier New" w:hAnsi="Courier New" w:cs="Courier New"/>
+          <w:color w:val="000000"/>
+          <w:sz w:val="20"/>
+          <w:szCs w:val="20"/>
+          <w:highlight w:val="white"/>
+        </w:rPr>
+        <w:t>= 0</w:t>
       </w:r>
     </w:p>
     <w:p>
@@ -5294,15 +4906,27 @@
           <w:highlight w:val="white"/>
         </w:rPr>
       </w:pPr>
-      <w:r>
-        <w:rPr>
-          <w:rFonts w:ascii="Courier New" w:hAnsi="Courier New" w:cs="Courier New"/>
-          <w:color w:val="000000"/>
-          <w:sz w:val="20"/>
-          <w:szCs w:val="20"/>
-          <w:highlight w:val="white"/>
-        </w:rPr>
-        <w:t>LD,  5, 0, 2, 0     // 20: R5 = MEM[R2]</w:t>
+      <w:proofErr w:type="gramStart"/>
+      <w:r>
+        <w:rPr>
+          <w:rFonts w:ascii="Courier New" w:hAnsi="Courier New" w:cs="Courier New"/>
+          <w:color w:val="000000"/>
+          <w:sz w:val="20"/>
+          <w:szCs w:val="20"/>
+          <w:highlight w:val="white"/>
+        </w:rPr>
+        <w:t>LD,  5</w:t>
+      </w:r>
+      <w:proofErr w:type="gramEnd"/>
+      <w:r>
+        <w:rPr>
+          <w:rFonts w:ascii="Courier New" w:hAnsi="Courier New" w:cs="Courier New"/>
+          <w:color w:val="000000"/>
+          <w:sz w:val="20"/>
+          <w:szCs w:val="20"/>
+          <w:highlight w:val="white"/>
+        </w:rPr>
+        <w:t>, 0, 2, 0     // 20: R5 = MEM[R2]</w:t>
       </w:r>
     </w:p>
     <w:p>
@@ -5320,15 +4944,27 @@
           <w:highlight w:val="white"/>
         </w:rPr>
       </w:pPr>
-      <w:r>
-        <w:rPr>
-          <w:rFonts w:ascii="Courier New" w:hAnsi="Courier New" w:cs="Courier New"/>
-          <w:color w:val="000000"/>
-          <w:sz w:val="20"/>
-          <w:szCs w:val="20"/>
-          <w:highlight w:val="white"/>
-        </w:rPr>
-        <w:t>LD,  6, 0, 3, 0     // 21: R6 = MEM[R3]</w:t>
+      <w:proofErr w:type="gramStart"/>
+      <w:r>
+        <w:rPr>
+          <w:rFonts w:ascii="Courier New" w:hAnsi="Courier New" w:cs="Courier New"/>
+          <w:color w:val="000000"/>
+          <w:sz w:val="20"/>
+          <w:szCs w:val="20"/>
+          <w:highlight w:val="white"/>
+        </w:rPr>
+        <w:t>LD,  6</w:t>
+      </w:r>
+      <w:proofErr w:type="gramEnd"/>
+      <w:r>
+        <w:rPr>
+          <w:rFonts w:ascii="Courier New" w:hAnsi="Courier New" w:cs="Courier New"/>
+          <w:color w:val="000000"/>
+          <w:sz w:val="20"/>
+          <w:szCs w:val="20"/>
+          <w:highlight w:val="white"/>
+        </w:rPr>
+        <w:t>, 0, 3, 0     // 21: R6 = MEM[R3]</w:t>
       </w:r>
     </w:p>
     <w:p>
@@ -5406,7 +5042,6 @@
           <w:szCs w:val="20"/>
           <w:highlight w:val="white"/>
         </w:rPr>
-        <w:lastRenderedPageBreak/>
         <w:t>JEQ, 0, 5, 6, 19    // 24: PC = 19 if R5 == R6</w:t>
       </w:r>
     </w:p>
@@ -5459,6 +5094,7 @@
           <w:szCs w:val="20"/>
           <w:highlight w:val="white"/>
         </w:rPr>
+        <w:lastRenderedPageBreak/>
         <w:t>HLT, 0, 0, 0, 0     // 26: HALT</w:t>
       </w:r>
     </w:p>
@@ -5513,19 +5149,18 @@
     <w:p>
       <w:pPr>
         <w:rPr>
-          <w:rFonts w:ascii="Courier New" w:hAnsi="Courier New" w:cs="Courier New" w:hint="cs"/>
-          <w:color w:val="000000"/>
-          <w:sz w:val="20"/>
-          <w:szCs w:val="20"/>
-          <w:highlight w:val="white"/>
-          <w:rtl/>
-        </w:rPr>
-      </w:pPr>
-    </w:p>
-    <w:p>
-      <w:pPr>
-        <w:rPr>
-          <w:rFonts w:hint="cs"/>
+          <w:rFonts w:ascii="Courier New" w:hAnsi="Courier New" w:cs="Courier New"/>
+          <w:color w:val="000000"/>
+          <w:sz w:val="20"/>
+          <w:szCs w:val="20"/>
+          <w:highlight w:val="white"/>
+          <w:rtl/>
+        </w:rPr>
+      </w:pPr>
+    </w:p>
+    <w:p>
+      <w:pPr>
+        <w:rPr>
           <w:u w:val="single"/>
           <w:rtl/>
         </w:rPr>
@@ -5542,32 +5177,15 @@
     <w:p>
       <w:pPr>
         <w:rPr>
-          <w:rFonts w:hint="cs"/>
-          <w:rtl/>
-        </w:rPr>
-      </w:pPr>
-      <w:r>
-        <w:rPr>
-          <w:rFonts w:hint="cs"/>
-          <w:rtl/>
-        </w:rPr>
-        <w:t xml:space="preserve">בפקודות הראשונות ניתן לראות תלויות </w:t>
-      </w:r>
-      <w:proofErr w:type="spellStart"/>
-      <w:r>
-        <w:rPr>
-          <w:rFonts w:hint="cs"/>
-          <w:rtl/>
-        </w:rPr>
-        <w:t>דאטא</w:t>
-      </w:r>
-      <w:proofErr w:type="spellEnd"/>
-      <w:r>
-        <w:rPr>
-          <w:rFonts w:hint="cs"/>
-          <w:rtl/>
-        </w:rPr>
-        <w:t>:</w:t>
+          <w:rtl/>
+        </w:rPr>
+      </w:pPr>
+      <w:r>
+        <w:rPr>
+          <w:rFonts w:hint="cs"/>
+          <w:rtl/>
+        </w:rPr>
+        <w:t>בפקודות הראשונות ניתן לראות תלויות דאטא:</w:t>
       </w:r>
     </w:p>
     <w:p>
@@ -5733,21 +5351,41 @@
           <w:szCs w:val="20"/>
           <w:highlight w:val="white"/>
         </w:rPr>
-        <w:t>, 100   // 2: Copy MEM[R2:R2+100] to MEM[R3:R3+100]</w:t>
-      </w:r>
-    </w:p>
-    <w:p>
-      <w:pPr>
-        <w:rPr>
-          <w:rFonts w:hint="cs"/>
-          <w:rtl/>
-        </w:rPr>
-      </w:pPr>
-    </w:p>
-    <w:p>
-      <w:pPr>
-        <w:rPr>
-          <w:rFonts w:hint="cs"/>
+        <w:t xml:space="preserve">, 100   // 2: Copy </w:t>
+      </w:r>
+      <w:proofErr w:type="gramStart"/>
+      <w:r>
+        <w:rPr>
+          <w:rFonts w:ascii="Courier New" w:hAnsi="Courier New" w:cs="Courier New"/>
+          <w:color w:val="000000"/>
+          <w:sz w:val="20"/>
+          <w:szCs w:val="20"/>
+          <w:highlight w:val="white"/>
+        </w:rPr>
+        <w:t>MEM[</w:t>
+      </w:r>
+      <w:proofErr w:type="gramEnd"/>
+      <w:r>
+        <w:rPr>
+          <w:rFonts w:ascii="Courier New" w:hAnsi="Courier New" w:cs="Courier New"/>
+          <w:color w:val="000000"/>
+          <w:sz w:val="20"/>
+          <w:szCs w:val="20"/>
+          <w:highlight w:val="white"/>
+        </w:rPr>
+        <w:t>R2:R2+100] to MEM[R3:R3+100]</w:t>
+      </w:r>
+    </w:p>
+    <w:p>
+      <w:pPr>
+        <w:rPr>
+          <w:rtl/>
+        </w:rPr>
+      </w:pPr>
+    </w:p>
+    <w:p>
+      <w:pPr>
+        <w:rPr>
           <w:rtl/>
         </w:rPr>
       </w:pPr>
@@ -5854,7 +5492,6 @@
     <w:p>
       <w:pPr>
         <w:rPr>
-          <w:rFonts w:hint="cs"/>
           <w:rtl/>
         </w:rPr>
       </w:pPr>
@@ -5911,7 +5548,29 @@
           <w:szCs w:val="20"/>
           <w:highlight w:val="white"/>
         </w:rPr>
-        <w:t>, 3, 1, 2, 100   // 2: Copy MEM[R2:R2+100] to MEM[R3:R3+100]</w:t>
+        <w:t xml:space="preserve">, 3, 1, 2, 100   // 2: Copy </w:t>
+      </w:r>
+      <w:proofErr w:type="gramStart"/>
+      <w:r>
+        <w:rPr>
+          <w:rFonts w:ascii="Courier New" w:hAnsi="Courier New" w:cs="Courier New"/>
+          <w:color w:val="000000"/>
+          <w:sz w:val="20"/>
+          <w:szCs w:val="20"/>
+          <w:highlight w:val="white"/>
+        </w:rPr>
+        <w:t>MEM[</w:t>
+      </w:r>
+      <w:proofErr w:type="gramEnd"/>
+      <w:r>
+        <w:rPr>
+          <w:rFonts w:ascii="Courier New" w:hAnsi="Courier New" w:cs="Courier New"/>
+          <w:color w:val="000000"/>
+          <w:sz w:val="20"/>
+          <w:szCs w:val="20"/>
+          <w:highlight w:val="white"/>
+        </w:rPr>
+        <w:t>R2:R2+100] to MEM[R3:R3+100]</w:t>
       </w:r>
     </w:p>
     <w:p>
@@ -6010,9 +5669,6 @@
       <w:r>
         <w:rPr>
           <w:rFonts w:ascii="Courier New" w:hAnsi="Courier New" w:cs="Courier New"/>
-          <w:b/>
-          <w:bCs/>
-          <w:color w:val="FF0000"/>
           <w:sz w:val="20"/>
           <w:szCs w:val="20"/>
           <w:highlight w:val="white"/>
@@ -6029,106 +5685,15 @@
         </w:rPr>
         <w:t>, 0, 3, 4, 14    // 6: PC = 14 if R3 == R4</w:t>
       </w:r>
-    </w:p>
-    <w:p>
-      <w:pPr>
-        <w:rPr>
-          <w:rFonts w:hint="cs"/>
-          <w:rtl/>
-        </w:rPr>
-      </w:pPr>
-      <w:r>
-        <w:rPr>
-          <w:rFonts w:hint="cs"/>
-          <w:rtl/>
-        </w:rPr>
-        <w:t xml:space="preserve">במהלך שהפקודה </w:t>
-      </w:r>
-      <w:r>
-        <w:rPr>
-          <w:rFonts w:hint="cs"/>
-        </w:rPr>
-        <w:t>DMA</w:t>
-      </w:r>
-      <w:r>
-        <w:rPr>
-          <w:rFonts w:hint="cs"/>
-          <w:rtl/>
-        </w:rPr>
-        <w:t xml:space="preserve"> מעתיקה 100 תאים, מתרחשות פעולות זיכרון שיותר תלות מבנית. </w:t>
-      </w:r>
-    </w:p>
-    <w:p>
-      <w:pPr>
-        <w:rPr>
-          <w:rFonts w:hint="cs"/>
-          <w:rtl/>
-        </w:rPr>
-      </w:pPr>
-      <w:r>
-        <w:rPr>
-          <w:rFonts w:hint="cs"/>
-          <w:rtl/>
-        </w:rPr>
-        <w:t>טיפול - לשאר פקודות הזיכרון יש עדיפות על ה</w:t>
-      </w:r>
-      <w:r>
-        <w:rPr>
-          <w:rFonts w:hint="cs"/>
-        </w:rPr>
-        <w:t>DMA</w:t>
-      </w:r>
-      <w:r>
-        <w:rPr>
-          <w:rFonts w:hint="cs"/>
-          <w:rtl/>
-        </w:rPr>
-        <w:t>, והו</w:t>
-      </w:r>
-      <w:r>
-        <w:rPr>
-          <w:rFonts w:hint="cs"/>
-          <w:rtl/>
-        </w:rPr>
-        <w:t>א יפנה להן מקום לרוץ וימשיך לרוץ כשיסיימו.</w:t>
-      </w:r>
-    </w:p>
-    <w:p>
-      <w:pPr>
-        <w:rPr>
-          <w:rFonts w:hint="cs"/>
-          <w:rtl/>
-        </w:rPr>
-      </w:pPr>
-      <w:r>
-        <w:rPr>
-          <w:rFonts w:hint="cs"/>
-          <w:rtl/>
-        </w:rPr>
-        <w:t xml:space="preserve">בהמשך ניתן לראות </w:t>
-      </w:r>
-      <w:r>
-        <w:rPr>
-          <w:rFonts w:hint="cs"/>
-          <w:rtl/>
-        </w:rPr>
-        <w:t xml:space="preserve">תלות </w:t>
-      </w:r>
-      <w:proofErr w:type="spellStart"/>
-      <w:r>
-        <w:rPr>
-          <w:rFonts w:hint="cs"/>
-          <w:rtl/>
-        </w:rPr>
-        <w:t>דאטא</w:t>
-      </w:r>
-      <w:proofErr w:type="spellEnd"/>
-      <w:r>
-        <w:rPr>
-          <w:rFonts w:hint="cs"/>
-          <w:rtl/>
-        </w:rPr>
-        <w:t xml:space="preserve"> נוספת:</w:t>
+      <w:r>
+        <w:rPr>
+          <w:rFonts w:ascii="Courier New" w:hAnsi="Courier New" w:cs="Courier New"/>
+          <w:color w:val="000000"/>
+          <w:sz w:val="20"/>
+          <w:szCs w:val="20"/>
+          <w:highlight w:val="white"/>
+        </w:rPr>
+        <w:t xml:space="preserve"> </w:t>
       </w:r>
     </w:p>
     <w:p>
@@ -6146,16 +5711,7 @@
           <w:highlight w:val="white"/>
         </w:rPr>
       </w:pPr>
-      <w:r>
-        <w:rPr>
-          <w:rFonts w:ascii="Courier New" w:hAnsi="Courier New" w:cs="Courier New"/>
-          <w:color w:val="000000"/>
-          <w:sz w:val="20"/>
-          <w:szCs w:val="20"/>
-          <w:highlight w:val="white"/>
-        </w:rPr>
-        <w:t xml:space="preserve">POL, </w:t>
-      </w:r>
+      <w:proofErr w:type="gramStart"/>
       <w:r>
         <w:rPr>
           <w:rFonts w:ascii="Courier New" w:hAnsi="Courier New" w:cs="Courier New"/>
@@ -6166,17 +5722,28 @@
           <w:szCs w:val="20"/>
           <w:highlight w:val="white"/>
         </w:rPr>
-        <w:t>2</w:t>
-      </w:r>
-      <w:r>
-        <w:rPr>
-          <w:rFonts w:ascii="Courier New" w:hAnsi="Courier New" w:cs="Courier New"/>
-          <w:color w:val="000000"/>
-          <w:sz w:val="20"/>
-          <w:szCs w:val="20"/>
-          <w:highlight w:val="white"/>
-        </w:rPr>
-        <w:t>, 0, 0, 0     // 14: R2 = 1 if DMA is running, else 0</w:t>
+        <w:t>LD</w:t>
+      </w:r>
+      <w:r>
+        <w:rPr>
+          <w:rFonts w:ascii="Courier New" w:hAnsi="Courier New" w:cs="Courier New"/>
+          <w:color w:val="000000"/>
+          <w:sz w:val="20"/>
+          <w:szCs w:val="20"/>
+          <w:highlight w:val="white"/>
+        </w:rPr>
+        <w:t>,  5</w:t>
+      </w:r>
+      <w:proofErr w:type="gramEnd"/>
+      <w:r>
+        <w:rPr>
+          <w:rFonts w:ascii="Courier New" w:hAnsi="Courier New" w:cs="Courier New"/>
+          <w:color w:val="000000"/>
+          <w:sz w:val="20"/>
+          <w:szCs w:val="20"/>
+          <w:highlight w:val="white"/>
+        </w:rPr>
+        <w:t>, 0, 2, 0     // 7: R5 = MEM[R2]</w:t>
       </w:r>
     </w:p>
     <w:p>
@@ -6194,15 +5761,157 @@
           <w:highlight w:val="white"/>
         </w:rPr>
       </w:pPr>
-      <w:r>
-        <w:rPr>
-          <w:rFonts w:ascii="Courier New" w:hAnsi="Courier New" w:cs="Courier New"/>
-          <w:color w:val="000000"/>
-          <w:sz w:val="20"/>
-          <w:szCs w:val="20"/>
-          <w:highlight w:val="white"/>
-        </w:rPr>
-        <w:t xml:space="preserve">JNE, 0, </w:t>
+    </w:p>
+    <w:p>
+      <w:pPr>
+        <w:rPr>
+          <w:rtl/>
+        </w:rPr>
+      </w:pPr>
+      <w:r>
+        <w:rPr>
+          <w:rFonts w:hint="cs"/>
+          <w:rtl/>
+        </w:rPr>
+        <w:t xml:space="preserve">במהלך שהפקודה </w:t>
+      </w:r>
+      <w:r>
+        <w:rPr>
+          <w:rFonts w:hint="cs"/>
+        </w:rPr>
+        <w:t>DMA</w:t>
+      </w:r>
+      <w:r>
+        <w:rPr>
+          <w:rFonts w:hint="cs"/>
+          <w:rtl/>
+        </w:rPr>
+        <w:t xml:space="preserve"> מעתיקה 100 תאים, מתרחשות פעולות זיכרון שיו</w:t>
+      </w:r>
+      <w:r>
+        <w:rPr>
+          <w:rFonts w:hint="cs"/>
+          <w:rtl/>
+        </w:rPr>
+        <w:t>צרות</w:t>
+      </w:r>
+      <w:r>
+        <w:rPr>
+          <w:rFonts w:hint="cs"/>
+          <w:rtl/>
+        </w:rPr>
+        <w:t xml:space="preserve"> תלו</w:t>
+      </w:r>
+      <w:r>
+        <w:rPr>
+          <w:rFonts w:hint="cs"/>
+          <w:rtl/>
+        </w:rPr>
+        <w:t>יו</w:t>
+      </w:r>
+      <w:r>
+        <w:rPr>
+          <w:rFonts w:hint="cs"/>
+          <w:rtl/>
+        </w:rPr>
+        <w:t>ת מבני</w:t>
+      </w:r>
+      <w:r>
+        <w:rPr>
+          <w:rFonts w:hint="cs"/>
+          <w:rtl/>
+        </w:rPr>
+        <w:t>ו</w:t>
+      </w:r>
+      <w:bookmarkStart w:id="0" w:name="_GoBack"/>
+      <w:bookmarkEnd w:id="0"/>
+      <w:r>
+        <w:rPr>
+          <w:rFonts w:hint="cs"/>
+          <w:rtl/>
+        </w:rPr>
+        <w:t xml:space="preserve">ת. </w:t>
+      </w:r>
+    </w:p>
+    <w:p>
+      <w:pPr>
+        <w:rPr>
+          <w:rtl/>
+        </w:rPr>
+      </w:pPr>
+      <w:r>
+        <w:rPr>
+          <w:rFonts w:hint="cs"/>
+          <w:rtl/>
+        </w:rPr>
+        <w:t>טיפול - לשאר פקודות הזיכרון יש עדיפות על ה</w:t>
+      </w:r>
+      <w:r>
+        <w:rPr>
+          <w:rFonts w:hint="cs"/>
+        </w:rPr>
+        <w:t>DMA</w:t>
+      </w:r>
+      <w:r>
+        <w:rPr>
+          <w:rFonts w:hint="cs"/>
+          <w:rtl/>
+        </w:rPr>
+        <w:t>, והו</w:t>
+      </w:r>
+      <w:r>
+        <w:rPr>
+          <w:rFonts w:hint="cs"/>
+          <w:rtl/>
+        </w:rPr>
+        <w:t>א יפנה להן מקום לרוץ וימשיך לרוץ כשיסיימו.</w:t>
+      </w:r>
+    </w:p>
+    <w:p>
+      <w:pPr>
+        <w:rPr>
+          <w:rtl/>
+        </w:rPr>
+      </w:pPr>
+      <w:r>
+        <w:rPr>
+          <w:rFonts w:hint="cs"/>
+          <w:rtl/>
+        </w:rPr>
+        <w:t xml:space="preserve">בהמשך ניתן לראות </w:t>
+      </w:r>
+      <w:r>
+        <w:rPr>
+          <w:rFonts w:hint="cs"/>
+          <w:rtl/>
+        </w:rPr>
+        <w:t>תלות דאטא נוספת:</w:t>
+      </w:r>
+    </w:p>
+    <w:p>
+      <w:pPr>
+        <w:autoSpaceDE w:val="0"/>
+        <w:autoSpaceDN w:val="0"/>
+        <w:bidi w:val="0"/>
+        <w:adjustRightInd w:val="0"/>
+        <w:spacing w:after="0" w:line="240" w:lineRule="auto"/>
+        <w:rPr>
+          <w:rFonts w:ascii="Courier New" w:hAnsi="Courier New" w:cs="Courier New"/>
+          <w:color w:val="000000"/>
+          <w:sz w:val="20"/>
+          <w:szCs w:val="20"/>
+          <w:highlight w:val="white"/>
+        </w:rPr>
+      </w:pPr>
+      <w:r>
+        <w:rPr>
+          <w:rFonts w:ascii="Courier New" w:hAnsi="Courier New" w:cs="Courier New"/>
+          <w:color w:val="000000"/>
+          <w:sz w:val="20"/>
+          <w:szCs w:val="20"/>
+          <w:highlight w:val="white"/>
+        </w:rPr>
+        <w:t xml:space="preserve">POL, </w:t>
       </w:r>
       <w:r>
         <w:rPr>
@@ -6224,13 +5933,82 @@
           <w:szCs w:val="20"/>
           <w:highlight w:val="white"/>
         </w:rPr>
-        <w:t>, 0, 14    // 15: PC = 14 if R2 != 0</w:t>
-      </w:r>
-    </w:p>
-    <w:p>
-      <w:pPr>
-        <w:rPr>
-          <w:rFonts w:hint="cs"/>
+        <w:t>, 0, 0, 0     // 14: R2 = 1 if DMA is running, else 0</w:t>
+      </w:r>
+    </w:p>
+    <w:p>
+      <w:pPr>
+        <w:autoSpaceDE w:val="0"/>
+        <w:autoSpaceDN w:val="0"/>
+        <w:bidi w:val="0"/>
+        <w:adjustRightInd w:val="0"/>
+        <w:spacing w:after="0" w:line="240" w:lineRule="auto"/>
+        <w:rPr>
+          <w:rFonts w:ascii="Courier New" w:hAnsi="Courier New" w:cs="Courier New"/>
+          <w:color w:val="000000"/>
+          <w:sz w:val="20"/>
+          <w:szCs w:val="20"/>
+          <w:highlight w:val="white"/>
+        </w:rPr>
+      </w:pPr>
+      <w:r>
+        <w:rPr>
+          <w:rFonts w:ascii="Courier New" w:hAnsi="Courier New" w:cs="Courier New"/>
+          <w:color w:val="000000"/>
+          <w:sz w:val="20"/>
+          <w:szCs w:val="20"/>
+          <w:highlight w:val="white"/>
+        </w:rPr>
+        <w:t xml:space="preserve">JNE, 0, </w:t>
+      </w:r>
+      <w:r>
+        <w:rPr>
+          <w:rFonts w:ascii="Courier New" w:hAnsi="Courier New" w:cs="Courier New"/>
+          <w:b/>
+          <w:bCs/>
+          <w:color w:val="FF0000"/>
+          <w:sz w:val="20"/>
+          <w:szCs w:val="20"/>
+          <w:highlight w:val="white"/>
+        </w:rPr>
+        <w:t>2</w:t>
+      </w:r>
+      <w:r>
+        <w:rPr>
+          <w:rFonts w:ascii="Courier New" w:hAnsi="Courier New" w:cs="Courier New"/>
+          <w:color w:val="000000"/>
+          <w:sz w:val="20"/>
+          <w:szCs w:val="20"/>
+          <w:highlight w:val="white"/>
+        </w:rPr>
+        <w:t>, 0, 14    // 15: PC = 14 if R</w:t>
+      </w:r>
+      <w:proofErr w:type="gramStart"/>
+      <w:r>
+        <w:rPr>
+          <w:rFonts w:ascii="Courier New" w:hAnsi="Courier New" w:cs="Courier New"/>
+          <w:color w:val="000000"/>
+          <w:sz w:val="20"/>
+          <w:szCs w:val="20"/>
+          <w:highlight w:val="white"/>
+        </w:rPr>
+        <w:t>2 !</w:t>
+      </w:r>
+      <w:proofErr w:type="gramEnd"/>
+      <w:r>
+        <w:rPr>
+          <w:rFonts w:ascii="Courier New" w:hAnsi="Courier New" w:cs="Courier New"/>
+          <w:color w:val="000000"/>
+          <w:sz w:val="20"/>
+          <w:szCs w:val="20"/>
+          <w:highlight w:val="white"/>
+        </w:rPr>
+        <w:t>= 0</w:t>
+      </w:r>
+    </w:p>
+    <w:p>
+      <w:pPr>
+        <w:rPr>
           <w:rtl/>
         </w:rPr>
       </w:pPr>
@@ -6302,7 +6080,6 @@
     <w:p>
       <w:pPr>
         <w:rPr>
-          <w:rFonts w:hint="cs"/>
           <w:u w:val="single"/>
           <w:rtl/>
         </w:rPr>
@@ -6319,45 +6096,27 @@
     <w:p>
       <w:pPr>
         <w:rPr>
-          <w:rFonts w:hint="cs"/>
-          <w:rtl/>
-        </w:rPr>
-      </w:pPr>
-      <w:r>
-        <w:rPr>
-          <w:rFonts w:hint="cs"/>
-          <w:rtl/>
-        </w:rPr>
-        <w:t xml:space="preserve">הקוד מבוסס על תוכנית הדוגמה, מכיוון שהיא מכילה מספר קריאות </w:t>
-      </w:r>
-      <w:proofErr w:type="spellStart"/>
-      <w:r>
-        <w:rPr>
-          <w:rFonts w:hint="cs"/>
-          <w:rtl/>
-        </w:rPr>
-        <w:t>לזכרון</w:t>
-      </w:r>
-      <w:proofErr w:type="spellEnd"/>
-      <w:r>
-        <w:rPr>
-          <w:rFonts w:hint="cs"/>
-          <w:rtl/>
-        </w:rPr>
-        <w:t>. ניתן לראות בקבצי הפלט כי התוכנית ביצעה את הפעולה המקורית שלה (חישוב סכום) במקביל להעתקת הבלוק, וכמו כן גם ההשוואה בסוף התוכנית הצליחה.</w:t>
-      </w:r>
-    </w:p>
-    <w:p>
-      <w:pPr>
-        <w:rPr>
-          <w:rtl/>
-        </w:rPr>
-      </w:pPr>
-    </w:p>
-    <w:p>
-      <w:pPr>
-        <w:rPr>
-          <w:rFonts w:hint="cs"/>
+          <w:rtl/>
+        </w:rPr>
+      </w:pPr>
+      <w:r>
+        <w:rPr>
+          <w:rFonts w:hint="cs"/>
+          <w:rtl/>
+        </w:rPr>
+        <w:t>הקוד מבוסס על תוכנית הדוגמה, מכיוון שהיא מכילה מספר קריאות לזכרון. ניתן לראות בקבצי הפלט כי התוכנית ביצעה את הפעולה המקורית שלה (חישוב סכום) במקביל להעתקת הבלוק, וכמו כן גם ההשוואה בסוף התוכנית הצליחה.</w:t>
+      </w:r>
+    </w:p>
+    <w:p>
+      <w:pPr>
+        <w:rPr>
+          <w:rtl/>
+        </w:rPr>
+      </w:pPr>
+    </w:p>
+    <w:p>
+      <w:pPr>
+        <w:rPr>
           <w:rtl/>
         </w:rPr>
       </w:pPr>
@@ -6375,15 +6134,15 @@
 </file>
 
 <file path=word/numbering.xml><?xml version="1.0" encoding="utf-8"?>
-<w:numbering xmlns:ve="http://schemas.openxmlformats.org/markup-compatibility/2006" xmlns:o="urn:schemas-microsoft-com:office:office" xmlns:r="http://schemas.openxmlformats.org/officeDocument/2006/relationships" xmlns:m="http://schemas.openxmlformats.org/officeDocument/2006/math" xmlns:v="urn:schemas-microsoft-com:vml" xmlns:wp="http://schemas.openxmlformats.org/drawingml/2006/wordprocessingDrawing" xmlns:w10="urn:schemas-microsoft-com:office:word" xmlns:w="http://schemas.openxmlformats.org/wordprocessingml/2006/main" xmlns:wne="http://schemas.microsoft.com/office/word/2006/wordml">
-  <w:abstractNum w:abstractNumId="0">
+<w:numbering xmlns:wpc="http://schemas.microsoft.com/office/word/2010/wordprocessingCanvas" xmlns:cx="http://schemas.microsoft.com/office/drawing/2014/chartex" xmlns:cx1="http://schemas.microsoft.com/office/drawing/2015/9/8/chartex" xmlns:cx2="http://schemas.microsoft.com/office/drawing/2015/10/21/chartex" xmlns:cx3="http://schemas.microsoft.com/office/drawing/2016/5/9/chartex" xmlns:cx4="http://schemas.microsoft.com/office/drawing/2016/5/10/chartex" xmlns:cx5="http://schemas.microsoft.com/office/drawing/2016/5/11/chartex" xmlns:cx6="http://schemas.microsoft.com/office/drawing/2016/5/12/chartex" xmlns:cx7="http://schemas.microsoft.com/office/drawing/2016/5/13/chartex" xmlns:cx8="http://schemas.microsoft.com/office/drawing/2016/5/14/chartex" xmlns:mc="http://schemas.openxmlformats.org/markup-compatibility/2006" xmlns:aink="http://schemas.microsoft.com/office/drawing/2016/ink" xmlns:am3d="http://schemas.microsoft.com/office/drawing/2017/model3d" xmlns:o="urn:schemas-microsoft-com:office:office" xmlns:r="http://schemas.openxmlformats.org/officeDocument/2006/relationships" xmlns:m="http://schemas.openxmlformats.org/officeDocument/2006/math" xmlns:v="urn:schemas-microsoft-com:vml" xmlns:wp14="http://schemas.microsoft.com/office/word/2010/wordprocessingDrawing" xmlns:wp="http://schemas.openxmlformats.org/drawingml/2006/wordprocessingDrawing" xmlns:w10="urn:schemas-microsoft-com:office:word" xmlns:w="http://schemas.openxmlformats.org/wordprocessingml/2006/main" xmlns:w14="http://schemas.microsoft.com/office/word/2010/wordml" xmlns:w15="http://schemas.microsoft.com/office/word/2012/wordml" xmlns:w16cid="http://schemas.microsoft.com/office/word/2016/wordml/cid" xmlns:w16se="http://schemas.microsoft.com/office/word/2015/wordml/symex" xmlns:wpg="http://schemas.microsoft.com/office/word/2010/wordprocessingGroup" xmlns:wpi="http://schemas.microsoft.com/office/word/2010/wordprocessingInk" xmlns:wne="http://schemas.microsoft.com/office/word/2006/wordml" xmlns:wps="http://schemas.microsoft.com/office/word/2010/wordprocessingShape" mc:Ignorable="w14 w15 w16se w16cid wp14">
+  <w:abstractNum w:abstractNumId="0" w15:restartNumberingAfterBreak="0">
     <w:nsid w:val="FFFFFF89"/>
     <w:multiLevelType w:val="singleLevel"/>
     <w:tmpl w:val="DC182384"/>
     <w:lvl w:ilvl="0">
       <w:start w:val="1"/>
       <w:numFmt w:val="bullet"/>
-      <w:pStyle w:val="a"/>
+      <w:pStyle w:val="ListBullet"/>
       <w:lvlText w:val=""/>
       <w:lvlJc w:val="left"/>
       <w:pPr>
@@ -6397,7 +6156,7 @@
       </w:rPr>
     </w:lvl>
   </w:abstractNum>
-  <w:abstractNum w:abstractNumId="1">
+  <w:abstractNum w:abstractNumId="1" w15:restartNumberingAfterBreak="0">
     <w:nsid w:val="1DF75640"/>
     <w:multiLevelType w:val="hybridMultilevel"/>
     <w:tmpl w:val="5DBA03B6"/>
@@ -6483,7 +6242,7 @@
       </w:pPr>
     </w:lvl>
   </w:abstractNum>
-  <w:abstractNum w:abstractNumId="2">
+  <w:abstractNum w:abstractNumId="2" w15:restartNumberingAfterBreak="0">
     <w:nsid w:val="361C1D4A"/>
     <w:multiLevelType w:val="hybridMultilevel"/>
     <w:tmpl w:val="D0F2555A"/>
@@ -6569,7 +6328,7 @@
       </w:pPr>
     </w:lvl>
   </w:abstractNum>
-  <w:abstractNum w:abstractNumId="3">
+  <w:abstractNum w:abstractNumId="3" w15:restartNumberingAfterBreak="0">
     <w:nsid w:val="4F0A77F1"/>
     <w:multiLevelType w:val="hybridMultilevel"/>
     <w:tmpl w:val="6136AB62"/>
@@ -6655,7 +6414,96 @@
       </w:pPr>
     </w:lvl>
   </w:abstractNum>
-  <w:abstractNum w:abstractNumId="4">
+  <w:abstractNum w:abstractNumId="4" w15:restartNumberingAfterBreak="0">
+    <w:nsid w:val="60C82ABE"/>
+    <w:multiLevelType w:val="hybridMultilevel"/>
+    <w:tmpl w:val="A3F69338"/>
+    <w:lvl w:ilvl="0" w:tplc="0409000F">
+      <w:start w:val="1"/>
+      <w:numFmt w:val="decimal"/>
+      <w:lvlText w:val="%1."/>
+      <w:lvlJc w:val="left"/>
+      <w:pPr>
+        <w:ind w:left="720" w:hanging="360"/>
+      </w:pPr>
+      <w:rPr>
+        <w:rFonts w:hint="default"/>
+      </w:rPr>
+    </w:lvl>
+    <w:lvl w:ilvl="1" w:tplc="04090019" w:tentative="1">
+      <w:start w:val="1"/>
+      <w:numFmt w:val="lowerLetter"/>
+      <w:lvlText w:val="%2."/>
+      <w:lvlJc w:val="left"/>
+      <w:pPr>
+        <w:ind w:left="1440" w:hanging="360"/>
+      </w:pPr>
+    </w:lvl>
+    <w:lvl w:ilvl="2" w:tplc="0409001B" w:tentative="1">
+      <w:start w:val="1"/>
+      <w:numFmt w:val="lowerRoman"/>
+      <w:lvlText w:val="%3."/>
+      <w:lvlJc w:val="right"/>
+      <w:pPr>
+        <w:ind w:left="2160" w:hanging="180"/>
+      </w:pPr>
+    </w:lvl>
+    <w:lvl w:ilvl="3" w:tplc="0409000F" w:tentative="1">
+      <w:start w:val="1"/>
+      <w:numFmt w:val="decimal"/>
+      <w:lvlText w:val="%4."/>
+      <w:lvlJc w:val="left"/>
+      <w:pPr>
+        <w:ind w:left="2880" w:hanging="360"/>
+      </w:pPr>
+    </w:lvl>
+    <w:lvl w:ilvl="4" w:tplc="04090019" w:tentative="1">
+      <w:start w:val="1"/>
+      <w:numFmt w:val="lowerLetter"/>
+      <w:lvlText w:val="%5."/>
+      <w:lvlJc w:val="left"/>
+      <w:pPr>
+        <w:ind w:left="3600" w:hanging="360"/>
+      </w:pPr>
+    </w:lvl>
+    <w:lvl w:ilvl="5" w:tplc="0409001B" w:tentative="1">
+      <w:start w:val="1"/>
+      <w:numFmt w:val="lowerRoman"/>
+      <w:lvlText w:val="%6."/>
+      <w:lvlJc w:val="right"/>
+      <w:pPr>
+        <w:ind w:left="4320" w:hanging="180"/>
+      </w:pPr>
+    </w:lvl>
+    <w:lvl w:ilvl="6" w:tplc="0409000F" w:tentative="1">
+      <w:start w:val="1"/>
+      <w:numFmt w:val="decimal"/>
+      <w:lvlText w:val="%7."/>
+      <w:lvlJc w:val="left"/>
+      <w:pPr>
+        <w:ind w:left="5040" w:hanging="360"/>
+      </w:pPr>
+    </w:lvl>
+    <w:lvl w:ilvl="7" w:tplc="04090019" w:tentative="1">
+      <w:start w:val="1"/>
+      <w:numFmt w:val="lowerLetter"/>
+      <w:lvlText w:val="%8."/>
+      <w:lvlJc w:val="left"/>
+      <w:pPr>
+        <w:ind w:left="5760" w:hanging="360"/>
+      </w:pPr>
+    </w:lvl>
+    <w:lvl w:ilvl="8" w:tplc="0409001B" w:tentative="1">
+      <w:start w:val="1"/>
+      <w:numFmt w:val="lowerRoman"/>
+      <w:lvlText w:val="%9."/>
+      <w:lvlJc w:val="right"/>
+      <w:pPr>
+        <w:ind w:left="6480" w:hanging="180"/>
+      </w:pPr>
+    </w:lvl>
+  </w:abstractNum>
+  <w:abstractNum w:abstractNumId="5" w15:restartNumberingAfterBreak="0">
     <w:nsid w:val="717B3E7D"/>
     <w:multiLevelType w:val="hybridMultilevel"/>
     <w:tmpl w:val="2368B3D4"/>
@@ -6754,13 +6602,16 @@
     <w:abstractNumId w:val="2"/>
   </w:num>
   <w:num w:numId="5">
+    <w:abstractNumId w:val="5"/>
+  </w:num>
+  <w:num w:numId="6">
     <w:abstractNumId w:val="4"/>
   </w:num>
 </w:numbering>
 </file>
 
 <file path=word/styles.xml><?xml version="1.0" encoding="utf-8"?>
-<w:styles xmlns:r="http://schemas.openxmlformats.org/officeDocument/2006/relationships" xmlns:w="http://schemas.openxmlformats.org/wordprocessingml/2006/main">
+<w:styles xmlns:mc="http://schemas.openxmlformats.org/markup-compatibility/2006" xmlns:r="http://schemas.openxmlformats.org/officeDocument/2006/relationships" xmlns:w="http://schemas.openxmlformats.org/wordprocessingml/2006/main" xmlns:w14="http://schemas.microsoft.com/office/word/2010/wordml" xmlns:w15="http://schemas.microsoft.com/office/word/2012/wordml" xmlns:w16cid="http://schemas.microsoft.com/office/word/2016/wordml/cid" xmlns:w16se="http://schemas.microsoft.com/office/word/2015/wordml/symex" mc:Ignorable="w14 w15 w16se w16cid">
   <w:docDefaults>
     <w:rPrDefault>
       <w:rPr>
@@ -6776,146 +6627,384 @@
       </w:pPr>
     </w:pPrDefault>
   </w:docDefaults>
-  <w:latentStyles w:defLockedState="0" w:defUIPriority="99" w:defSemiHidden="1" w:defUnhideWhenUsed="1" w:defQFormat="0" w:count="267">
-    <w:lsdException w:name="Normal" w:semiHidden="0" w:uiPriority="0" w:unhideWhenUsed="0" w:qFormat="1"/>
-    <w:lsdException w:name="heading 1" w:semiHidden="0" w:uiPriority="9" w:unhideWhenUsed="0" w:qFormat="1"/>
-    <w:lsdException w:name="heading 2" w:uiPriority="9" w:qFormat="1"/>
-    <w:lsdException w:name="heading 3" w:uiPriority="9" w:qFormat="1"/>
-    <w:lsdException w:name="heading 4" w:uiPriority="9" w:qFormat="1"/>
-    <w:lsdException w:name="heading 5" w:uiPriority="9" w:qFormat="1"/>
-    <w:lsdException w:name="heading 6" w:uiPriority="9" w:qFormat="1"/>
-    <w:lsdException w:name="heading 7" w:uiPriority="9" w:qFormat="1"/>
-    <w:lsdException w:name="heading 8" w:uiPriority="9" w:qFormat="1"/>
-    <w:lsdException w:name="heading 9" w:uiPriority="9" w:qFormat="1"/>
-    <w:lsdException w:name="toc 1" w:uiPriority="39"/>
-    <w:lsdException w:name="toc 2" w:uiPriority="39"/>
-    <w:lsdException w:name="toc 3" w:uiPriority="39"/>
-    <w:lsdException w:name="toc 4" w:uiPriority="39"/>
-    <w:lsdException w:name="toc 5" w:uiPriority="39"/>
-    <w:lsdException w:name="toc 6" w:uiPriority="39"/>
-    <w:lsdException w:name="toc 7" w:uiPriority="39"/>
-    <w:lsdException w:name="toc 8" w:uiPriority="39"/>
-    <w:lsdException w:name="toc 9" w:uiPriority="39"/>
-    <w:lsdException w:name="caption" w:uiPriority="35" w:qFormat="1"/>
-    <w:lsdException w:name="Title" w:semiHidden="0" w:uiPriority="10" w:unhideWhenUsed="0" w:qFormat="1"/>
-    <w:lsdException w:name="Default Paragraph Font" w:uiPriority="1"/>
-    <w:lsdException w:name="Subtitle" w:semiHidden="0" w:uiPriority="11" w:unhideWhenUsed="0" w:qFormat="1"/>
-    <w:lsdException w:name="Strong" w:semiHidden="0" w:uiPriority="22" w:unhideWhenUsed="0" w:qFormat="1"/>
-    <w:lsdException w:name="Emphasis" w:semiHidden="0" w:uiPriority="20" w:unhideWhenUsed="0" w:qFormat="1"/>
-    <w:lsdException w:name="Table Grid" w:semiHidden="0" w:uiPriority="59" w:unhideWhenUsed="0"/>
-    <w:lsdException w:name="Placeholder Text" w:unhideWhenUsed="0"/>
-    <w:lsdException w:name="No Spacing" w:semiHidden="0" w:uiPriority="1" w:unhideWhenUsed="0" w:qFormat="1"/>
-    <w:lsdException w:name="Light Shading" w:semiHidden="0" w:uiPriority="60" w:unhideWhenUsed="0"/>
-    <w:lsdException w:name="Light List" w:semiHidden="0" w:uiPriority="61" w:unhideWhenUsed="0"/>
-    <w:lsdException w:name="Light Grid" w:semiHidden="0" w:uiPriority="62" w:unhideWhenUsed="0"/>
-    <w:lsdException w:name="Medium Shading 1" w:semiHidden="0" w:uiPriority="63" w:unhideWhenUsed="0"/>
-    <w:lsdException w:name="Medium Shading 2" w:semiHidden="0" w:uiPriority="64" w:unhideWhenUsed="0"/>
-    <w:lsdException w:name="Medium List 1" w:semiHidden="0" w:uiPriority="65" w:unhideWhenUsed="0"/>
-    <w:lsdException w:name="Medium List 2" w:semiHidden="0" w:uiPriority="66" w:unhideWhenUsed="0"/>
-    <w:lsdException w:name="Medium Grid 1" w:semiHidden="0" w:uiPriority="67" w:unhideWhenUsed="0"/>
-    <w:lsdException w:name="Medium Grid 2" w:semiHidden="0" w:uiPriority="68" w:unhideWhenUsed="0"/>
-    <w:lsdException w:name="Medium Grid 3" w:semiHidden="0" w:uiPriority="69" w:unhideWhenUsed="0"/>
-    <w:lsdException w:name="Dark List" w:semiHidden="0" w:uiPriority="70" w:unhideWhenUsed="0"/>
-    <w:lsdException w:name="Colorful Shading" w:semiHidden="0" w:uiPriority="71" w:unhideWhenUsed="0"/>
-    <w:lsdException w:name="Colorful List" w:semiHidden="0" w:uiPriority="72" w:unhideWhenUsed="0"/>
-    <w:lsdException w:name="Colorful Grid" w:semiHidden="0" w:uiPriority="73" w:unhideWhenUsed="0"/>
-    <w:lsdException w:name="Light Shading Accent 1" w:semiHidden="0" w:uiPriority="60" w:unhideWhenUsed="0"/>
-    <w:lsdException w:name="Light List Accent 1" w:semiHidden="0" w:uiPriority="61" w:unhideWhenUsed="0"/>
-    <w:lsdException w:name="Light Grid Accent 1" w:semiHidden="0" w:uiPriority="62" w:unhideWhenUsed="0"/>
-    <w:lsdException w:name="Medium Shading 1 Accent 1" w:semiHidden="0" w:uiPriority="63" w:unhideWhenUsed="0"/>
-    <w:lsdException w:name="Medium Shading 2 Accent 1" w:semiHidden="0" w:uiPriority="64" w:unhideWhenUsed="0"/>
-    <w:lsdException w:name="Medium List 1 Accent 1" w:semiHidden="0" w:uiPriority="65" w:unhideWhenUsed="0"/>
-    <w:lsdException w:name="Revision" w:unhideWhenUsed="0"/>
-    <w:lsdException w:name="List Paragraph" w:semiHidden="0" w:uiPriority="34" w:unhideWhenUsed="0" w:qFormat="1"/>
-    <w:lsdException w:name="Quote" w:semiHidden="0" w:uiPriority="29" w:unhideWhenUsed="0" w:qFormat="1"/>
-    <w:lsdException w:name="Intense Quote" w:semiHidden="0" w:uiPriority="30" w:unhideWhenUsed="0" w:qFormat="1"/>
-    <w:lsdException w:name="Medium List 2 Accent 1" w:semiHidden="0" w:uiPriority="66" w:unhideWhenUsed="0"/>
-    <w:lsdException w:name="Medium Grid 1 Accent 1" w:semiHidden="0" w:uiPriority="67" w:unhideWhenUsed="0"/>
-    <w:lsdException w:name="Medium Grid 2 Accent 1" w:semiHidden="0" w:uiPriority="68" w:unhideWhenUsed="0"/>
-    <w:lsdException w:name="Medium Grid 3 Accent 1" w:semiHidden="0" w:uiPriority="69" w:unhideWhenUsed="0"/>
-    <w:lsdException w:name="Dark List Accent 1" w:semiHidden="0" w:uiPriority="70" w:unhideWhenUsed="0"/>
-    <w:lsdException w:name="Colorful Shading Accent 1" w:semiHidden="0" w:uiPriority="71" w:unhideWhenUsed="0"/>
-    <w:lsdException w:name="Colorful List Accent 1" w:semiHidden="0" w:uiPriority="72" w:unhideWhenUsed="0"/>
-    <w:lsdException w:name="Colorful Grid Accent 1" w:semiHidden="0" w:uiPriority="73" w:unhideWhenUsed="0"/>
-    <w:lsdException w:name="Light Shading Accent 2" w:semiHidden="0" w:uiPriority="60" w:unhideWhenUsed="0"/>
-    <w:lsdException w:name="Light List Accent 2" w:semiHidden="0" w:uiPriority="61" w:unhideWhenUsed="0"/>
-    <w:lsdException w:name="Light Grid Accent 2" w:semiHidden="0" w:uiPriority="62" w:unhideWhenUsed="0"/>
-    <w:lsdException w:name="Medium Shading 1 Accent 2" w:semiHidden="0" w:uiPriority="63" w:unhideWhenUsed="0"/>
-    <w:lsdException w:name="Medium Shading 2 Accent 2" w:semiHidden="0" w:uiPriority="64" w:unhideWhenUsed="0"/>
-    <w:lsdException w:name="Medium List 1 Accent 2" w:semiHidden="0" w:uiPriority="65" w:unhideWhenUsed="0"/>
-    <w:lsdException w:name="Medium List 2 Accent 2" w:semiHidden="0" w:uiPriority="66" w:unhideWhenUsed="0"/>
-    <w:lsdException w:name="Medium Grid 1 Accent 2" w:semiHidden="0" w:uiPriority="67" w:unhideWhenUsed="0"/>
-    <w:lsdException w:name="Medium Grid 2 Accent 2" w:semiHidden="0" w:uiPriority="68" w:unhideWhenUsed="0"/>
-    <w:lsdException w:name="Medium Grid 3 Accent 2" w:semiHidden="0" w:uiPriority="69" w:unhideWhenUsed="0"/>
-    <w:lsdException w:name="Dark List Accent 2" w:semiHidden="0" w:uiPriority="70" w:unhideWhenUsed="0"/>
-    <w:lsdException w:name="Colorful Shading Accent 2" w:semiHidden="0" w:uiPriority="71" w:unhideWhenUsed="0"/>
-    <w:lsdException w:name="Colorful List Accent 2" w:semiHidden="0" w:uiPriority="72" w:unhideWhenUsed="0"/>
-    <w:lsdException w:name="Colorful Grid Accent 2" w:semiHidden="0" w:uiPriority="73" w:unhideWhenUsed="0"/>
-    <w:lsdException w:name="Light Shading Accent 3" w:semiHidden="0" w:uiPriority="60" w:unhideWhenUsed="0"/>
-    <w:lsdException w:name="Light List Accent 3" w:semiHidden="0" w:uiPriority="61" w:unhideWhenUsed="0"/>
-    <w:lsdException w:name="Light Grid Accent 3" w:semiHidden="0" w:uiPriority="62" w:unhideWhenUsed="0"/>
-    <w:lsdException w:name="Medium Shading 1 Accent 3" w:semiHidden="0" w:uiPriority="63" w:unhideWhenUsed="0"/>
-    <w:lsdException w:name="Medium Shading 2 Accent 3" w:semiHidden="0" w:uiPriority="64" w:unhideWhenUsed="0"/>
-    <w:lsdException w:name="Medium List 1 Accent 3" w:semiHidden="0" w:uiPriority="65" w:unhideWhenUsed="0"/>
-    <w:lsdException w:name="Medium List 2 Accent 3" w:semiHidden="0" w:uiPriority="66" w:unhideWhenUsed="0"/>
-    <w:lsdException w:name="Medium Grid 1 Accent 3" w:semiHidden="0" w:uiPriority="67" w:unhideWhenUsed="0"/>
-    <w:lsdException w:name="Medium Grid 2 Accent 3" w:semiHidden="0" w:uiPriority="68" w:unhideWhenUsed="0"/>
-    <w:lsdException w:name="Medium Grid 3 Accent 3" w:semiHidden="0" w:uiPriority="69" w:unhideWhenUsed="0"/>
-    <w:lsdException w:name="Dark List Accent 3" w:semiHidden="0" w:uiPriority="70" w:unhideWhenUsed="0"/>
-    <w:lsdException w:name="Colorful Shading Accent 3" w:semiHidden="0" w:uiPriority="71" w:unhideWhenUsed="0"/>
-    <w:lsdException w:name="Colorful List Accent 3" w:semiHidden="0" w:uiPriority="72" w:unhideWhenUsed="0"/>
-    <w:lsdException w:name="Colorful Grid Accent 3" w:semiHidden="0" w:uiPriority="73" w:unhideWhenUsed="0"/>
-    <w:lsdException w:name="Light Shading Accent 4" w:semiHidden="0" w:uiPriority="60" w:unhideWhenUsed="0"/>
-    <w:lsdException w:name="Light List Accent 4" w:semiHidden="0" w:uiPriority="61" w:unhideWhenUsed="0"/>
-    <w:lsdException w:name="Light Grid Accent 4" w:semiHidden="0" w:uiPriority="62" w:unhideWhenUsed="0"/>
-    <w:lsdException w:name="Medium Shading 1 Accent 4" w:semiHidden="0" w:uiPriority="63" w:unhideWhenUsed="0"/>
-    <w:lsdException w:name="Medium Shading 2 Accent 4" w:semiHidden="0" w:uiPriority="64" w:unhideWhenUsed="0"/>
-    <w:lsdException w:name="Medium List 1 Accent 4" w:semiHidden="0" w:uiPriority="65" w:unhideWhenUsed="0"/>
-    <w:lsdException w:name="Medium List 2 Accent 4" w:semiHidden="0" w:uiPriority="66" w:unhideWhenUsed="0"/>
-    <w:lsdException w:name="Medium Grid 1 Accent 4" w:semiHidden="0" w:uiPriority="67" w:unhideWhenUsed="0"/>
-    <w:lsdException w:name="Medium Grid 2 Accent 4" w:semiHidden="0" w:uiPriority="68" w:unhideWhenUsed="0"/>
-    <w:lsdException w:name="Medium Grid 3 Accent 4" w:semiHidden="0" w:uiPriority="69" w:unhideWhenUsed="0"/>
-    <w:lsdException w:name="Dark List Accent 4" w:semiHidden="0" w:uiPriority="70" w:unhideWhenUsed="0"/>
-    <w:lsdException w:name="Colorful Shading Accent 4" w:semiHidden="0" w:uiPriority="71" w:unhideWhenUsed="0"/>
-    <w:lsdException w:name="Colorful List Accent 4" w:semiHidden="0" w:uiPriority="72" w:unhideWhenUsed="0"/>
-    <w:lsdException w:name="Colorful Grid Accent 4" w:semiHidden="0" w:uiPriority="73" w:unhideWhenUsed="0"/>
-    <w:lsdException w:name="Light Shading Accent 5" w:semiHidden="0" w:uiPriority="60" w:unhideWhenUsed="0"/>
-    <w:lsdException w:name="Light List Accent 5" w:semiHidden="0" w:uiPriority="61" w:unhideWhenUsed="0"/>
-    <w:lsdException w:name="Light Grid Accent 5" w:semiHidden="0" w:uiPriority="62" w:unhideWhenUsed="0"/>
-    <w:lsdException w:name="Medium Shading 1 Accent 5" w:semiHidden="0" w:uiPriority="63" w:unhideWhenUsed="0"/>
-    <w:lsdException w:name="Medium Shading 2 Accent 5" w:semiHidden="0" w:uiPriority="64" w:unhideWhenUsed="0"/>
-    <w:lsdException w:name="Medium List 1 Accent 5" w:semiHidden="0" w:uiPriority="65" w:unhideWhenUsed="0"/>
-    <w:lsdException w:name="Medium List 2 Accent 5" w:semiHidden="0" w:uiPriority="66" w:unhideWhenUsed="0"/>
-    <w:lsdException w:name="Medium Grid 1 Accent 5" w:semiHidden="0" w:uiPriority="67" w:unhideWhenUsed="0"/>
-    <w:lsdException w:name="Medium Grid 2 Accent 5" w:semiHidden="0" w:uiPriority="68" w:unhideWhenUsed="0"/>
-    <w:lsdException w:name="Medium Grid 3 Accent 5" w:semiHidden="0" w:uiPriority="69" w:unhideWhenUsed="0"/>
-    <w:lsdException w:name="Dark List Accent 5" w:semiHidden="0" w:uiPriority="70" w:unhideWhenUsed="0"/>
-    <w:lsdException w:name="Colorful Shading Accent 5" w:semiHidden="0" w:uiPriority="71" w:unhideWhenUsed="0"/>
-    <w:lsdException w:name="Colorful List Accent 5" w:semiHidden="0" w:uiPriority="72" w:unhideWhenUsed="0"/>
-    <w:lsdException w:name="Colorful Grid Accent 5" w:semiHidden="0" w:uiPriority="73" w:unhideWhenUsed="0"/>
-    <w:lsdException w:name="Light Shading Accent 6" w:semiHidden="0" w:uiPriority="60" w:unhideWhenUsed="0"/>
-    <w:lsdException w:name="Light List Accent 6" w:semiHidden="0" w:uiPriority="61" w:unhideWhenUsed="0"/>
-    <w:lsdException w:name="Light Grid Accent 6" w:semiHidden="0" w:uiPriority="62" w:unhideWhenUsed="0"/>
-    <w:lsdException w:name="Medium Shading 1 Accent 6" w:semiHidden="0" w:uiPriority="63" w:unhideWhenUsed="0"/>
-    <w:lsdException w:name="Medium Shading 2 Accent 6" w:semiHidden="0" w:uiPriority="64" w:unhideWhenUsed="0"/>
-    <w:lsdException w:name="Medium List 1 Accent 6" w:semiHidden="0" w:uiPriority="65" w:unhideWhenUsed="0"/>
-    <w:lsdException w:name="Medium List 2 Accent 6" w:semiHidden="0" w:uiPriority="66" w:unhideWhenUsed="0"/>
-    <w:lsdException w:name="Medium Grid 1 Accent 6" w:semiHidden="0" w:uiPriority="67" w:unhideWhenUsed="0"/>
-    <w:lsdException w:name="Medium Grid 2 Accent 6" w:semiHidden="0" w:uiPriority="68" w:unhideWhenUsed="0"/>
-    <w:lsdException w:name="Medium Grid 3 Accent 6" w:semiHidden="0" w:uiPriority="69" w:unhideWhenUsed="0"/>
-    <w:lsdException w:name="Dark List Accent 6" w:semiHidden="0" w:uiPriority="70" w:unhideWhenUsed="0"/>
-    <w:lsdException w:name="Colorful Shading Accent 6" w:semiHidden="0" w:uiPriority="71" w:unhideWhenUsed="0"/>
-    <w:lsdException w:name="Colorful List Accent 6" w:semiHidden="0" w:uiPriority="72" w:unhideWhenUsed="0"/>
-    <w:lsdException w:name="Colorful Grid Accent 6" w:semiHidden="0" w:uiPriority="73" w:unhideWhenUsed="0"/>
-    <w:lsdException w:name="Subtle Emphasis" w:semiHidden="0" w:uiPriority="19" w:unhideWhenUsed="0" w:qFormat="1"/>
-    <w:lsdException w:name="Intense Emphasis" w:semiHidden="0" w:uiPriority="21" w:unhideWhenUsed="0" w:qFormat="1"/>
-    <w:lsdException w:name="Subtle Reference" w:semiHidden="0" w:uiPriority="31" w:unhideWhenUsed="0" w:qFormat="1"/>
-    <w:lsdException w:name="Intense Reference" w:semiHidden="0" w:uiPriority="32" w:unhideWhenUsed="0" w:qFormat="1"/>
-    <w:lsdException w:name="Book Title" w:semiHidden="0" w:uiPriority="33" w:unhideWhenUsed="0" w:qFormat="1"/>
-    <w:lsdException w:name="Bibliography" w:uiPriority="37"/>
-    <w:lsdException w:name="TOC Heading" w:uiPriority="39" w:qFormat="1"/>
+  <w:latentStyles w:defLockedState="0" w:defUIPriority="99" w:defSemiHidden="0" w:defUnhideWhenUsed="0" w:defQFormat="0" w:count="375">
+    <w:lsdException w:name="Normal" w:uiPriority="0" w:qFormat="1"/>
+    <w:lsdException w:name="heading 1" w:uiPriority="9" w:qFormat="1"/>
+    <w:lsdException w:name="heading 2" w:semiHidden="1" w:uiPriority="9" w:unhideWhenUsed="1" w:qFormat="1"/>
+    <w:lsdException w:name="heading 3" w:semiHidden="1" w:uiPriority="9" w:unhideWhenUsed="1" w:qFormat="1"/>
+    <w:lsdException w:name="heading 4" w:semiHidden="1" w:uiPriority="9" w:unhideWhenUsed="1" w:qFormat="1"/>
+    <w:lsdException w:name="heading 5" w:semiHidden="1" w:uiPriority="9" w:unhideWhenUsed="1" w:qFormat="1"/>
+    <w:lsdException w:name="heading 6" w:semiHidden="1" w:uiPriority="9" w:unhideWhenUsed="1" w:qFormat="1"/>
+    <w:lsdException w:name="heading 7" w:semiHidden="1" w:uiPriority="9" w:unhideWhenUsed="1" w:qFormat="1"/>
+    <w:lsdException w:name="heading 8" w:semiHidden="1" w:uiPriority="9" w:unhideWhenUsed="1" w:qFormat="1"/>
+    <w:lsdException w:name="heading 9" w:semiHidden="1" w:uiPriority="9" w:unhideWhenUsed="1" w:qFormat="1"/>
+    <w:lsdException w:name="index 1" w:semiHidden="1" w:unhideWhenUsed="1"/>
+    <w:lsdException w:name="index 2" w:semiHidden="1" w:unhideWhenUsed="1"/>
+    <w:lsdException w:name="index 3" w:semiHidden="1" w:unhideWhenUsed="1"/>
+    <w:lsdException w:name="index 4" w:semiHidden="1" w:unhideWhenUsed="1"/>
+    <w:lsdException w:name="index 5" w:semiHidden="1" w:unhideWhenUsed="1"/>
+    <w:lsdException w:name="index 6" w:semiHidden="1" w:unhideWhenUsed="1"/>
+    <w:lsdException w:name="index 7" w:semiHidden="1" w:unhideWhenUsed="1"/>
+    <w:lsdException w:name="index 8" w:semiHidden="1" w:unhideWhenUsed="1"/>
+    <w:lsdException w:name="index 9" w:semiHidden="1" w:unhideWhenUsed="1"/>
+    <w:lsdException w:name="toc 1" w:semiHidden="1" w:uiPriority="39" w:unhideWhenUsed="1"/>
+    <w:lsdException w:name="toc 2" w:semiHidden="1" w:uiPriority="39" w:unhideWhenUsed="1"/>
+    <w:lsdException w:name="toc 3" w:semiHidden="1" w:uiPriority="39" w:unhideWhenUsed="1"/>
+    <w:lsdException w:name="toc 4" w:semiHidden="1" w:uiPriority="39" w:unhideWhenUsed="1"/>
+    <w:lsdException w:name="toc 5" w:semiHidden="1" w:uiPriority="39" w:unhideWhenUsed="1"/>
+    <w:lsdException w:name="toc 6" w:semiHidden="1" w:uiPriority="39" w:unhideWhenUsed="1"/>
+    <w:lsdException w:name="toc 7" w:semiHidden="1" w:uiPriority="39" w:unhideWhenUsed="1"/>
+    <w:lsdException w:name="toc 8" w:semiHidden="1" w:uiPriority="39" w:unhideWhenUsed="1"/>
+    <w:lsdException w:name="toc 9" w:semiHidden="1" w:uiPriority="39" w:unhideWhenUsed="1"/>
+    <w:lsdException w:name="Normal Indent" w:semiHidden="1" w:unhideWhenUsed="1"/>
+    <w:lsdException w:name="footnote text" w:semiHidden="1" w:unhideWhenUsed="1"/>
+    <w:lsdException w:name="annotation text" w:semiHidden="1" w:unhideWhenUsed="1"/>
+    <w:lsdException w:name="header" w:semiHidden="1" w:unhideWhenUsed="1"/>
+    <w:lsdException w:name="footer" w:semiHidden="1" w:unhideWhenUsed="1"/>
+    <w:lsdException w:name="index heading" w:semiHidden="1" w:unhideWhenUsed="1"/>
+    <w:lsdException w:name="caption" w:semiHidden="1" w:uiPriority="35" w:unhideWhenUsed="1" w:qFormat="1"/>
+    <w:lsdException w:name="table of figures" w:semiHidden="1" w:unhideWhenUsed="1"/>
+    <w:lsdException w:name="envelope address" w:semiHidden="1" w:unhideWhenUsed="1"/>
+    <w:lsdException w:name="envelope return" w:semiHidden="1" w:unhideWhenUsed="1"/>
+    <w:lsdException w:name="footnote reference" w:semiHidden="1" w:unhideWhenUsed="1"/>
+    <w:lsdException w:name="annotation reference" w:semiHidden="1" w:unhideWhenUsed="1"/>
+    <w:lsdException w:name="line number" w:semiHidden="1" w:unhideWhenUsed="1"/>
+    <w:lsdException w:name="page number" w:semiHidden="1" w:unhideWhenUsed="1"/>
+    <w:lsdException w:name="endnote reference" w:semiHidden="1" w:unhideWhenUsed="1"/>
+    <w:lsdException w:name="endnote text" w:semiHidden="1" w:unhideWhenUsed="1"/>
+    <w:lsdException w:name="table of authorities" w:semiHidden="1" w:unhideWhenUsed="1"/>
+    <w:lsdException w:name="macro" w:semiHidden="1" w:unhideWhenUsed="1"/>
+    <w:lsdException w:name="toa heading" w:semiHidden="1" w:unhideWhenUsed="1"/>
+    <w:lsdException w:name="List" w:semiHidden="1" w:unhideWhenUsed="1"/>
+    <w:lsdException w:name="List Bullet" w:semiHidden="1" w:unhideWhenUsed="1"/>
+    <w:lsdException w:name="List Number" w:semiHidden="1" w:unhideWhenUsed="1"/>
+    <w:lsdException w:name="List 2" w:semiHidden="1" w:unhideWhenUsed="1"/>
+    <w:lsdException w:name="List 3" w:semiHidden="1" w:unhideWhenUsed="1"/>
+    <w:lsdException w:name="List 4" w:semiHidden="1" w:unhideWhenUsed="1"/>
+    <w:lsdException w:name="List 5" w:semiHidden="1" w:unhideWhenUsed="1"/>
+    <w:lsdException w:name="List Bullet 2" w:semiHidden="1" w:unhideWhenUsed="1"/>
+    <w:lsdException w:name="List Bullet 3" w:semiHidden="1" w:unhideWhenUsed="1"/>
+    <w:lsdException w:name="List Bullet 4" w:semiHidden="1" w:unhideWhenUsed="1"/>
+    <w:lsdException w:name="List Bullet 5" w:semiHidden="1" w:unhideWhenUsed="1"/>
+    <w:lsdException w:name="List Number 2" w:semiHidden="1" w:unhideWhenUsed="1"/>
+    <w:lsdException w:name="List Number 3" w:semiHidden="1" w:unhideWhenUsed="1"/>
+    <w:lsdException w:name="List Number 4" w:semiHidden="1" w:unhideWhenUsed="1"/>
+    <w:lsdException w:name="List Number 5" w:semiHidden="1" w:unhideWhenUsed="1"/>
+    <w:lsdException w:name="Title" w:uiPriority="10" w:qFormat="1"/>
+    <w:lsdException w:name="Closing" w:semiHidden="1" w:unhideWhenUsed="1"/>
+    <w:lsdException w:name="Signature" w:semiHidden="1" w:unhideWhenUsed="1"/>
+    <w:lsdException w:name="Default Paragraph Font" w:semiHidden="1" w:uiPriority="1" w:unhideWhenUsed="1"/>
+    <w:lsdException w:name="Body Text" w:semiHidden="1" w:unhideWhenUsed="1"/>
+    <w:lsdException w:name="Body Text Indent" w:semiHidden="1" w:unhideWhenUsed="1"/>
+    <w:lsdException w:name="List Continue" w:semiHidden="1" w:unhideWhenUsed="1"/>
+    <w:lsdException w:name="List Continue 2" w:semiHidden="1" w:unhideWhenUsed="1"/>
+    <w:lsdException w:name="List Continue 3" w:semiHidden="1" w:unhideWhenUsed="1"/>
+    <w:lsdException w:name="List Continue 4" w:semiHidden="1" w:unhideWhenUsed="1"/>
+    <w:lsdException w:name="List Continue 5" w:semiHidden="1" w:unhideWhenUsed="1"/>
+    <w:lsdException w:name="Message Header" w:semiHidden="1" w:unhideWhenUsed="1"/>
+    <w:lsdException w:name="Subtitle" w:uiPriority="11" w:qFormat="1"/>
+    <w:lsdException w:name="Salutation" w:semiHidden="1" w:unhideWhenUsed="1"/>
+    <w:lsdException w:name="Date" w:semiHidden="1" w:unhideWhenUsed="1"/>
+    <w:lsdException w:name="Body Text First Indent" w:semiHidden="1" w:unhideWhenUsed="1"/>
+    <w:lsdException w:name="Body Text First Indent 2" w:semiHidden="1" w:unhideWhenUsed="1"/>
+    <w:lsdException w:name="Note Heading" w:semiHidden="1" w:unhideWhenUsed="1"/>
+    <w:lsdException w:name="Body Text 2" w:semiHidden="1" w:unhideWhenUsed="1"/>
+    <w:lsdException w:name="Body Text 3" w:semiHidden="1" w:unhideWhenUsed="1"/>
+    <w:lsdException w:name="Body Text Indent 2" w:semiHidden="1" w:unhideWhenUsed="1"/>
+    <w:lsdException w:name="Body Text Indent 3" w:semiHidden="1" w:unhideWhenUsed="1"/>
+    <w:lsdException w:name="Block Text" w:semiHidden="1" w:unhideWhenUsed="1"/>
+    <w:lsdException w:name="Hyperlink" w:semiHidden="1" w:unhideWhenUsed="1"/>
+    <w:lsdException w:name="FollowedHyperlink" w:semiHidden="1" w:unhideWhenUsed="1"/>
+    <w:lsdException w:name="Strong" w:uiPriority="22" w:qFormat="1"/>
+    <w:lsdException w:name="Emphasis" w:uiPriority="20" w:qFormat="1"/>
+    <w:lsdException w:name="Document Map" w:semiHidden="1" w:unhideWhenUsed="1"/>
+    <w:lsdException w:name="Plain Text" w:semiHidden="1" w:unhideWhenUsed="1"/>
+    <w:lsdException w:name="E-mail Signature" w:semiHidden="1" w:unhideWhenUsed="1"/>
+    <w:lsdException w:name="HTML Top of Form" w:semiHidden="1" w:unhideWhenUsed="1"/>
+    <w:lsdException w:name="HTML Bottom of Form" w:semiHidden="1" w:unhideWhenUsed="1"/>
+    <w:lsdException w:name="Normal (Web)" w:semiHidden="1" w:unhideWhenUsed="1"/>
+    <w:lsdException w:name="HTML Acronym" w:semiHidden="1" w:unhideWhenUsed="1"/>
+    <w:lsdException w:name="HTML Address" w:semiHidden="1" w:unhideWhenUsed="1"/>
+    <w:lsdException w:name="HTML Cite" w:semiHidden="1" w:unhideWhenUsed="1"/>
+    <w:lsdException w:name="HTML Code" w:semiHidden="1" w:unhideWhenUsed="1"/>
+    <w:lsdException w:name="HTML Definition" w:semiHidden="1" w:unhideWhenUsed="1"/>
+    <w:lsdException w:name="HTML Keyboard" w:semiHidden="1" w:unhideWhenUsed="1"/>
+    <w:lsdException w:name="HTML Preformatted" w:semiHidden="1" w:unhideWhenUsed="1"/>
+    <w:lsdException w:name="HTML Sample" w:semiHidden="1" w:unhideWhenUsed="1"/>
+    <w:lsdException w:name="HTML Typewriter" w:semiHidden="1" w:unhideWhenUsed="1"/>
+    <w:lsdException w:name="HTML Variable" w:semiHidden="1" w:unhideWhenUsed="1"/>
+    <w:lsdException w:name="Normal Table" w:semiHidden="1" w:unhideWhenUsed="1"/>
+    <w:lsdException w:name="annotation subject" w:semiHidden="1" w:unhideWhenUsed="1"/>
+    <w:lsdException w:name="No List" w:semiHidden="1" w:unhideWhenUsed="1"/>
+    <w:lsdException w:name="Outline List 1" w:semiHidden="1" w:unhideWhenUsed="1"/>
+    <w:lsdException w:name="Outline List 2" w:semiHidden="1" w:unhideWhenUsed="1"/>
+    <w:lsdException w:name="Outline List 3" w:semiHidden="1" w:unhideWhenUsed="1"/>
+    <w:lsdException w:name="Table Simple 1" w:semiHidden="1" w:unhideWhenUsed="1"/>
+    <w:lsdException w:name="Table Simple 2" w:semiHidden="1" w:unhideWhenUsed="1"/>
+    <w:lsdException w:name="Table Simple 3" w:semiHidden="1" w:unhideWhenUsed="1"/>
+    <w:lsdException w:name="Table Classic 1" w:semiHidden="1" w:unhideWhenUsed="1"/>
+    <w:lsdException w:name="Table Classic 2" w:semiHidden="1" w:unhideWhenUsed="1"/>
+    <w:lsdException w:name="Table Classic 3" w:semiHidden="1" w:unhideWhenUsed="1"/>
+    <w:lsdException w:name="Table Classic 4" w:semiHidden="1" w:unhideWhenUsed="1"/>
+    <w:lsdException w:name="Table Colorful 1" w:semiHidden="1" w:unhideWhenUsed="1"/>
+    <w:lsdException w:name="Table Colorful 2" w:semiHidden="1" w:unhideWhenUsed="1"/>
+    <w:lsdException w:name="Table Colorful 3" w:semiHidden="1" w:unhideWhenUsed="1"/>
+    <w:lsdException w:name="Table Columns 1" w:semiHidden="1" w:unhideWhenUsed="1"/>
+    <w:lsdException w:name="Table Columns 2" w:semiHidden="1" w:unhideWhenUsed="1"/>
+    <w:lsdException w:name="Table Columns 3" w:semiHidden="1" w:unhideWhenUsed="1"/>
+    <w:lsdException w:name="Table Columns 4" w:semiHidden="1" w:unhideWhenUsed="1"/>
+    <w:lsdException w:name="Table Columns 5" w:semiHidden="1" w:unhideWhenUsed="1"/>
+    <w:lsdException w:name="Table Grid 1" w:semiHidden="1" w:unhideWhenUsed="1"/>
+    <w:lsdException w:name="Table Grid 2" w:semiHidden="1" w:unhideWhenUsed="1"/>
+    <w:lsdException w:name="Table Grid 3" w:semiHidden="1" w:unhideWhenUsed="1"/>
+    <w:lsdException w:name="Table Grid 4" w:semiHidden="1" w:unhideWhenUsed="1"/>
+    <w:lsdException w:name="Table Grid 5" w:semiHidden="1" w:unhideWhenUsed="1"/>
+    <w:lsdException w:name="Table Grid 6" w:semiHidden="1" w:unhideWhenUsed="1"/>
+    <w:lsdException w:name="Table Grid 7" w:semiHidden="1" w:unhideWhenUsed="1"/>
+    <w:lsdException w:name="Table Grid 8" w:semiHidden="1" w:unhideWhenUsed="1"/>
+    <w:lsdException w:name="Table List 1" w:semiHidden="1" w:unhideWhenUsed="1"/>
+    <w:lsdException w:name="Table List 2" w:semiHidden="1" w:unhideWhenUsed="1"/>
+    <w:lsdException w:name="Table List 3" w:semiHidden="1" w:unhideWhenUsed="1"/>
+    <w:lsdException w:name="Table List 4" w:semiHidden="1" w:unhideWhenUsed="1"/>
+    <w:lsdException w:name="Table List 5" w:semiHidden="1" w:unhideWhenUsed="1"/>
+    <w:lsdException w:name="Table List 6" w:semiHidden="1" w:unhideWhenUsed="1"/>
+    <w:lsdException w:name="Table List 7" w:semiHidden="1" w:unhideWhenUsed="1"/>
+    <w:lsdException w:name="Table List 8" w:semiHidden="1" w:unhideWhenUsed="1"/>
+    <w:lsdException w:name="Table 3D effects 1" w:semiHidden="1" w:unhideWhenUsed="1"/>
+    <w:lsdException w:name="Table 3D effects 2" w:semiHidden="1" w:unhideWhenUsed="1"/>
+    <w:lsdException w:name="Table 3D effects 3" w:semiHidden="1" w:unhideWhenUsed="1"/>
+    <w:lsdException w:name="Table Contemporary" w:semiHidden="1" w:unhideWhenUsed="1"/>
+    <w:lsdException w:name="Table Elegant" w:semiHidden="1" w:unhideWhenUsed="1"/>
+    <w:lsdException w:name="Table Professional" w:semiHidden="1" w:unhideWhenUsed="1"/>
+    <w:lsdException w:name="Table Subtle 1" w:semiHidden="1" w:unhideWhenUsed="1"/>
+    <w:lsdException w:name="Table Subtle 2" w:semiHidden="1" w:unhideWhenUsed="1"/>
+    <w:lsdException w:name="Table Web 1" w:semiHidden="1" w:unhideWhenUsed="1"/>
+    <w:lsdException w:name="Table Web 2" w:semiHidden="1" w:unhideWhenUsed="1"/>
+    <w:lsdException w:name="Table Web 3" w:semiHidden="1" w:unhideWhenUsed="1"/>
+    <w:lsdException w:name="Balloon Text" w:semiHidden="1" w:unhideWhenUsed="1"/>
+    <w:lsdException w:name="Table Grid" w:semiHidden="1" w:uiPriority="59" w:unhideWhenUsed="1"/>
+    <w:lsdException w:name="Table Theme" w:semiHidden="1" w:unhideWhenUsed="1"/>
+    <w:lsdException w:name="Placeholder Text" w:semiHidden="1"/>
+    <w:lsdException w:name="No Spacing" w:uiPriority="1" w:qFormat="1"/>
+    <w:lsdException w:name="Light Shading" w:uiPriority="60"/>
+    <w:lsdException w:name="Light List" w:uiPriority="61"/>
+    <w:lsdException w:name="Light Grid" w:uiPriority="62"/>
+    <w:lsdException w:name="Medium Shading 1" w:uiPriority="63"/>
+    <w:lsdException w:name="Medium Shading 2" w:uiPriority="64"/>
+    <w:lsdException w:name="Medium List 1" w:uiPriority="65"/>
+    <w:lsdException w:name="Medium List 2" w:uiPriority="66"/>
+    <w:lsdException w:name="Medium Grid 1" w:uiPriority="67"/>
+    <w:lsdException w:name="Medium Grid 2" w:uiPriority="68"/>
+    <w:lsdException w:name="Medium Grid 3" w:uiPriority="69"/>
+    <w:lsdException w:name="Dark List" w:uiPriority="70"/>
+    <w:lsdException w:name="Colorful Shading" w:uiPriority="71"/>
+    <w:lsdException w:name="Colorful List" w:uiPriority="72"/>
+    <w:lsdException w:name="Colorful Grid" w:uiPriority="73"/>
+    <w:lsdException w:name="Light Shading Accent 1" w:uiPriority="60"/>
+    <w:lsdException w:name="Light List Accent 1" w:uiPriority="61"/>
+    <w:lsdException w:name="Light Grid Accent 1" w:uiPriority="62"/>
+    <w:lsdException w:name="Medium Shading 1 Accent 1" w:uiPriority="63"/>
+    <w:lsdException w:name="Medium Shading 2 Accent 1" w:uiPriority="64"/>
+    <w:lsdException w:name="Medium List 1 Accent 1" w:uiPriority="65"/>
+    <w:lsdException w:name="Revision" w:semiHidden="1"/>
+    <w:lsdException w:name="List Paragraph" w:uiPriority="34" w:qFormat="1"/>
+    <w:lsdException w:name="Quote" w:uiPriority="29" w:qFormat="1"/>
+    <w:lsdException w:name="Intense Quote" w:uiPriority="30" w:qFormat="1"/>
+    <w:lsdException w:name="Medium List 2 Accent 1" w:uiPriority="66"/>
+    <w:lsdException w:name="Medium Grid 1 Accent 1" w:uiPriority="67"/>
+    <w:lsdException w:name="Medium Grid 2 Accent 1" w:uiPriority="68"/>
+    <w:lsdException w:name="Medium Grid 3 Accent 1" w:uiPriority="69"/>
+    <w:lsdException w:name="Dark List Accent 1" w:uiPriority="70"/>
+    <w:lsdException w:name="Colorful Shading Accent 1" w:uiPriority="71"/>
+    <w:lsdException w:name="Colorful List Accent 1" w:uiPriority="72"/>
+    <w:lsdException w:name="Colorful Grid Accent 1" w:uiPriority="73"/>
+    <w:lsdException w:name="Light Shading Accent 2" w:uiPriority="60"/>
+    <w:lsdException w:name="Light List Accent 2" w:uiPriority="61"/>
+    <w:lsdException w:name="Light Grid Accent 2" w:uiPriority="62"/>
+    <w:lsdException w:name="Medium Shading 1 Accent 2" w:uiPriority="63"/>
+    <w:lsdException w:name="Medium Shading 2 Accent 2" w:uiPriority="64"/>
+    <w:lsdException w:name="Medium List 1 Accent 2" w:uiPriority="65"/>
+    <w:lsdException w:name="Medium List 2 Accent 2" w:uiPriority="66"/>
+    <w:lsdException w:name="Medium Grid 1 Accent 2" w:uiPriority="67"/>
+    <w:lsdException w:name="Medium Grid 2 Accent 2" w:uiPriority="68"/>
+    <w:lsdException w:name="Medium Grid 3 Accent 2" w:uiPriority="69"/>
+    <w:lsdException w:name="Dark List Accent 2" w:uiPriority="70"/>
+    <w:lsdException w:name="Colorful Shading Accent 2" w:uiPriority="71"/>
+    <w:lsdException w:name="Colorful List Accent 2" w:uiPriority="72"/>
+    <w:lsdException w:name="Colorful Grid Accent 2" w:uiPriority="73"/>
+    <w:lsdException w:name="Light Shading Accent 3" w:uiPriority="60"/>
+    <w:lsdException w:name="Light List Accent 3" w:uiPriority="61"/>
+    <w:lsdException w:name="Light Grid Accent 3" w:uiPriority="62"/>
+    <w:lsdException w:name="Medium Shading 1 Accent 3" w:uiPriority="63"/>
+    <w:lsdException w:name="Medium Shading 2 Accent 3" w:uiPriority="64"/>
+    <w:lsdException w:name="Medium List 1 Accent 3" w:uiPriority="65"/>
+    <w:lsdException w:name="Medium List 2 Accent 3" w:uiPriority="66"/>
+    <w:lsdException w:name="Medium Grid 1 Accent 3" w:uiPriority="67"/>
+    <w:lsdException w:name="Medium Grid 2 Accent 3" w:uiPriority="68"/>
+    <w:lsdException w:name="Medium Grid 3 Accent 3" w:uiPriority="69"/>
+    <w:lsdException w:name="Dark List Accent 3" w:uiPriority="70"/>
+    <w:lsdException w:name="Colorful Shading Accent 3" w:uiPriority="71"/>
+    <w:lsdException w:name="Colorful List Accent 3" w:uiPriority="72"/>
+    <w:lsdException w:name="Colorful Grid Accent 3" w:uiPriority="73"/>
+    <w:lsdException w:name="Light Shading Accent 4" w:uiPriority="60"/>
+    <w:lsdException w:name="Light List Accent 4" w:uiPriority="61"/>
+    <w:lsdException w:name="Light Grid Accent 4" w:uiPriority="62"/>
+    <w:lsdException w:name="Medium Shading 1 Accent 4" w:uiPriority="63"/>
+    <w:lsdException w:name="Medium Shading 2 Accent 4" w:uiPriority="64"/>
+    <w:lsdException w:name="Medium List 1 Accent 4" w:uiPriority="65"/>
+    <w:lsdException w:name="Medium List 2 Accent 4" w:uiPriority="66"/>
+    <w:lsdException w:name="Medium Grid 1 Accent 4" w:uiPriority="67"/>
+    <w:lsdException w:name="Medium Grid 2 Accent 4" w:uiPriority="68"/>
+    <w:lsdException w:name="Medium Grid 3 Accent 4" w:uiPriority="69"/>
+    <w:lsdException w:name="Dark List Accent 4" w:uiPriority="70"/>
+    <w:lsdException w:name="Colorful Shading Accent 4" w:uiPriority="71"/>
+    <w:lsdException w:name="Colorful List Accent 4" w:uiPriority="72"/>
+    <w:lsdException w:name="Colorful Grid Accent 4" w:uiPriority="73"/>
+    <w:lsdException w:name="Light Shading Accent 5" w:uiPriority="60"/>
+    <w:lsdException w:name="Light List Accent 5" w:uiPriority="61"/>
+    <w:lsdException w:name="Light Grid Accent 5" w:uiPriority="62"/>
+    <w:lsdException w:name="Medium Shading 1 Accent 5" w:uiPriority="63"/>
+    <w:lsdException w:name="Medium Shading 2 Accent 5" w:uiPriority="64"/>
+    <w:lsdException w:name="Medium List 1 Accent 5" w:uiPriority="65"/>
+    <w:lsdException w:name="Medium List 2 Accent 5" w:uiPriority="66"/>
+    <w:lsdException w:name="Medium Grid 1 Accent 5" w:uiPriority="67"/>
+    <w:lsdException w:name="Medium Grid 2 Accent 5" w:uiPriority="68"/>
+    <w:lsdException w:name="Medium Grid 3 Accent 5" w:uiPriority="69"/>
+    <w:lsdException w:name="Dark List Accent 5" w:uiPriority="70"/>
+    <w:lsdException w:name="Colorful Shading Accent 5" w:uiPriority="71"/>
+    <w:lsdException w:name="Colorful List Accent 5" w:uiPriority="72"/>
+    <w:lsdException w:name="Colorful Grid Accent 5" w:uiPriority="73"/>
+    <w:lsdException w:name="Light Shading Accent 6" w:uiPriority="60"/>
+    <w:lsdException w:name="Light List Accent 6" w:uiPriority="61"/>
+    <w:lsdException w:name="Light Grid Accent 6" w:uiPriority="62"/>
+    <w:lsdException w:name="Medium Shading 1 Accent 6" w:uiPriority="63"/>
+    <w:lsdException w:name="Medium Shading 2 Accent 6" w:uiPriority="64"/>
+    <w:lsdException w:name="Medium List 1 Accent 6" w:uiPriority="65"/>
+    <w:lsdException w:name="Medium List 2 Accent 6" w:uiPriority="66"/>
+    <w:lsdException w:name="Medium Grid 1 Accent 6" w:uiPriority="67"/>
+    <w:lsdException w:name="Medium Grid 2 Accent 6" w:uiPriority="68"/>
+    <w:lsdException w:name="Medium Grid 3 Accent 6" w:uiPriority="69"/>
+    <w:lsdException w:name="Dark List Accent 6" w:uiPriority="70"/>
+    <w:lsdException w:name="Colorful Shading Accent 6" w:uiPriority="71"/>
+    <w:lsdException w:name="Colorful List Accent 6" w:uiPriority="72"/>
+    <w:lsdException w:name="Colorful Grid Accent 6" w:uiPriority="73"/>
+    <w:lsdException w:name="Subtle Emphasis" w:uiPriority="19" w:qFormat="1"/>
+    <w:lsdException w:name="Intense Emphasis" w:uiPriority="21" w:qFormat="1"/>
+    <w:lsdException w:name="Subtle Reference" w:uiPriority="31" w:qFormat="1"/>
+    <w:lsdException w:name="Intense Reference" w:uiPriority="32" w:qFormat="1"/>
+    <w:lsdException w:name="Book Title" w:uiPriority="33" w:qFormat="1"/>
+    <w:lsdException w:name="Bibliography" w:semiHidden="1" w:uiPriority="37" w:unhideWhenUsed="1"/>
+    <w:lsdException w:name="TOC Heading" w:semiHidden="1" w:uiPriority="39" w:unhideWhenUsed="1" w:qFormat="1"/>
+    <w:lsdException w:name="Plain Table 1" w:uiPriority="41"/>
+    <w:lsdException w:name="Plain Table 2" w:uiPriority="42"/>
+    <w:lsdException w:name="Plain Table 3" w:uiPriority="43"/>
+    <w:lsdException w:name="Plain Table 4" w:uiPriority="44"/>
+    <w:lsdException w:name="Plain Table 5" w:uiPriority="45"/>
+    <w:lsdException w:name="Grid Table Light" w:uiPriority="40"/>
+    <w:lsdException w:name="Grid Table 1 Light" w:uiPriority="46"/>
+    <w:lsdException w:name="Grid Table 2" w:uiPriority="47"/>
+    <w:lsdException w:name="Grid Table 3" w:uiPriority="48"/>
+    <w:lsdException w:name="Grid Table 4" w:uiPriority="49"/>
+    <w:lsdException w:name="Grid Table 5 Dark" w:uiPriority="50"/>
+    <w:lsdException w:name="Grid Table 6 Colorful" w:uiPriority="51"/>
+    <w:lsdException w:name="Grid Table 7 Colorful" w:uiPriority="52"/>
+    <w:lsdException w:name="Grid Table 1 Light Accent 1" w:uiPriority="46"/>
+    <w:lsdException w:name="Grid Table 2 Accent 1" w:uiPriority="47"/>
+    <w:lsdException w:name="Grid Table 3 Accent 1" w:uiPriority="48"/>
+    <w:lsdException w:name="Grid Table 4 Accent 1" w:uiPriority="49"/>
+    <w:lsdException w:name="Grid Table 5 Dark Accent 1" w:uiPriority="50"/>
+    <w:lsdException w:name="Grid Table 6 Colorful Accent 1" w:uiPriority="51"/>
+    <w:lsdException w:name="Grid Table 7 Colorful Accent 1" w:uiPriority="52"/>
+    <w:lsdException w:name="Grid Table 1 Light Accent 2" w:uiPriority="46"/>
+    <w:lsdException w:name="Grid Table 2 Accent 2" w:uiPriority="47"/>
+    <w:lsdException w:name="Grid Table 3 Accent 2" w:uiPriority="48"/>
+    <w:lsdException w:name="Grid Table 4 Accent 2" w:uiPriority="49"/>
+    <w:lsdException w:name="Grid Table 5 Dark Accent 2" w:uiPriority="50"/>
+    <w:lsdException w:name="Grid Table 6 Colorful Accent 2" w:uiPriority="51"/>
+    <w:lsdException w:name="Grid Table 7 Colorful Accent 2" w:uiPriority="52"/>
+    <w:lsdException w:name="Grid Table 1 Light Accent 3" w:uiPriority="46"/>
+    <w:lsdException w:name="Grid Table 2 Accent 3" w:uiPriority="47"/>
+    <w:lsdException w:name="Grid Table 3 Accent 3" w:uiPriority="48"/>
+    <w:lsdException w:name="Grid Table 4 Accent 3" w:uiPriority="49"/>
+    <w:lsdException w:name="Grid Table 5 Dark Accent 3" w:uiPriority="50"/>
+    <w:lsdException w:name="Grid Table 6 Colorful Accent 3" w:uiPriority="51"/>
+    <w:lsdException w:name="Grid Table 7 Colorful Accent 3" w:uiPriority="52"/>
+    <w:lsdException w:name="Grid Table 1 Light Accent 4" w:uiPriority="46"/>
+    <w:lsdException w:name="Grid Table 2 Accent 4" w:uiPriority="47"/>
+    <w:lsdException w:name="Grid Table 3 Accent 4" w:uiPriority="48"/>
+    <w:lsdException w:name="Grid Table 4 Accent 4" w:uiPriority="49"/>
+    <w:lsdException w:name="Grid Table 5 Dark Accent 4" w:uiPriority="50"/>
+    <w:lsdException w:name="Grid Table 6 Colorful Accent 4" w:uiPriority="51"/>
+    <w:lsdException w:name="Grid Table 7 Colorful Accent 4" w:uiPriority="52"/>
+    <w:lsdException w:name="Grid Table 1 Light Accent 5" w:uiPriority="46"/>
+    <w:lsdException w:name="Grid Table 2 Accent 5" w:uiPriority="47"/>
+    <w:lsdException w:name="Grid Table 3 Accent 5" w:uiPriority="48"/>
+    <w:lsdException w:name="Grid Table 4 Accent 5" w:uiPriority="49"/>
+    <w:lsdException w:name="Grid Table 5 Dark Accent 5" w:uiPriority="50"/>
+    <w:lsdException w:name="Grid Table 6 Colorful Accent 5" w:uiPriority="51"/>
+    <w:lsdException w:name="Grid Table 7 Colorful Accent 5" w:uiPriority="52"/>
+    <w:lsdException w:name="Grid Table 1 Light Accent 6" w:uiPriority="46"/>
+    <w:lsdException w:name="Grid Table 2 Accent 6" w:uiPriority="47"/>
+    <w:lsdException w:name="Grid Table 3 Accent 6" w:uiPriority="48"/>
+    <w:lsdException w:name="Grid Table 4 Accent 6" w:uiPriority="49"/>
+    <w:lsdException w:name="Grid Table 5 Dark Accent 6" w:uiPriority="50"/>
+    <w:lsdException w:name="Grid Table 6 Colorful Accent 6" w:uiPriority="51"/>
+    <w:lsdException w:name="Grid Table 7 Colorful Accent 6" w:uiPriority="52"/>
+    <w:lsdException w:name="List Table 1 Light" w:uiPriority="46"/>
+    <w:lsdException w:name="List Table 2" w:uiPriority="47"/>
+    <w:lsdException w:name="List Table 3" w:uiPriority="48"/>
+    <w:lsdException w:name="List Table 4" w:uiPriority="49"/>
+    <w:lsdException w:name="List Table 5 Dark" w:uiPriority="50"/>
+    <w:lsdException w:name="List Table 6 Colorful" w:uiPriority="51"/>
+    <w:lsdException w:name="List Table 7 Colorful" w:uiPriority="52"/>
+    <w:lsdException w:name="List Table 1 Light Accent 1" w:uiPriority="46"/>
+    <w:lsdException w:name="List Table 2 Accent 1" w:uiPriority="47"/>
+    <w:lsdException w:name="List Table 3 Accent 1" w:uiPriority="48"/>
+    <w:lsdException w:name="List Table 4 Accent 1" w:uiPriority="49"/>
+    <w:lsdException w:name="List Table 5 Dark Accent 1" w:uiPriority="50"/>
+    <w:lsdException w:name="List Table 6 Colorful Accent 1" w:uiPriority="51"/>
+    <w:lsdException w:name="List Table 7 Colorful Accent 1" w:uiPriority="52"/>
+    <w:lsdException w:name="List Table 1 Light Accent 2" w:uiPriority="46"/>
+    <w:lsdException w:name="List Table 2 Accent 2" w:uiPriority="47"/>
+    <w:lsdException w:name="List Table 3 Accent 2" w:uiPriority="48"/>
+    <w:lsdException w:name="List Table 4 Accent 2" w:uiPriority="49"/>
+    <w:lsdException w:name="List Table 5 Dark Accent 2" w:uiPriority="50"/>
+    <w:lsdException w:name="List Table 6 Colorful Accent 2" w:uiPriority="51"/>
+    <w:lsdException w:name="List Table 7 Colorful Accent 2" w:uiPriority="52"/>
+    <w:lsdException w:name="List Table 1 Light Accent 3" w:uiPriority="46"/>
+    <w:lsdException w:name="List Table 2 Accent 3" w:uiPriority="47"/>
+    <w:lsdException w:name="List Table 3 Accent 3" w:uiPriority="48"/>
+    <w:lsdException w:name="List Table 4 Accent 3" w:uiPriority="49"/>
+    <w:lsdException w:name="List Table 5 Dark Accent 3" w:uiPriority="50"/>
+    <w:lsdException w:name="List Table 6 Colorful Accent 3" w:uiPriority="51"/>
+    <w:lsdException w:name="List Table 7 Colorful Accent 3" w:uiPriority="52"/>
+    <w:lsdException w:name="List Table 1 Light Accent 4" w:uiPriority="46"/>
+    <w:lsdException w:name="List Table 2 Accent 4" w:uiPriority="47"/>
+    <w:lsdException w:name="List Table 3 Accent 4" w:uiPriority="48"/>
+    <w:lsdException w:name="List Table 4 Accent 4" w:uiPriority="49"/>
+    <w:lsdException w:name="List Table 5 Dark Accent 4" w:uiPriority="50"/>
+    <w:lsdException w:name="List Table 6 Colorful Accent 4" w:uiPriority="51"/>
+    <w:lsdException w:name="List Table 7 Colorful Accent 4" w:uiPriority="52"/>
+    <w:lsdException w:name="List Table 1 Light Accent 5" w:uiPriority="46"/>
+    <w:lsdException w:name="List Table 2 Accent 5" w:uiPriority="47"/>
+    <w:lsdException w:name="List Table 3 Accent 5" w:uiPriority="48"/>
+    <w:lsdException w:name="List Table 4 Accent 5" w:uiPriority="49"/>
+    <w:lsdException w:name="List Table 5 Dark Accent 5" w:uiPriority="50"/>
+    <w:lsdException w:name="List Table 6 Colorful Accent 5" w:uiPriority="51"/>
+    <w:lsdException w:name="List Table 7 Colorful Accent 5" w:uiPriority="52"/>
+    <w:lsdException w:name="List Table 1 Light Accent 6" w:uiPriority="46"/>
+    <w:lsdException w:name="List Table 2 Accent 6" w:uiPriority="47"/>
+    <w:lsdException w:name="List Table 3 Accent 6" w:uiPriority="48"/>
+    <w:lsdException w:name="List Table 4 Accent 6" w:uiPriority="49"/>
+    <w:lsdException w:name="List Table 5 Dark Accent 6" w:uiPriority="50"/>
+    <w:lsdException w:name="List Table 6 Colorful Accent 6" w:uiPriority="51"/>
+    <w:lsdException w:name="List Table 7 Colorful Accent 6" w:uiPriority="52"/>
+    <w:lsdException w:name="Mention" w:semiHidden="1" w:unhideWhenUsed="1"/>
+    <w:lsdException w:name="Smart Hyperlink" w:semiHidden="1" w:unhideWhenUsed="1"/>
+    <w:lsdException w:name="Hashtag" w:semiHidden="1" w:unhideWhenUsed="1"/>
+    <w:lsdException w:name="Unresolved Mention" w:semiHidden="1" w:unhideWhenUsed="1"/>
   </w:latentStyles>
-  <w:style w:type="paragraph" w:default="1" w:styleId="a0">
+  <w:style w:type="paragraph" w:default="1" w:styleId="Normal">
     <w:name w:val="Normal"/>
     <w:qFormat/>
     <w:rsid w:val="00C13642"/>
@@ -6923,18 +7012,17 @@
       <w:bidi/>
     </w:pPr>
   </w:style>
-  <w:style w:type="character" w:default="1" w:styleId="a1">
+  <w:style w:type="character" w:default="1" w:styleId="DefaultParagraphFont">
     <w:name w:val="Default Paragraph Font"/>
     <w:uiPriority w:val="1"/>
     <w:semiHidden/>
     <w:unhideWhenUsed/>
   </w:style>
-  <w:style w:type="table" w:default="1" w:styleId="a2">
+  <w:style w:type="table" w:default="1" w:styleId="TableNormal">
     <w:name w:val="Normal Table"/>
     <w:uiPriority w:val="99"/>
     <w:semiHidden/>
     <w:unhideWhenUsed/>
-    <w:qFormat/>
     <w:tblPr>
       <w:tblInd w:w="0" w:type="dxa"/>
       <w:tblCellMar>
@@ -6945,15 +7033,15 @@
       </w:tblCellMar>
     </w:tblPr>
   </w:style>
-  <w:style w:type="numbering" w:default="1" w:styleId="a3">
+  <w:style w:type="numbering" w:default="1" w:styleId="NoList">
     <w:name w:val="No List"/>
     <w:uiPriority w:val="99"/>
     <w:semiHidden/>
     <w:unhideWhenUsed/>
   </w:style>
-  <w:style w:type="paragraph" w:styleId="a">
+  <w:style w:type="paragraph" w:styleId="ListBullet">
     <w:name w:val="List Bullet"/>
-    <w:basedOn w:val="a0"/>
+    <w:basedOn w:val="Normal"/>
     <w:uiPriority w:val="99"/>
     <w:unhideWhenUsed/>
     <w:rsid w:val="00375D5B"/>
@@ -6964,9 +7052,9 @@
       <w:contextualSpacing/>
     </w:pPr>
   </w:style>
-  <w:style w:type="character" w:styleId="a4">
+  <w:style w:type="character" w:styleId="PlaceholderText">
     <w:name w:val="Placeholder Text"/>
-    <w:basedOn w:val="a1"/>
+    <w:basedOn w:val="DefaultParagraphFont"/>
     <w:uiPriority w:val="99"/>
     <w:semiHidden/>
     <w:rsid w:val="002171F2"/>
@@ -6974,10 +7062,10 @@
       <w:color w:val="808080"/>
     </w:rPr>
   </w:style>
-  <w:style w:type="paragraph" w:styleId="a5">
+  <w:style w:type="paragraph" w:styleId="BalloonText">
     <w:name w:val="Balloon Text"/>
-    <w:basedOn w:val="a0"/>
-    <w:link w:val="a6"/>
+    <w:basedOn w:val="Normal"/>
+    <w:link w:val="BalloonTextChar"/>
     <w:uiPriority w:val="99"/>
     <w:semiHidden/>
     <w:unhideWhenUsed/>
@@ -6991,10 +7079,10 @@
       <w:szCs w:val="16"/>
     </w:rPr>
   </w:style>
-  <w:style w:type="character" w:customStyle="1" w:styleId="a6">
-    <w:name w:val="טקסט בלונים תו"/>
-    <w:basedOn w:val="a1"/>
-    <w:link w:val="a5"/>
+  <w:style w:type="character" w:customStyle="1" w:styleId="BalloonTextChar">
+    <w:name w:val="Balloon Text Char"/>
+    <w:basedOn w:val="DefaultParagraphFont"/>
+    <w:link w:val="BalloonText"/>
     <w:uiPriority w:val="99"/>
     <w:semiHidden/>
     <w:rsid w:val="002171F2"/>
@@ -7004,9 +7092,9 @@
       <w:szCs w:val="16"/>
     </w:rPr>
   </w:style>
-  <w:style w:type="paragraph" w:styleId="a7">
+  <w:style w:type="paragraph" w:styleId="ListParagraph">
     <w:name w:val="List Paragraph"/>
-    <w:basedOn w:val="a0"/>
+    <w:basedOn w:val="Normal"/>
     <w:uiPriority w:val="34"/>
     <w:qFormat/>
     <w:rsid w:val="00A22AE8"/>

</xml_diff>